<commit_message>
Actualizada capturas de dashboard en el documento.
</commit_message>
<xml_diff>
--- a/Doc/Acceptance test.docx
+++ b/Doc/Acceptance test.docx
@@ -569,6 +569,7 @@
           <w:docPartUnique/>
         </w:docPartObj>
       </w:sdtPr>
+      <w:sdtEndPr/>
       <w:sdtContent>
         <w:p>
           <w:pPr>
@@ -687,7 +688,7 @@
               <w:bCs/>
               <w:lang w:val="es-ES"/>
             </w:rPr>
-            <w:t>…………………………………………………………………………………………………………………</w:t>
+            <w:t>……………………………………………………………………………………………………………………</w:t>
           </w:r>
           <w:proofErr w:type="gramStart"/>
           <w:r>
@@ -696,17 +697,9 @@
               <w:bCs/>
               <w:lang w:val="es-ES"/>
             </w:rPr>
-            <w:t>…….</w:t>
+            <w:t>…..</w:t>
           </w:r>
           <w:proofErr w:type="gramEnd"/>
-          <w:r>
-            <w:rPr>
-              <w:b/>
-              <w:bCs/>
-              <w:lang w:val="es-ES"/>
-            </w:rPr>
-            <w:t>.</w:t>
-          </w:r>
         </w:p>
         <w:p>
           <w:r>
@@ -5390,161 +5383,7 @@
                 <w:color w:val="000000"/>
                 <w:lang w:val="es-ES"/>
               </w:rPr>
-              <w:t xml:space="preserve">La media, el </w:t>
-            </w:r>
-            <w:proofErr w:type="spellStart"/>
-            <w:r>
-              <w:rPr>
-                <w:rFonts w:ascii="Comic Sans MS" w:hAnsi="Comic Sans MS" w:cs="Comic Sans MS"/>
-                <w:i/>
-                <w:iCs/>
-                <w:color w:val="000000"/>
-                <w:lang w:val="es-ES"/>
-              </w:rPr>
-              <w:t>mínimo</w:t>
-            </w:r>
-            <w:proofErr w:type="spellEnd"/>
-            <w:r>
-              <w:rPr>
-                <w:rFonts w:ascii="Comic Sans MS" w:hAnsi="Comic Sans MS" w:cs="Comic Sans MS"/>
-                <w:i/>
-                <w:iCs/>
-                <w:color w:val="000000"/>
-                <w:lang w:val="es-ES"/>
-              </w:rPr>
-              <w:t xml:space="preserve">, el </w:t>
-            </w:r>
-            <w:proofErr w:type="spellStart"/>
-            <w:r>
-              <w:rPr>
-                <w:rFonts w:ascii="Comic Sans MS" w:hAnsi="Comic Sans MS" w:cs="Comic Sans MS"/>
-                <w:i/>
-                <w:iCs/>
-                <w:color w:val="000000"/>
-                <w:lang w:val="es-ES"/>
-              </w:rPr>
-              <w:t>máximo</w:t>
-            </w:r>
-            <w:proofErr w:type="spellEnd"/>
-            <w:r>
-              <w:rPr>
-                <w:rFonts w:ascii="Comic Sans MS" w:hAnsi="Comic Sans MS" w:cs="Comic Sans MS"/>
-                <w:i/>
-                <w:iCs/>
-                <w:color w:val="000000"/>
-                <w:lang w:val="es-ES"/>
-              </w:rPr>
-              <w:t xml:space="preserve"> y la </w:t>
-            </w:r>
-            <w:proofErr w:type="spellStart"/>
-            <w:r>
-              <w:rPr>
-                <w:rFonts w:ascii="Comic Sans MS" w:hAnsi="Comic Sans MS" w:cs="Comic Sans MS"/>
-                <w:i/>
-                <w:iCs/>
-                <w:color w:val="000000"/>
-                <w:lang w:val="es-ES"/>
-              </w:rPr>
-              <w:t>desviación</w:t>
-            </w:r>
-            <w:proofErr w:type="spellEnd"/>
-            <w:r>
-              <w:rPr>
-                <w:rFonts w:ascii="Comic Sans MS" w:hAnsi="Comic Sans MS" w:cs="Comic Sans MS"/>
-                <w:i/>
-                <w:iCs/>
-                <w:color w:val="000000"/>
-                <w:lang w:val="es-ES"/>
-              </w:rPr>
-              <w:t xml:space="preserve"> </w:t>
-            </w:r>
-            <w:proofErr w:type="spellStart"/>
-            <w:r>
-              <w:rPr>
-                <w:rFonts w:ascii="Comic Sans MS" w:hAnsi="Comic Sans MS" w:cs="Comic Sans MS"/>
-                <w:i/>
-                <w:iCs/>
-                <w:color w:val="000000"/>
-                <w:lang w:val="es-ES"/>
-              </w:rPr>
-              <w:t>típica</w:t>
-            </w:r>
-            <w:proofErr w:type="spellEnd"/>
-            <w:r>
-              <w:rPr>
-                <w:rFonts w:ascii="Comic Sans MS" w:hAnsi="Comic Sans MS" w:cs="Comic Sans MS"/>
-                <w:i/>
-                <w:iCs/>
-                <w:color w:val="000000"/>
-                <w:lang w:val="es-ES"/>
-              </w:rPr>
-              <w:t xml:space="preserve"> de las </w:t>
-            </w:r>
-            <w:proofErr w:type="spellStart"/>
-            <w:r>
-              <w:rPr>
-                <w:rFonts w:ascii="Comic Sans MS" w:hAnsi="Comic Sans MS" w:cs="Comic Sans MS"/>
-                <w:i/>
-                <w:iCs/>
-                <w:color w:val="000000"/>
-                <w:lang w:val="es-ES"/>
-              </w:rPr>
-              <w:t>número</w:t>
-            </w:r>
-            <w:proofErr w:type="spellEnd"/>
-            <w:r>
-              <w:rPr>
-                <w:rFonts w:ascii="Comic Sans MS" w:hAnsi="Comic Sans MS" w:cs="Comic Sans MS"/>
-                <w:i/>
-                <w:iCs/>
-                <w:color w:val="000000"/>
-                <w:lang w:val="es-ES"/>
-              </w:rPr>
-              <w:t xml:space="preserve"> de </w:t>
-            </w:r>
-            <w:proofErr w:type="spellStart"/>
-            <w:r>
-              <w:rPr>
-                <w:rFonts w:ascii="Comic Sans MS" w:hAnsi="Comic Sans MS" w:cs="Comic Sans MS"/>
-                <w:i/>
-                <w:iCs/>
-                <w:color w:val="000000"/>
-                <w:lang w:val="es-ES"/>
-              </w:rPr>
-              <w:t>puestos</w:t>
-            </w:r>
-            <w:proofErr w:type="spellEnd"/>
-            <w:r>
-              <w:rPr>
-                <w:rFonts w:ascii="Comic Sans MS" w:hAnsi="Comic Sans MS" w:cs="Comic Sans MS"/>
-                <w:i/>
-                <w:iCs/>
-                <w:color w:val="000000"/>
-                <w:lang w:val="es-ES"/>
-              </w:rPr>
-              <w:t xml:space="preserve"> por </w:t>
-            </w:r>
-            <w:proofErr w:type="spellStart"/>
-            <w:r>
-              <w:rPr>
-                <w:rFonts w:ascii="Comic Sans MS" w:hAnsi="Comic Sans MS" w:cs="Comic Sans MS"/>
-                <w:i/>
-                <w:iCs/>
-                <w:color w:val="000000"/>
-                <w:lang w:val="es-ES"/>
-              </w:rPr>
-              <w:t>empresa</w:t>
-            </w:r>
-            <w:proofErr w:type="spellEnd"/>
-            <w:r>
-              <w:rPr>
-                <w:rFonts w:ascii="Comic Sans MS" w:hAnsi="Comic Sans MS" w:cs="Comic Sans MS"/>
-                <w:i/>
-                <w:iCs/>
-                <w:color w:val="000000"/>
-                <w:lang w:val="es-ES"/>
-              </w:rPr>
-              <w:t>.</w:t>
+              <w:t>La media, el mínimo, el máximo y la desviación típica de las número de puestos por empresa.</w:t>
             </w:r>
           </w:p>
           <w:p>
@@ -5565,6 +5404,7 @@
                 <w:rFonts w:ascii="Comic Sans MS" w:hAnsi="Comic Sans MS" w:cs="Comic Sans MS"/>
                 <w:i/>
                 <w:iCs/>
+                <w:noProof/>
                 <w:color w:val="000000"/>
                 <w:lang w:val="es-ES"/>
               </w:rPr>
@@ -5654,139 +5494,7 @@
                 <w:lang w:val="es-ES"/>
               </w:rPr>
               <w:lastRenderedPageBreak/>
-              <w:t xml:space="preserve">La media, el </w:t>
-            </w:r>
-            <w:proofErr w:type="spellStart"/>
-            <w:r>
-              <w:rPr>
-                <w:rFonts w:ascii="Comic Sans MS" w:hAnsi="Comic Sans MS" w:cs="Comic Sans MS"/>
-                <w:i/>
-                <w:iCs/>
-                <w:color w:val="000000"/>
-                <w:lang w:val="es-ES"/>
-              </w:rPr>
-              <w:t>mínimo</w:t>
-            </w:r>
-            <w:proofErr w:type="spellEnd"/>
-            <w:r>
-              <w:rPr>
-                <w:rFonts w:ascii="Comic Sans MS" w:hAnsi="Comic Sans MS" w:cs="Comic Sans MS"/>
-                <w:i/>
-                <w:iCs/>
-                <w:color w:val="000000"/>
-                <w:lang w:val="es-ES"/>
-              </w:rPr>
-              <w:t xml:space="preserve">, el </w:t>
-            </w:r>
-            <w:proofErr w:type="spellStart"/>
-            <w:r>
-              <w:rPr>
-                <w:rFonts w:ascii="Comic Sans MS" w:hAnsi="Comic Sans MS" w:cs="Comic Sans MS"/>
-                <w:i/>
-                <w:iCs/>
-                <w:color w:val="000000"/>
-                <w:lang w:val="es-ES"/>
-              </w:rPr>
-              <w:t>máximo</w:t>
-            </w:r>
-            <w:proofErr w:type="spellEnd"/>
-            <w:r>
-              <w:rPr>
-                <w:rFonts w:ascii="Comic Sans MS" w:hAnsi="Comic Sans MS" w:cs="Comic Sans MS"/>
-                <w:i/>
-                <w:iCs/>
-                <w:color w:val="000000"/>
-                <w:lang w:val="es-ES"/>
-              </w:rPr>
-              <w:t xml:space="preserve"> y la </w:t>
-            </w:r>
-            <w:proofErr w:type="spellStart"/>
-            <w:r>
-              <w:rPr>
-                <w:rFonts w:ascii="Comic Sans MS" w:hAnsi="Comic Sans MS" w:cs="Comic Sans MS"/>
-                <w:i/>
-                <w:iCs/>
-                <w:color w:val="000000"/>
-                <w:lang w:val="es-ES"/>
-              </w:rPr>
-              <w:t>desviación</w:t>
-            </w:r>
-            <w:proofErr w:type="spellEnd"/>
-            <w:r>
-              <w:rPr>
-                <w:rFonts w:ascii="Comic Sans MS" w:hAnsi="Comic Sans MS" w:cs="Comic Sans MS"/>
-                <w:i/>
-                <w:iCs/>
-                <w:color w:val="000000"/>
-                <w:lang w:val="es-ES"/>
-              </w:rPr>
-              <w:t xml:space="preserve"> </w:t>
-            </w:r>
-            <w:proofErr w:type="spellStart"/>
-            <w:r>
-              <w:rPr>
-                <w:rFonts w:ascii="Comic Sans MS" w:hAnsi="Comic Sans MS" w:cs="Comic Sans MS"/>
-                <w:i/>
-                <w:iCs/>
-                <w:color w:val="000000"/>
-                <w:lang w:val="es-ES"/>
-              </w:rPr>
-              <w:t>típica</w:t>
-            </w:r>
-            <w:proofErr w:type="spellEnd"/>
-            <w:r>
-              <w:rPr>
-                <w:rFonts w:ascii="Comic Sans MS" w:hAnsi="Comic Sans MS" w:cs="Comic Sans MS"/>
-                <w:i/>
-                <w:iCs/>
-                <w:color w:val="000000"/>
-                <w:lang w:val="es-ES"/>
-              </w:rPr>
-              <w:t xml:space="preserve"> de las </w:t>
-            </w:r>
-            <w:proofErr w:type="spellStart"/>
-            <w:r>
-              <w:rPr>
-                <w:rFonts w:ascii="Comic Sans MS" w:hAnsi="Comic Sans MS" w:cs="Comic Sans MS"/>
-                <w:i/>
-                <w:iCs/>
-                <w:color w:val="000000"/>
-                <w:lang w:val="es-ES"/>
-              </w:rPr>
-              <w:t>número</w:t>
-            </w:r>
-            <w:proofErr w:type="spellEnd"/>
-            <w:r>
-              <w:rPr>
-                <w:rFonts w:ascii="Comic Sans MS" w:hAnsi="Comic Sans MS" w:cs="Comic Sans MS"/>
-                <w:i/>
-                <w:iCs/>
-                <w:color w:val="000000"/>
-                <w:lang w:val="es-ES"/>
-              </w:rPr>
-              <w:t xml:space="preserve"> de </w:t>
-            </w:r>
-            <w:proofErr w:type="spellStart"/>
-            <w:r>
-              <w:rPr>
-                <w:rFonts w:ascii="Comic Sans MS" w:hAnsi="Comic Sans MS" w:cs="Comic Sans MS"/>
-                <w:i/>
-                <w:iCs/>
-                <w:color w:val="000000"/>
-                <w:lang w:val="es-ES"/>
-              </w:rPr>
-              <w:t>aplicaciones</w:t>
-            </w:r>
-            <w:proofErr w:type="spellEnd"/>
-            <w:r>
-              <w:rPr>
-                <w:rFonts w:ascii="Comic Sans MS" w:hAnsi="Comic Sans MS" w:cs="Comic Sans MS"/>
-                <w:i/>
-                <w:iCs/>
-                <w:color w:val="000000"/>
-                <w:lang w:val="es-ES"/>
-              </w:rPr>
-              <w:t xml:space="preserve"> por hacker.</w:t>
+              <w:t>La media, el mínimo, el máximo y la desviación típica de las número de aplicaciones por hacker.</w:t>
             </w:r>
           </w:p>
           <w:p>
@@ -5807,6 +5515,7 @@
                 <w:rFonts w:ascii="Comic Sans MS" w:hAnsi="Comic Sans MS" w:cs="Comic Sans MS"/>
                 <w:i/>
                 <w:iCs/>
+                <w:noProof/>
                 <w:color w:val="000000"/>
                 <w:lang w:val="es-ES"/>
               </w:rPr>
@@ -5884,6 +5593,7 @@
               <w:rPr>
                 <w:i/>
                 <w:iCs/>
+                <w:noProof/>
                 <w:sz w:val="22"/>
                 <w:szCs w:val="22"/>
               </w:rPr>
@@ -5955,104 +5665,25 @@
                 <w:color w:val="000000"/>
                 <w:lang w:val="es-ES"/>
               </w:rPr>
-              <w:t xml:space="preserve">Los </w:t>
-            </w:r>
-            <w:proofErr w:type="gramStart"/>
-            <w:r>
+              <w:t>Los hackers que han hecho más solicitudes</w:t>
+            </w:r>
+          </w:p>
+          <w:p>
+            <w:pPr>
+              <w:pStyle w:val="Notes"/>
+              <w:cnfStyle w:val="000000000000" w:firstRow="0" w:lastRow="0" w:firstColumn="0" w:lastColumn="0" w:oddVBand="0" w:evenVBand="0" w:oddHBand="0" w:evenHBand="0" w:firstRowFirstColumn="0" w:firstRowLastColumn="0" w:lastRowFirstColumn="0" w:lastRowLastColumn="0"/>
               <w:rPr>
                 <w:rFonts w:cs="Comic Sans MS"/>
                 <w:iCs/>
                 <w:color w:val="000000"/>
                 <w:lang w:val="es-ES"/>
               </w:rPr>
-              <w:t>hackers</w:t>
-            </w:r>
-            <w:proofErr w:type="gramEnd"/>
+            </w:pPr>
             <w:r>
               <w:rPr>
                 <w:rFonts w:cs="Comic Sans MS"/>
                 <w:iCs/>
-                <w:color w:val="000000"/>
-                <w:lang w:val="es-ES"/>
-              </w:rPr>
-              <w:t xml:space="preserve"> que </w:t>
-            </w:r>
-            <w:proofErr w:type="spellStart"/>
-            <w:r>
-              <w:rPr>
-                <w:rFonts w:cs="Comic Sans MS"/>
-                <w:iCs/>
-                <w:color w:val="000000"/>
-                <w:lang w:val="es-ES"/>
-              </w:rPr>
-              <w:t>han</w:t>
-            </w:r>
-            <w:proofErr w:type="spellEnd"/>
-            <w:r>
-              <w:rPr>
-                <w:rFonts w:cs="Comic Sans MS"/>
-                <w:iCs/>
-                <w:color w:val="000000"/>
-                <w:lang w:val="es-ES"/>
-              </w:rPr>
-              <w:t xml:space="preserve"> </w:t>
-            </w:r>
-            <w:proofErr w:type="spellStart"/>
-            <w:r>
-              <w:rPr>
-                <w:rFonts w:cs="Comic Sans MS"/>
-                <w:iCs/>
-                <w:color w:val="000000"/>
-                <w:lang w:val="es-ES"/>
-              </w:rPr>
-              <w:t>hecho</w:t>
-            </w:r>
-            <w:proofErr w:type="spellEnd"/>
-            <w:r>
-              <w:rPr>
-                <w:rFonts w:cs="Comic Sans MS"/>
-                <w:iCs/>
-                <w:color w:val="000000"/>
-                <w:lang w:val="es-ES"/>
-              </w:rPr>
-              <w:t xml:space="preserve"> </w:t>
-            </w:r>
-            <w:proofErr w:type="spellStart"/>
-            <w:r>
-              <w:rPr>
-                <w:rFonts w:cs="Comic Sans MS"/>
-                <w:iCs/>
-                <w:color w:val="000000"/>
-                <w:lang w:val="es-ES"/>
-              </w:rPr>
-              <w:t>más</w:t>
-            </w:r>
-            <w:proofErr w:type="spellEnd"/>
-            <w:r>
-              <w:rPr>
-                <w:rFonts w:cs="Comic Sans MS"/>
-                <w:iCs/>
-                <w:color w:val="000000"/>
-                <w:lang w:val="es-ES"/>
-              </w:rPr>
-              <w:t xml:space="preserve"> solicitudes</w:t>
-            </w:r>
-          </w:p>
-          <w:p>
-            <w:pPr>
-              <w:pStyle w:val="Notes"/>
-              <w:cnfStyle w:val="000000000000" w:firstRow="0" w:lastRow="0" w:firstColumn="0" w:lastColumn="0" w:oddVBand="0" w:evenVBand="0" w:oddHBand="0" w:evenHBand="0" w:firstRowFirstColumn="0" w:firstRowLastColumn="0" w:lastRowFirstColumn="0" w:lastRowLastColumn="0"/>
-              <w:rPr>
-                <w:rFonts w:cs="Comic Sans MS"/>
-                <w:iCs/>
-                <w:color w:val="000000"/>
-                <w:lang w:val="es-ES"/>
-              </w:rPr>
-            </w:pPr>
-            <w:r>
-              <w:rPr>
-                <w:rFonts w:cs="Comic Sans MS"/>
-                <w:iCs/>
+                <w:noProof/>
                 <w:color w:val="000000"/>
                 <w:lang w:val="es-ES"/>
               </w:rPr>
@@ -6124,135 +5755,25 @@
                 <w:color w:val="000000"/>
                 <w:lang w:val="es-ES"/>
               </w:rPr>
-              <w:t xml:space="preserve">La media, el </w:t>
-            </w:r>
-            <w:proofErr w:type="spellStart"/>
-            <w:r>
+              <w:t>La media, el mínimo, el máximo y la desviación típica de los salarios ofrecidos</w:t>
+            </w:r>
+          </w:p>
+          <w:p>
+            <w:pPr>
+              <w:pStyle w:val="Notes"/>
+              <w:cnfStyle w:val="000000000000" w:firstRow="0" w:lastRow="0" w:firstColumn="0" w:lastColumn="0" w:oddVBand="0" w:evenVBand="0" w:oddHBand="0" w:evenHBand="0" w:firstRowFirstColumn="0" w:firstRowLastColumn="0" w:lastRowFirstColumn="0" w:lastRowLastColumn="0"/>
               <w:rPr>
                 <w:rFonts w:cs="Comic Sans MS"/>
                 <w:iCs/>
                 <w:color w:val="000000"/>
                 <w:lang w:val="es-ES"/>
               </w:rPr>
-              <w:t>mínimo</w:t>
-            </w:r>
-            <w:proofErr w:type="spellEnd"/>
+            </w:pPr>
             <w:r>
               <w:rPr>
                 <w:rFonts w:cs="Comic Sans MS"/>
                 <w:iCs/>
-                <w:color w:val="000000"/>
-                <w:lang w:val="es-ES"/>
-              </w:rPr>
-              <w:t xml:space="preserve">, el </w:t>
-            </w:r>
-            <w:proofErr w:type="spellStart"/>
-            <w:r>
-              <w:rPr>
-                <w:rFonts w:cs="Comic Sans MS"/>
-                <w:iCs/>
-                <w:color w:val="000000"/>
-                <w:lang w:val="es-ES"/>
-              </w:rPr>
-              <w:t>máximo</w:t>
-            </w:r>
-            <w:proofErr w:type="spellEnd"/>
-            <w:r>
-              <w:rPr>
-                <w:rFonts w:cs="Comic Sans MS"/>
-                <w:iCs/>
-                <w:color w:val="000000"/>
-                <w:lang w:val="es-ES"/>
-              </w:rPr>
-              <w:t xml:space="preserve"> y la </w:t>
-            </w:r>
-            <w:proofErr w:type="spellStart"/>
-            <w:r>
-              <w:rPr>
-                <w:rFonts w:cs="Comic Sans MS"/>
-                <w:iCs/>
-                <w:color w:val="000000"/>
-                <w:lang w:val="es-ES"/>
-              </w:rPr>
-              <w:t>desviación</w:t>
-            </w:r>
-            <w:proofErr w:type="spellEnd"/>
-            <w:r>
-              <w:rPr>
-                <w:rFonts w:cs="Comic Sans MS"/>
-                <w:iCs/>
-                <w:color w:val="000000"/>
-                <w:lang w:val="es-ES"/>
-              </w:rPr>
-              <w:t xml:space="preserve"> </w:t>
-            </w:r>
-            <w:proofErr w:type="spellStart"/>
-            <w:r>
-              <w:rPr>
-                <w:rFonts w:cs="Comic Sans MS"/>
-                <w:iCs/>
-                <w:color w:val="000000"/>
-                <w:lang w:val="es-ES"/>
-              </w:rPr>
-              <w:t>típica</w:t>
-            </w:r>
-            <w:proofErr w:type="spellEnd"/>
-            <w:r>
-              <w:rPr>
-                <w:rFonts w:cs="Comic Sans MS"/>
-                <w:iCs/>
-                <w:color w:val="000000"/>
-                <w:lang w:val="es-ES"/>
-              </w:rPr>
-              <w:t xml:space="preserve"> de los </w:t>
-            </w:r>
-            <w:proofErr w:type="spellStart"/>
-            <w:r>
-              <w:rPr>
-                <w:rFonts w:cs="Comic Sans MS"/>
-                <w:iCs/>
-                <w:color w:val="000000"/>
-                <w:lang w:val="es-ES"/>
-              </w:rPr>
-              <w:t>salarios</w:t>
-            </w:r>
-            <w:proofErr w:type="spellEnd"/>
-            <w:r>
-              <w:rPr>
-                <w:rFonts w:cs="Comic Sans MS"/>
-                <w:iCs/>
-                <w:color w:val="000000"/>
-                <w:lang w:val="es-ES"/>
-              </w:rPr>
-              <w:t xml:space="preserve"> </w:t>
-            </w:r>
-            <w:proofErr w:type="spellStart"/>
-            <w:r>
-              <w:rPr>
-                <w:rFonts w:cs="Comic Sans MS"/>
-                <w:iCs/>
-                <w:color w:val="000000"/>
-                <w:lang w:val="es-ES"/>
-              </w:rPr>
-              <w:t>ofrecidos</w:t>
-            </w:r>
-            <w:proofErr w:type="spellEnd"/>
-          </w:p>
-          <w:p>
-            <w:pPr>
-              <w:pStyle w:val="Notes"/>
-              <w:cnfStyle w:val="000000000000" w:firstRow="0" w:lastRow="0" w:firstColumn="0" w:lastColumn="0" w:oddVBand="0" w:evenVBand="0" w:oddHBand="0" w:evenHBand="0" w:firstRowFirstColumn="0" w:firstRowLastColumn="0" w:lastRowFirstColumn="0" w:lastRowLastColumn="0"/>
-              <w:rPr>
-                <w:rFonts w:cs="Comic Sans MS"/>
-                <w:iCs/>
-                <w:color w:val="000000"/>
-                <w:lang w:val="es-ES"/>
-              </w:rPr>
-            </w:pPr>
-            <w:r>
-              <w:rPr>
-                <w:rFonts w:cs="Comic Sans MS"/>
-                <w:iCs/>
+                <w:noProof/>
                 <w:color w:val="000000"/>
                 <w:lang w:val="es-ES"/>
               </w:rPr>
@@ -6324,135 +5845,25 @@
                 <w:color w:val="000000"/>
                 <w:lang w:val="es-ES"/>
               </w:rPr>
-              <w:t xml:space="preserve">La </w:t>
-            </w:r>
-            <w:proofErr w:type="spellStart"/>
-            <w:r>
+              <w:t>La mejor y la peor posición en términos de salario</w:t>
+            </w:r>
+          </w:p>
+          <w:p>
+            <w:pPr>
+              <w:pStyle w:val="Notes"/>
+              <w:cnfStyle w:val="000000000000" w:firstRow="0" w:lastRow="0" w:firstColumn="0" w:lastColumn="0" w:oddVBand="0" w:evenVBand="0" w:oddHBand="0" w:evenHBand="0" w:firstRowFirstColumn="0" w:firstRowLastColumn="0" w:lastRowFirstColumn="0" w:lastRowLastColumn="0"/>
               <w:rPr>
                 <w:rFonts w:cs="Comic Sans MS"/>
                 <w:iCs/>
                 <w:color w:val="000000"/>
                 <w:lang w:val="es-ES"/>
               </w:rPr>
-              <w:t>mejor</w:t>
-            </w:r>
-            <w:proofErr w:type="spellEnd"/>
+            </w:pPr>
             <w:r>
               <w:rPr>
                 <w:rFonts w:cs="Comic Sans MS"/>
                 <w:iCs/>
-                <w:color w:val="000000"/>
-                <w:lang w:val="es-ES"/>
-              </w:rPr>
-              <w:t xml:space="preserve"> y la </w:t>
-            </w:r>
-            <w:proofErr w:type="spellStart"/>
-            <w:r>
-              <w:rPr>
-                <w:rFonts w:cs="Comic Sans MS"/>
-                <w:iCs/>
-                <w:color w:val="000000"/>
-                <w:lang w:val="es-ES"/>
-              </w:rPr>
-              <w:t>peor</w:t>
-            </w:r>
-            <w:proofErr w:type="spellEnd"/>
-            <w:r>
-              <w:rPr>
-                <w:rFonts w:cs="Comic Sans MS"/>
-                <w:iCs/>
-                <w:color w:val="000000"/>
-                <w:lang w:val="es-ES"/>
-              </w:rPr>
-              <w:t xml:space="preserve"> </w:t>
-            </w:r>
-            <w:proofErr w:type="spellStart"/>
-            <w:r>
-              <w:rPr>
-                <w:rFonts w:cs="Comic Sans MS"/>
-                <w:iCs/>
-                <w:color w:val="000000"/>
-                <w:lang w:val="es-ES"/>
-              </w:rPr>
-              <w:t>posición</w:t>
-            </w:r>
-            <w:proofErr w:type="spellEnd"/>
-            <w:r>
-              <w:rPr>
-                <w:rFonts w:cs="Comic Sans MS"/>
-                <w:iCs/>
-                <w:color w:val="000000"/>
-                <w:lang w:val="es-ES"/>
-              </w:rPr>
-              <w:t xml:space="preserve"> </w:t>
-            </w:r>
-            <w:proofErr w:type="spellStart"/>
-            <w:r>
-              <w:rPr>
-                <w:rFonts w:cs="Comic Sans MS"/>
-                <w:iCs/>
-                <w:color w:val="000000"/>
-                <w:lang w:val="es-ES"/>
-              </w:rPr>
-              <w:t>en</w:t>
-            </w:r>
-            <w:proofErr w:type="spellEnd"/>
-            <w:r>
-              <w:rPr>
-                <w:rFonts w:cs="Comic Sans MS"/>
-                <w:iCs/>
-                <w:color w:val="000000"/>
-                <w:lang w:val="es-ES"/>
-              </w:rPr>
-              <w:t xml:space="preserve"> </w:t>
-            </w:r>
-            <w:proofErr w:type="spellStart"/>
-            <w:r>
-              <w:rPr>
-                <w:rFonts w:cs="Comic Sans MS"/>
-                <w:iCs/>
-                <w:color w:val="000000"/>
-                <w:lang w:val="es-ES"/>
-              </w:rPr>
-              <w:t>términos</w:t>
-            </w:r>
-            <w:proofErr w:type="spellEnd"/>
-            <w:r>
-              <w:rPr>
-                <w:rFonts w:cs="Comic Sans MS"/>
-                <w:iCs/>
-                <w:color w:val="000000"/>
-                <w:lang w:val="es-ES"/>
-              </w:rPr>
-              <w:t xml:space="preserve"> de </w:t>
-            </w:r>
-            <w:proofErr w:type="spellStart"/>
-            <w:r>
-              <w:rPr>
-                <w:rFonts w:cs="Comic Sans MS"/>
-                <w:iCs/>
-                <w:color w:val="000000"/>
-                <w:lang w:val="es-ES"/>
-              </w:rPr>
-              <w:t>salario</w:t>
-            </w:r>
-            <w:proofErr w:type="spellEnd"/>
-          </w:p>
-          <w:p>
-            <w:pPr>
-              <w:pStyle w:val="Notes"/>
-              <w:cnfStyle w:val="000000000000" w:firstRow="0" w:lastRow="0" w:firstColumn="0" w:lastColumn="0" w:oddVBand="0" w:evenVBand="0" w:oddHBand="0" w:evenHBand="0" w:firstRowFirstColumn="0" w:firstRowLastColumn="0" w:lastRowFirstColumn="0" w:lastRowLastColumn="0"/>
-              <w:rPr>
-                <w:rFonts w:cs="Comic Sans MS"/>
-                <w:iCs/>
-                <w:color w:val="000000"/>
-                <w:lang w:val="es-ES"/>
-              </w:rPr>
-            </w:pPr>
-            <w:r>
-              <w:rPr>
-                <w:rFonts w:cs="Comic Sans MS"/>
-                <w:iCs/>
+                <w:noProof/>
                 <w:color w:val="000000"/>
                 <w:lang w:val="es-ES"/>
               </w:rPr>
@@ -7809,149 +7220,24 @@
                 <w:color w:val="000000"/>
                 <w:lang w:val="es-ES"/>
               </w:rPr>
-              <w:t xml:space="preserve">El </w:t>
-            </w:r>
-            <w:proofErr w:type="spellStart"/>
-            <w:r>
+              <w:t>El mínimo, el máximo, el promedio y la desviación estándar de la número de planes de estudio por hacker.</w:t>
+            </w:r>
+          </w:p>
+          <w:p>
+            <w:pPr>
+              <w:pStyle w:val="Prrafodelista"/>
+              <w:ind w:left="0"/>
+              <w:cnfStyle w:val="000000000000" w:firstRow="0" w:lastRow="0" w:firstColumn="0" w:lastColumn="0" w:oddVBand="0" w:evenVBand="0" w:oddHBand="0" w:evenHBand="0" w:firstRowFirstColumn="0" w:firstRowLastColumn="0" w:lastRowFirstColumn="0" w:lastRowLastColumn="0"/>
               <w:rPr>
                 <w:rFonts w:ascii="Comic Sans MS" w:hAnsi="Comic Sans MS" w:cs="Comic Sans MS"/>
                 <w:color w:val="000000"/>
                 <w:lang w:val="es-ES"/>
               </w:rPr>
-              <w:t>mínimo</w:t>
-            </w:r>
-            <w:proofErr w:type="spellEnd"/>
+            </w:pPr>
             <w:r>
               <w:rPr>
                 <w:rFonts w:ascii="Comic Sans MS" w:hAnsi="Comic Sans MS" w:cs="Comic Sans MS"/>
-                <w:color w:val="000000"/>
-                <w:lang w:val="es-ES"/>
-              </w:rPr>
-              <w:t xml:space="preserve">, el </w:t>
-            </w:r>
-            <w:proofErr w:type="spellStart"/>
-            <w:r>
-              <w:rPr>
-                <w:rFonts w:ascii="Comic Sans MS" w:hAnsi="Comic Sans MS" w:cs="Comic Sans MS"/>
-                <w:color w:val="000000"/>
-                <w:lang w:val="es-ES"/>
-              </w:rPr>
-              <w:t>máximo</w:t>
-            </w:r>
-            <w:proofErr w:type="spellEnd"/>
-            <w:r>
-              <w:rPr>
-                <w:rFonts w:ascii="Comic Sans MS" w:hAnsi="Comic Sans MS" w:cs="Comic Sans MS"/>
-                <w:color w:val="000000"/>
-                <w:lang w:val="es-ES"/>
-              </w:rPr>
-              <w:t xml:space="preserve">, el </w:t>
-            </w:r>
-            <w:proofErr w:type="spellStart"/>
-            <w:r>
-              <w:rPr>
-                <w:rFonts w:ascii="Comic Sans MS" w:hAnsi="Comic Sans MS" w:cs="Comic Sans MS"/>
-                <w:color w:val="000000"/>
-                <w:lang w:val="es-ES"/>
-              </w:rPr>
-              <w:t>promedio</w:t>
-            </w:r>
-            <w:proofErr w:type="spellEnd"/>
-            <w:r>
-              <w:rPr>
-                <w:rFonts w:ascii="Comic Sans MS" w:hAnsi="Comic Sans MS" w:cs="Comic Sans MS"/>
-                <w:color w:val="000000"/>
-                <w:lang w:val="es-ES"/>
-              </w:rPr>
-              <w:t xml:space="preserve"> y la </w:t>
-            </w:r>
-            <w:proofErr w:type="spellStart"/>
-            <w:r>
-              <w:rPr>
-                <w:rFonts w:ascii="Comic Sans MS" w:hAnsi="Comic Sans MS" w:cs="Comic Sans MS"/>
-                <w:color w:val="000000"/>
-                <w:lang w:val="es-ES"/>
-              </w:rPr>
-              <w:t>desviación</w:t>
-            </w:r>
-            <w:proofErr w:type="spellEnd"/>
-            <w:r>
-              <w:rPr>
-                <w:rFonts w:ascii="Comic Sans MS" w:hAnsi="Comic Sans MS" w:cs="Comic Sans MS"/>
-                <w:color w:val="000000"/>
-                <w:lang w:val="es-ES"/>
-              </w:rPr>
-              <w:t xml:space="preserve"> </w:t>
-            </w:r>
-            <w:proofErr w:type="spellStart"/>
-            <w:r>
-              <w:rPr>
-                <w:rFonts w:ascii="Comic Sans MS" w:hAnsi="Comic Sans MS" w:cs="Comic Sans MS"/>
-                <w:color w:val="000000"/>
-                <w:lang w:val="es-ES"/>
-              </w:rPr>
-              <w:t>estándar</w:t>
-            </w:r>
-            <w:proofErr w:type="spellEnd"/>
-            <w:r>
-              <w:rPr>
-                <w:rFonts w:ascii="Comic Sans MS" w:hAnsi="Comic Sans MS" w:cs="Comic Sans MS"/>
-                <w:color w:val="000000"/>
-                <w:lang w:val="es-ES"/>
-              </w:rPr>
-              <w:t xml:space="preserve"> de la </w:t>
-            </w:r>
-            <w:proofErr w:type="spellStart"/>
-            <w:r>
-              <w:rPr>
-                <w:rFonts w:ascii="Comic Sans MS" w:hAnsi="Comic Sans MS" w:cs="Comic Sans MS"/>
-                <w:color w:val="000000"/>
-                <w:lang w:val="es-ES"/>
-              </w:rPr>
-              <w:t>número</w:t>
-            </w:r>
-            <w:proofErr w:type="spellEnd"/>
-            <w:r>
-              <w:rPr>
-                <w:rFonts w:ascii="Comic Sans MS" w:hAnsi="Comic Sans MS" w:cs="Comic Sans MS"/>
-                <w:color w:val="000000"/>
-                <w:lang w:val="es-ES"/>
-              </w:rPr>
-              <w:t xml:space="preserve"> de planes de </w:t>
-            </w:r>
-            <w:proofErr w:type="spellStart"/>
-            <w:r>
-              <w:rPr>
-                <w:rFonts w:ascii="Comic Sans MS" w:hAnsi="Comic Sans MS" w:cs="Comic Sans MS"/>
-                <w:color w:val="000000"/>
-                <w:lang w:val="es-ES"/>
-              </w:rPr>
-              <w:t>estudio</w:t>
-            </w:r>
-            <w:proofErr w:type="spellEnd"/>
-            <w:r>
-              <w:rPr>
-                <w:rFonts w:ascii="Comic Sans MS" w:hAnsi="Comic Sans MS" w:cs="Comic Sans MS"/>
-                <w:color w:val="000000"/>
-                <w:lang w:val="es-ES"/>
-              </w:rPr>
-              <w:t xml:space="preserve"> por hacker.</w:t>
-            </w:r>
-          </w:p>
-          <w:p>
-            <w:pPr>
-              <w:pStyle w:val="Prrafodelista"/>
-              <w:ind w:left="0"/>
-              <w:cnfStyle w:val="000000000000" w:firstRow="0" w:lastRow="0" w:firstColumn="0" w:lastColumn="0" w:oddVBand="0" w:evenVBand="0" w:oddHBand="0" w:evenHBand="0" w:firstRowFirstColumn="0" w:firstRowLastColumn="0" w:lastRowFirstColumn="0" w:lastRowLastColumn="0"/>
-              <w:rPr>
-                <w:rFonts w:ascii="Comic Sans MS" w:hAnsi="Comic Sans MS" w:cs="Comic Sans MS"/>
-                <w:color w:val="000000"/>
-                <w:lang w:val="es-ES"/>
-              </w:rPr>
-            </w:pPr>
-            <w:r>
-              <w:rPr>
-                <w:rFonts w:ascii="Comic Sans MS" w:hAnsi="Comic Sans MS" w:cs="Comic Sans MS"/>
+                <w:noProof/>
                 <w:color w:val="000000"/>
                 <w:lang w:val="es-ES"/>
               </w:rPr>
@@ -8022,185 +7308,24 @@
                 <w:color w:val="000000"/>
                 <w:lang w:val="es-ES"/>
               </w:rPr>
-              <w:t xml:space="preserve">El </w:t>
-            </w:r>
-            <w:proofErr w:type="spellStart"/>
-            <w:r>
+              <w:t>El mínimo, el máximo, el promedio y la desviación estándar de la número de resultados en los buscadores.</w:t>
+            </w:r>
+          </w:p>
+          <w:p>
+            <w:pPr>
+              <w:pStyle w:val="Prrafodelista"/>
+              <w:ind w:left="0"/>
+              <w:cnfStyle w:val="000000000000" w:firstRow="0" w:lastRow="0" w:firstColumn="0" w:lastColumn="0" w:oddVBand="0" w:evenVBand="0" w:oddHBand="0" w:evenHBand="0" w:firstRowFirstColumn="0" w:firstRowLastColumn="0" w:lastRowFirstColumn="0" w:lastRowLastColumn="0"/>
               <w:rPr>
                 <w:rFonts w:ascii="Comic Sans MS" w:hAnsi="Comic Sans MS" w:cs="Comic Sans MS"/>
                 <w:color w:val="000000"/>
                 <w:lang w:val="es-ES"/>
               </w:rPr>
-              <w:t>mínimo</w:t>
-            </w:r>
-            <w:proofErr w:type="spellEnd"/>
+            </w:pPr>
             <w:r>
               <w:rPr>
                 <w:rFonts w:ascii="Comic Sans MS" w:hAnsi="Comic Sans MS" w:cs="Comic Sans MS"/>
-                <w:color w:val="000000"/>
-                <w:lang w:val="es-ES"/>
-              </w:rPr>
-              <w:t xml:space="preserve">, el </w:t>
-            </w:r>
-            <w:proofErr w:type="spellStart"/>
-            <w:r>
-              <w:rPr>
-                <w:rFonts w:ascii="Comic Sans MS" w:hAnsi="Comic Sans MS" w:cs="Comic Sans MS"/>
-                <w:color w:val="000000"/>
-                <w:lang w:val="es-ES"/>
-              </w:rPr>
-              <w:t>máximo</w:t>
-            </w:r>
-            <w:proofErr w:type="spellEnd"/>
-            <w:r>
-              <w:rPr>
-                <w:rFonts w:ascii="Comic Sans MS" w:hAnsi="Comic Sans MS" w:cs="Comic Sans MS"/>
-                <w:color w:val="000000"/>
-                <w:lang w:val="es-ES"/>
-              </w:rPr>
-              <w:t xml:space="preserve">, el </w:t>
-            </w:r>
-            <w:proofErr w:type="spellStart"/>
-            <w:r>
-              <w:rPr>
-                <w:rFonts w:ascii="Comic Sans MS" w:hAnsi="Comic Sans MS" w:cs="Comic Sans MS"/>
-                <w:color w:val="000000"/>
-                <w:lang w:val="es-ES"/>
-              </w:rPr>
-              <w:t>promedio</w:t>
-            </w:r>
-            <w:proofErr w:type="spellEnd"/>
-            <w:r>
-              <w:rPr>
-                <w:rFonts w:ascii="Comic Sans MS" w:hAnsi="Comic Sans MS" w:cs="Comic Sans MS"/>
-                <w:color w:val="000000"/>
-                <w:lang w:val="es-ES"/>
-              </w:rPr>
-              <w:t xml:space="preserve"> y la </w:t>
-            </w:r>
-            <w:proofErr w:type="spellStart"/>
-            <w:r>
-              <w:rPr>
-                <w:rFonts w:ascii="Comic Sans MS" w:hAnsi="Comic Sans MS" w:cs="Comic Sans MS"/>
-                <w:color w:val="000000"/>
-                <w:lang w:val="es-ES"/>
-              </w:rPr>
-              <w:t>desviación</w:t>
-            </w:r>
-            <w:proofErr w:type="spellEnd"/>
-            <w:r>
-              <w:rPr>
-                <w:rFonts w:ascii="Comic Sans MS" w:hAnsi="Comic Sans MS" w:cs="Comic Sans MS"/>
-                <w:color w:val="000000"/>
-                <w:lang w:val="es-ES"/>
-              </w:rPr>
-              <w:t xml:space="preserve"> </w:t>
-            </w:r>
-            <w:proofErr w:type="spellStart"/>
-            <w:r>
-              <w:rPr>
-                <w:rFonts w:ascii="Comic Sans MS" w:hAnsi="Comic Sans MS" w:cs="Comic Sans MS"/>
-                <w:color w:val="000000"/>
-                <w:lang w:val="es-ES"/>
-              </w:rPr>
-              <w:t>estándar</w:t>
-            </w:r>
-            <w:proofErr w:type="spellEnd"/>
-            <w:r>
-              <w:rPr>
-                <w:rFonts w:ascii="Comic Sans MS" w:hAnsi="Comic Sans MS" w:cs="Comic Sans MS"/>
-                <w:color w:val="000000"/>
-                <w:lang w:val="es-ES"/>
-              </w:rPr>
-              <w:t xml:space="preserve"> de la </w:t>
-            </w:r>
-            <w:proofErr w:type="spellStart"/>
-            <w:r>
-              <w:rPr>
-                <w:rFonts w:ascii="Comic Sans MS" w:hAnsi="Comic Sans MS" w:cs="Comic Sans MS"/>
-                <w:color w:val="000000"/>
-                <w:lang w:val="es-ES"/>
-              </w:rPr>
-              <w:t>número</w:t>
-            </w:r>
-            <w:proofErr w:type="spellEnd"/>
-            <w:r>
-              <w:rPr>
-                <w:rFonts w:ascii="Comic Sans MS" w:hAnsi="Comic Sans MS" w:cs="Comic Sans MS"/>
-                <w:color w:val="000000"/>
-                <w:lang w:val="es-ES"/>
-              </w:rPr>
-              <w:t xml:space="preserve"> de </w:t>
-            </w:r>
-            <w:proofErr w:type="spellStart"/>
-            <w:r>
-              <w:rPr>
-                <w:rFonts w:ascii="Comic Sans MS" w:hAnsi="Comic Sans MS" w:cs="Comic Sans MS"/>
-                <w:color w:val="000000"/>
-                <w:lang w:val="es-ES"/>
-              </w:rPr>
-              <w:t>resultados</w:t>
-            </w:r>
-            <w:proofErr w:type="spellEnd"/>
-            <w:r>
-              <w:rPr>
-                <w:rFonts w:ascii="Comic Sans MS" w:hAnsi="Comic Sans MS" w:cs="Comic Sans MS"/>
-                <w:color w:val="000000"/>
-                <w:lang w:val="es-ES"/>
-              </w:rPr>
-              <w:t xml:space="preserve"> </w:t>
-            </w:r>
-            <w:proofErr w:type="spellStart"/>
-            <w:r>
-              <w:rPr>
-                <w:rFonts w:ascii="Comic Sans MS" w:hAnsi="Comic Sans MS" w:cs="Comic Sans MS"/>
-                <w:color w:val="000000"/>
-                <w:lang w:val="es-ES"/>
-              </w:rPr>
-              <w:t>en</w:t>
-            </w:r>
-            <w:proofErr w:type="spellEnd"/>
-            <w:r>
-              <w:rPr>
-                <w:rFonts w:ascii="Comic Sans MS" w:hAnsi="Comic Sans MS" w:cs="Comic Sans MS"/>
-                <w:color w:val="000000"/>
-                <w:lang w:val="es-ES"/>
-              </w:rPr>
-              <w:t xml:space="preserve"> los </w:t>
-            </w:r>
-            <w:proofErr w:type="spellStart"/>
-            <w:r>
-              <w:rPr>
-                <w:rFonts w:ascii="Comic Sans MS" w:hAnsi="Comic Sans MS" w:cs="Comic Sans MS"/>
-                <w:color w:val="000000"/>
-                <w:lang w:val="es-ES"/>
-              </w:rPr>
-              <w:t>buscadores</w:t>
-            </w:r>
-            <w:proofErr w:type="spellEnd"/>
-            <w:r>
-              <w:rPr>
-                <w:rFonts w:ascii="Comic Sans MS" w:hAnsi="Comic Sans MS" w:cs="Comic Sans MS"/>
-                <w:color w:val="000000"/>
-                <w:lang w:val="es-ES"/>
-              </w:rPr>
-              <w:t>.</w:t>
-            </w:r>
-          </w:p>
-          <w:p>
-            <w:pPr>
-              <w:pStyle w:val="Prrafodelista"/>
-              <w:ind w:left="0"/>
-              <w:cnfStyle w:val="000000000000" w:firstRow="0" w:lastRow="0" w:firstColumn="0" w:lastColumn="0" w:oddVBand="0" w:evenVBand="0" w:oddHBand="0" w:evenHBand="0" w:firstRowFirstColumn="0" w:firstRowLastColumn="0" w:lastRowFirstColumn="0" w:lastRowLastColumn="0"/>
-              <w:rPr>
-                <w:rFonts w:ascii="Comic Sans MS" w:hAnsi="Comic Sans MS" w:cs="Comic Sans MS"/>
-                <w:color w:val="000000"/>
-                <w:lang w:val="es-ES"/>
-              </w:rPr>
-            </w:pPr>
-            <w:r>
-              <w:rPr>
-                <w:rFonts w:ascii="Comic Sans MS" w:hAnsi="Comic Sans MS" w:cs="Comic Sans MS"/>
+                <w:noProof/>
                 <w:color w:val="000000"/>
                 <w:lang w:val="es-ES"/>
               </w:rPr>
@@ -8282,6 +7407,7 @@
             </w:pPr>
             <w:r>
               <w:rPr>
+                <w:noProof/>
                 <w:sz w:val="22"/>
                 <w:szCs w:val="22"/>
               </w:rPr>
@@ -8421,7 +7547,6 @@
               <w:pStyle w:val="Notes"/>
               <w:cnfStyle w:val="000000000000" w:firstRow="0" w:lastRow="0" w:firstColumn="0" w:lastColumn="0" w:oddVBand="0" w:evenVBand="0" w:oddHBand="0" w:evenHBand="0" w:firstRowFirstColumn="0" w:firstRowLastColumn="0" w:lastRowFirstColumn="0" w:lastRowLastColumn="0"/>
             </w:pPr>
-            <w:proofErr w:type="spellStart"/>
             <w:r>
               <w:rPr>
                 <w:rFonts w:cs="Comic Sans MS"/>
@@ -8429,257 +7554,7 @@
                 <w:color w:val="000000"/>
                 <w:lang w:val="es-ES"/>
               </w:rPr>
-              <w:t>Estos</w:t>
-            </w:r>
-            <w:proofErr w:type="spellEnd"/>
-            <w:r>
-              <w:rPr>
-                <w:rFonts w:cs="Comic Sans MS"/>
-                <w:i w:val="0"/>
-                <w:color w:val="000000"/>
-                <w:lang w:val="es-ES"/>
-              </w:rPr>
-              <w:t xml:space="preserve"> </w:t>
-            </w:r>
-            <w:proofErr w:type="spellStart"/>
-            <w:r>
-              <w:rPr>
-                <w:rFonts w:cs="Comic Sans MS"/>
-                <w:i w:val="0"/>
-                <w:color w:val="000000"/>
-                <w:lang w:val="es-ES"/>
-              </w:rPr>
-              <w:t>resultados</w:t>
-            </w:r>
-            <w:proofErr w:type="spellEnd"/>
-            <w:r>
-              <w:rPr>
-                <w:rFonts w:cs="Comic Sans MS"/>
-                <w:i w:val="0"/>
-                <w:color w:val="000000"/>
-                <w:lang w:val="es-ES"/>
-              </w:rPr>
-              <w:t xml:space="preserve"> </w:t>
-            </w:r>
-            <w:proofErr w:type="spellStart"/>
-            <w:r>
-              <w:rPr>
-                <w:rFonts w:cs="Comic Sans MS"/>
-                <w:i w:val="0"/>
-                <w:color w:val="000000"/>
-                <w:lang w:val="es-ES"/>
-              </w:rPr>
-              <w:t>salen</w:t>
-            </w:r>
-            <w:proofErr w:type="spellEnd"/>
-            <w:r>
-              <w:rPr>
-                <w:rFonts w:cs="Comic Sans MS"/>
-                <w:i w:val="0"/>
-                <w:color w:val="000000"/>
-                <w:lang w:val="es-ES"/>
-              </w:rPr>
-              <w:t xml:space="preserve"> al </w:t>
-            </w:r>
-            <w:proofErr w:type="spellStart"/>
-            <w:r>
-              <w:rPr>
-                <w:rFonts w:cs="Comic Sans MS"/>
-                <w:i w:val="0"/>
-                <w:color w:val="000000"/>
-                <w:lang w:val="es-ES"/>
-              </w:rPr>
-              <w:t>iniciar</w:t>
-            </w:r>
-            <w:proofErr w:type="spellEnd"/>
-            <w:r>
-              <w:rPr>
-                <w:rFonts w:cs="Comic Sans MS"/>
-                <w:i w:val="0"/>
-                <w:color w:val="000000"/>
-                <w:lang w:val="es-ES"/>
-              </w:rPr>
-              <w:t xml:space="preserve"> la </w:t>
-            </w:r>
-            <w:proofErr w:type="spellStart"/>
-            <w:r>
-              <w:rPr>
-                <w:rFonts w:cs="Comic Sans MS"/>
-                <w:i w:val="0"/>
-                <w:color w:val="000000"/>
-                <w:lang w:val="es-ES"/>
-              </w:rPr>
-              <w:t>aplicación</w:t>
-            </w:r>
-            <w:proofErr w:type="spellEnd"/>
-            <w:r>
-              <w:rPr>
-                <w:rFonts w:cs="Comic Sans MS"/>
-                <w:i w:val="0"/>
-                <w:color w:val="000000"/>
-                <w:lang w:val="es-ES"/>
-              </w:rPr>
-              <w:t xml:space="preserve">, </w:t>
-            </w:r>
-            <w:proofErr w:type="spellStart"/>
-            <w:r>
-              <w:rPr>
-                <w:rFonts w:cs="Comic Sans MS"/>
-                <w:i w:val="0"/>
-                <w:color w:val="000000"/>
-                <w:lang w:val="es-ES"/>
-              </w:rPr>
-              <w:t>si</w:t>
-            </w:r>
-            <w:proofErr w:type="spellEnd"/>
-            <w:r>
-              <w:rPr>
-                <w:rFonts w:cs="Comic Sans MS"/>
-                <w:i w:val="0"/>
-                <w:color w:val="000000"/>
-                <w:lang w:val="es-ES"/>
-              </w:rPr>
-              <w:t xml:space="preserve"> se </w:t>
-            </w:r>
-            <w:proofErr w:type="spellStart"/>
-            <w:r>
-              <w:rPr>
-                <w:rFonts w:cs="Comic Sans MS"/>
-                <w:i w:val="0"/>
-                <w:color w:val="000000"/>
-                <w:lang w:val="es-ES"/>
-              </w:rPr>
-              <w:t>producen</w:t>
-            </w:r>
-            <w:proofErr w:type="spellEnd"/>
-            <w:r>
-              <w:rPr>
-                <w:rFonts w:cs="Comic Sans MS"/>
-                <w:i w:val="0"/>
-                <w:color w:val="000000"/>
-                <w:lang w:val="es-ES"/>
-              </w:rPr>
-              <w:t xml:space="preserve"> </w:t>
-            </w:r>
-            <w:proofErr w:type="spellStart"/>
-            <w:r>
-              <w:rPr>
-                <w:rFonts w:cs="Comic Sans MS"/>
-                <w:i w:val="0"/>
-                <w:color w:val="000000"/>
-                <w:lang w:val="es-ES"/>
-              </w:rPr>
-              <w:t>cambios</w:t>
-            </w:r>
-            <w:proofErr w:type="spellEnd"/>
-            <w:r>
-              <w:rPr>
-                <w:rFonts w:cs="Comic Sans MS"/>
-                <w:i w:val="0"/>
-                <w:color w:val="000000"/>
-                <w:lang w:val="es-ES"/>
-              </w:rPr>
-              <w:t xml:space="preserve"> </w:t>
-            </w:r>
-            <w:proofErr w:type="spellStart"/>
-            <w:r>
-              <w:rPr>
-                <w:rFonts w:cs="Comic Sans MS"/>
-                <w:i w:val="0"/>
-                <w:color w:val="000000"/>
-                <w:lang w:val="es-ES"/>
-              </w:rPr>
-              <w:t>posteriormente</w:t>
-            </w:r>
-            <w:proofErr w:type="spellEnd"/>
-            <w:r>
-              <w:rPr>
-                <w:rFonts w:cs="Comic Sans MS"/>
-                <w:i w:val="0"/>
-                <w:color w:val="000000"/>
-                <w:lang w:val="es-ES"/>
-              </w:rPr>
-              <w:t xml:space="preserve"> los </w:t>
-            </w:r>
-            <w:proofErr w:type="spellStart"/>
-            <w:r>
-              <w:rPr>
-                <w:rFonts w:cs="Comic Sans MS"/>
-                <w:i w:val="0"/>
-                <w:color w:val="000000"/>
-                <w:lang w:val="es-ES"/>
-              </w:rPr>
-              <w:t>resultados</w:t>
-            </w:r>
-            <w:proofErr w:type="spellEnd"/>
-            <w:r>
-              <w:rPr>
-                <w:rFonts w:cs="Comic Sans MS"/>
-                <w:i w:val="0"/>
-                <w:color w:val="000000"/>
-                <w:lang w:val="es-ES"/>
-              </w:rPr>
-              <w:t xml:space="preserve"> </w:t>
-            </w:r>
-            <w:proofErr w:type="spellStart"/>
-            <w:r>
-              <w:rPr>
-                <w:rFonts w:cs="Comic Sans MS"/>
-                <w:i w:val="0"/>
-                <w:color w:val="000000"/>
-                <w:lang w:val="es-ES"/>
-              </w:rPr>
-              <w:t>podrían</w:t>
-            </w:r>
-            <w:proofErr w:type="spellEnd"/>
-            <w:r>
-              <w:rPr>
-                <w:rFonts w:cs="Comic Sans MS"/>
-                <w:i w:val="0"/>
-                <w:color w:val="000000"/>
-                <w:lang w:val="es-ES"/>
-              </w:rPr>
-              <w:t xml:space="preserve"> ser </w:t>
-            </w:r>
-            <w:proofErr w:type="spellStart"/>
-            <w:r>
-              <w:rPr>
-                <w:rFonts w:cs="Comic Sans MS"/>
-                <w:i w:val="0"/>
-                <w:color w:val="000000"/>
-                <w:lang w:val="es-ES"/>
-              </w:rPr>
-              <w:t>diferentes</w:t>
-            </w:r>
-            <w:proofErr w:type="spellEnd"/>
-            <w:r>
-              <w:rPr>
-                <w:rFonts w:cs="Comic Sans MS"/>
-                <w:i w:val="0"/>
-                <w:color w:val="000000"/>
-                <w:lang w:val="es-ES"/>
-              </w:rPr>
-              <w:t xml:space="preserve"> a los </w:t>
-            </w:r>
-            <w:proofErr w:type="spellStart"/>
-            <w:r>
-              <w:rPr>
-                <w:rFonts w:cs="Comic Sans MS"/>
-                <w:i w:val="0"/>
-                <w:color w:val="000000"/>
-                <w:lang w:val="es-ES"/>
-              </w:rPr>
-              <w:t>mostrados</w:t>
-            </w:r>
-            <w:proofErr w:type="spellEnd"/>
-            <w:r>
-              <w:rPr>
-                <w:rFonts w:cs="Comic Sans MS"/>
-                <w:i w:val="0"/>
-                <w:color w:val="000000"/>
-                <w:lang w:val="es-ES"/>
-              </w:rPr>
-              <w:t>.</w:t>
+              <w:t>Estos resultados salen al iniciar la aplicación, si se producen cambios posteriormente los resultados podrían ser diferentes a los mostrados.</w:t>
             </w:r>
           </w:p>
         </w:tc>
@@ -10402,19 +9277,7 @@
         <w:pStyle w:val="Ttulo1"/>
       </w:pPr>
       <w:r>
-        <w:t>Use case UC</w:t>
-      </w:r>
-      <w:r>
-        <w:t>3</w:t>
-      </w:r>
-      <w:r>
-        <w:t>-</w:t>
-      </w:r>
-      <w:r>
-        <w:t>2</w:t>
-      </w:r>
-      <w:r>
-        <w:t xml:space="preserve"> Manage his or her audits</w:t>
+        <w:t>Use case UC3-2 Manage his or her audits</w:t>
       </w:r>
     </w:p>
     <w:p/>
@@ -10917,14 +9780,7 @@
           <w:i w:val="0"/>
           <w:iCs/>
         </w:rPr>
-        <w:t xml:space="preserve"> ‘</w:t>
-      </w:r>
-      <w:r>
-        <w:rPr>
-          <w:i w:val="0"/>
-          <w:iCs/>
-        </w:rPr>
-        <w:t>auditor</w:t>
+        <w:t xml:space="preserve"> ‘auditor</w:t>
       </w:r>
       <w:r>
         <w:rPr>
@@ -10954,21 +9810,7 @@
           <w:i w:val="0"/>
           <w:iCs/>
         </w:rPr>
-        <w:t>=a</w:t>
-      </w:r>
-      <w:r>
-        <w:rPr>
-          <w:i w:val="0"/>
-          <w:iCs/>
-        </w:rPr>
-        <w:t>uditor1</w:t>
-      </w:r>
-      <w:r>
-        <w:rPr>
-          <w:i w:val="0"/>
-          <w:iCs/>
-        </w:rPr>
-        <w:t xml:space="preserve">, </w:t>
+        <w:t xml:space="preserve">=auditor1, </w:t>
       </w:r>
       <w:proofErr w:type="spellStart"/>
       <w:r>
@@ -10984,21 +9826,7 @@
           <w:i w:val="0"/>
           <w:iCs/>
         </w:rPr>
-        <w:t>=a</w:t>
-      </w:r>
-      <w:r>
-        <w:rPr>
-          <w:i w:val="0"/>
-          <w:iCs/>
-        </w:rPr>
-        <w:t>uditor1</w:t>
-      </w:r>
-      <w:r>
-        <w:rPr>
-          <w:i w:val="0"/>
-          <w:iCs/>
-        </w:rPr>
-        <w:t xml:space="preserve">). Pulsar </w:t>
+        <w:t xml:space="preserve">=auditor1). Pulsar </w:t>
       </w:r>
       <w:proofErr w:type="spellStart"/>
       <w:r>
@@ -11014,14 +9842,7 @@
           <w:i w:val="0"/>
           <w:iCs/>
         </w:rPr>
-        <w:t xml:space="preserve"> principal&gt;</w:t>
-      </w:r>
-      <w:r>
-        <w:rPr>
-          <w:i w:val="0"/>
-          <w:iCs/>
-        </w:rPr>
-        <w:t xml:space="preserve">Mis </w:t>
+        <w:t xml:space="preserve"> principal&gt;Mis </w:t>
       </w:r>
       <w:proofErr w:type="spellStart"/>
       <w:r>
@@ -11471,13 +10292,7 @@
               <w:rPr>
                 <w:rStyle w:val="Textoennegrita"/>
               </w:rPr>
-              <w:t>0</w:t>
-            </w:r>
-            <w:r>
-              <w:rPr>
-                <w:rStyle w:val="Textoennegrita"/>
-              </w:rPr>
-              <w:t>2</w:t>
+              <w:t>02</w:t>
             </w:r>
             <w:r>
               <w:rPr>
@@ -11859,13 +10674,7 @@
               <w:rPr>
                 <w:rStyle w:val="Textoennegrita"/>
               </w:rPr>
-              <w:t>0</w:t>
-            </w:r>
-            <w:r>
-              <w:rPr>
-                <w:rStyle w:val="Textoennegrita"/>
-              </w:rPr>
-              <w:t>3</w:t>
+              <w:t>03</w:t>
             </w:r>
             <w:r>
               <w:rPr>
@@ -11926,63 +10735,7 @@
                 <w:sz w:val="22"/>
                 <w:szCs w:val="22"/>
               </w:rPr>
-              <w:t xml:space="preserve">Prueba </w:t>
-            </w:r>
-            <w:r>
-              <w:rPr>
-                <w:sz w:val="22"/>
-                <w:szCs w:val="22"/>
-              </w:rPr>
-              <w:t>para crear una</w:t>
-            </w:r>
-            <w:r>
-              <w:rPr>
-                <w:sz w:val="22"/>
-                <w:szCs w:val="22"/>
-              </w:rPr>
-              <w:t xml:space="preserve"> revisión. Al pulsar sobre ‘Mis Revisiones’, nos mostrará un listado con todas las revisiones del auditor1, para </w:t>
-            </w:r>
-            <w:r>
-              <w:rPr>
-                <w:sz w:val="22"/>
-                <w:szCs w:val="22"/>
-              </w:rPr>
-              <w:t>crear</w:t>
-            </w:r>
-            <w:r>
-              <w:rPr>
-                <w:sz w:val="22"/>
-                <w:szCs w:val="22"/>
-              </w:rPr>
-              <w:t xml:space="preserve"> una debemos pincha sobre el </w:t>
-            </w:r>
-            <w:r>
-              <w:rPr>
-                <w:sz w:val="22"/>
-                <w:szCs w:val="22"/>
-              </w:rPr>
-              <w:t>botón</w:t>
-            </w:r>
-            <w:r>
-              <w:rPr>
-                <w:sz w:val="22"/>
-                <w:szCs w:val="22"/>
-              </w:rPr>
-              <w:t xml:space="preserve"> llamado ‘</w:t>
-            </w:r>
-            <w:r>
-              <w:rPr>
-                <w:sz w:val="22"/>
-                <w:szCs w:val="22"/>
-              </w:rPr>
-              <w:t>Crear’</w:t>
-            </w:r>
-            <w:r>
-              <w:rPr>
-                <w:sz w:val="22"/>
-                <w:szCs w:val="22"/>
-              </w:rPr>
-              <w:t>.</w:t>
+              <w:t>Prueba para crear una revisión. Al pulsar sobre ‘Mis Revisiones’, nos mostrará un listado con todas las revisiones del auditor1, para crear una debemos pincha sobre el botón llamado ‘Crear’.</w:t>
             </w:r>
             <w:r>
               <w:rPr>
@@ -12140,43 +10893,7 @@
                 <w:sz w:val="22"/>
                 <w:szCs w:val="22"/>
               </w:rPr>
-              <w:t>Campo</w:t>
-            </w:r>
-            <w:r>
-              <w:rPr>
-                <w:i/>
-                <w:iCs/>
-                <w:sz w:val="22"/>
-                <w:szCs w:val="22"/>
-              </w:rPr>
-              <w:t xml:space="preserve"> texto</w:t>
-            </w:r>
-            <w:r>
-              <w:rPr>
-                <w:i/>
-                <w:iCs/>
-                <w:sz w:val="22"/>
-                <w:szCs w:val="22"/>
-              </w:rPr>
-              <w:t xml:space="preserve"> donde aparece ‘</w:t>
-            </w:r>
-            <w:r>
-              <w:rPr>
-                <w:i/>
-                <w:iCs/>
-                <w:sz w:val="22"/>
-                <w:szCs w:val="22"/>
-              </w:rPr>
-              <w:t>No debe estar en blanco</w:t>
-            </w:r>
-            <w:r>
-              <w:rPr>
-                <w:i/>
-                <w:iCs/>
-                <w:sz w:val="22"/>
-                <w:szCs w:val="22"/>
-              </w:rPr>
-              <w:t xml:space="preserve">’ es que ese campo lo ha dejado sin rellenar y debería estar relleno. </w:t>
+              <w:t xml:space="preserve">Campo texto donde aparece ‘No debe estar en blanco’ es que ese campo lo ha dejado sin rellenar y debería estar relleno. </w:t>
             </w:r>
           </w:p>
           <w:p>
@@ -12206,61 +10923,7 @@
                 <w:sz w:val="22"/>
                 <w:szCs w:val="22"/>
               </w:rPr>
-              <w:t>Campo</w:t>
-            </w:r>
-            <w:r>
-              <w:rPr>
-                <w:i/>
-                <w:iCs/>
-                <w:sz w:val="22"/>
-                <w:szCs w:val="22"/>
-              </w:rPr>
-              <w:t xml:space="preserve"> puntuación</w:t>
-            </w:r>
-            <w:r>
-              <w:rPr>
-                <w:i/>
-                <w:iCs/>
-                <w:sz w:val="22"/>
-                <w:szCs w:val="22"/>
-              </w:rPr>
-              <w:t xml:space="preserve"> donde aparece ‘</w:t>
-            </w:r>
-            <w:r>
-              <w:rPr>
-                <w:i/>
-                <w:iCs/>
-                <w:sz w:val="22"/>
-                <w:szCs w:val="22"/>
-              </w:rPr>
-              <w:t>Cantidad inválida</w:t>
-            </w:r>
-            <w:r>
-              <w:rPr>
-                <w:i/>
-                <w:iCs/>
-                <w:sz w:val="22"/>
-                <w:szCs w:val="22"/>
-              </w:rPr>
-              <w:t>’ es que no se ha llegado al número mínimo o se ha sobrepasado el máximo</w:t>
-            </w:r>
-            <w:r>
-              <w:rPr>
-                <w:i/>
-                <w:iCs/>
-                <w:sz w:val="22"/>
-                <w:szCs w:val="22"/>
-              </w:rPr>
-              <w:t xml:space="preserve"> y no puede estar vacío ese campo</w:t>
-            </w:r>
-            <w:r>
-              <w:rPr>
-                <w:i/>
-                <w:iCs/>
-                <w:sz w:val="22"/>
-                <w:szCs w:val="22"/>
-              </w:rPr>
-              <w:t xml:space="preserve">. </w:t>
+              <w:t xml:space="preserve">Campo puntuación donde aparece ‘Cantidad inválida’ es que no se ha llegado al número mínimo o se ha sobrepasado el máximo y no puede estar vacío ese campo. </w:t>
             </w:r>
           </w:p>
           <w:p>
@@ -12470,13 +11133,7 @@
               <w:rPr>
                 <w:rStyle w:val="Textoennegrita"/>
               </w:rPr>
-              <w:t>0</w:t>
-            </w:r>
-            <w:r>
-              <w:rPr>
-                <w:rStyle w:val="Textoennegrita"/>
-              </w:rPr>
-              <w:t>4</w:t>
+              <w:t>04</w:t>
             </w:r>
             <w:r>
               <w:rPr>
@@ -12569,14 +11226,7 @@
                 <w:sz w:val="22"/>
                 <w:szCs w:val="22"/>
               </w:rPr>
-              <w:t>’. Nos mostrará un formulario qu</w:t>
-            </w:r>
-            <w:r>
-              <w:rPr>
-                <w:sz w:val="22"/>
-                <w:szCs w:val="22"/>
-              </w:rPr>
-              <w:t>e rellenamos con los siguientes datos:</w:t>
+              <w:t>’. Nos mostrará un formulario que rellenamos con los siguientes datos:</w:t>
             </w:r>
           </w:p>
           <w:p>
@@ -12910,13 +11560,7 @@
               <w:rPr>
                 <w:rStyle w:val="Textoennegrita"/>
               </w:rPr>
-              <w:t>0</w:t>
-            </w:r>
-            <w:r>
-              <w:rPr>
-                <w:rStyle w:val="Textoennegrita"/>
-              </w:rPr>
-              <w:t>5</w:t>
+              <w:t>05</w:t>
             </w:r>
             <w:r>
               <w:rPr>
@@ -12977,28 +11621,7 @@
                 <w:sz w:val="22"/>
                 <w:szCs w:val="22"/>
               </w:rPr>
-              <w:t xml:space="preserve">Prueba para </w:t>
-            </w:r>
-            <w:r>
-              <w:rPr>
-                <w:sz w:val="22"/>
-                <w:szCs w:val="22"/>
-              </w:rPr>
-              <w:t>editar</w:t>
-            </w:r>
-            <w:r>
-              <w:rPr>
-                <w:sz w:val="22"/>
-                <w:szCs w:val="22"/>
-              </w:rPr>
-              <w:t xml:space="preserve"> una revisión. Al pulsar sobre ‘Mis Revisiones’, nos mostrará un listado con todas las revisiones del auditor1,</w:t>
-            </w:r>
-            <w:r>
-              <w:rPr>
-                <w:sz w:val="22"/>
-                <w:szCs w:val="22"/>
-              </w:rPr>
-              <w:t xml:space="preserve"> para editar una revisión nos mostrará un </w:t>
+              <w:t xml:space="preserve">Prueba para editar una revisión. Al pulsar sobre ‘Mis Revisiones’, nos mostrará un listado con todas las revisiones del auditor1, para editar una revisión nos mostrará un </w:t>
             </w:r>
             <w:proofErr w:type="gramStart"/>
             <w:r>
@@ -13388,7 +12011,15 @@
             </w:r>
             <w:proofErr w:type="spellEnd"/>
             <w:r>
-              <w:t xml:space="preserve"> revisión de la </w:t>
+              <w:t xml:space="preserve"> </w:t>
+            </w:r>
+            <w:proofErr w:type="spellStart"/>
+            <w:r>
+              <w:t>revisión</w:t>
+            </w:r>
+            <w:proofErr w:type="spellEnd"/>
+            <w:r>
+              <w:t xml:space="preserve"> de la </w:t>
             </w:r>
             <w:proofErr w:type="spellStart"/>
             <w:r>
@@ -13506,13 +12137,7 @@
               <w:rPr>
                 <w:rStyle w:val="Textoennegrita"/>
               </w:rPr>
-              <w:t>0</w:t>
-            </w:r>
-            <w:r>
-              <w:rPr>
-                <w:rStyle w:val="Textoennegrita"/>
-              </w:rPr>
-              <w:t>6</w:t>
+              <w:t>06</w:t>
             </w:r>
             <w:r>
               <w:rPr>
@@ -13573,35 +12198,7 @@
                 <w:sz w:val="22"/>
                 <w:szCs w:val="22"/>
               </w:rPr>
-              <w:t xml:space="preserve">Prueba para </w:t>
-            </w:r>
-            <w:r>
-              <w:rPr>
-                <w:sz w:val="22"/>
-                <w:szCs w:val="22"/>
-              </w:rPr>
-              <w:t>borrar</w:t>
-            </w:r>
-            <w:r>
-              <w:rPr>
-                <w:sz w:val="22"/>
-                <w:szCs w:val="22"/>
-              </w:rPr>
-              <w:t xml:space="preserve"> una revisión. Al pulsar sobre ‘Mis Revisiones’, nos mostrará un listado con todas las revisiones del auditor1, para </w:t>
-            </w:r>
-            <w:r>
-              <w:rPr>
-                <w:sz w:val="22"/>
-                <w:szCs w:val="22"/>
-              </w:rPr>
-              <w:t>borrar</w:t>
-            </w:r>
-            <w:r>
-              <w:rPr>
-                <w:sz w:val="22"/>
-                <w:szCs w:val="22"/>
-              </w:rPr>
-              <w:t xml:space="preserve"> una revisión nos mostrará un </w:t>
+              <w:t xml:space="preserve">Prueba para borrar una revisión. Al pulsar sobre ‘Mis Revisiones’, nos mostrará un listado con todas las revisiones del auditor1, para borrar una revisión nos mostrará un </w:t>
             </w:r>
             <w:proofErr w:type="gramStart"/>
             <w:r>
@@ -13617,30 +12214,7 @@
                 <w:sz w:val="22"/>
                 <w:szCs w:val="22"/>
               </w:rPr>
-              <w:t xml:space="preserve"> llamado ‘Editar’ en aquellas revisiones que están en modo borrador.</w:t>
-            </w:r>
-            <w:r>
-              <w:rPr>
-                <w:sz w:val="22"/>
-                <w:szCs w:val="22"/>
-              </w:rPr>
-              <w:t xml:space="preserve"> Pulsamos en </w:t>
-            </w:r>
-            <w:proofErr w:type="spellStart"/>
-            <w:r>
-              <w:rPr>
-                <w:sz w:val="22"/>
-                <w:szCs w:val="22"/>
-              </w:rPr>
-              <w:t>el</w:t>
-            </w:r>
-            <w:proofErr w:type="spellEnd"/>
-            <w:r>
-              <w:rPr>
-                <w:sz w:val="22"/>
-                <w:szCs w:val="22"/>
-              </w:rPr>
-              <w:t xml:space="preserve"> </w:t>
+              <w:t xml:space="preserve"> llamado ‘Editar’ en aquellas revisiones que están en modo borrador. Pulsamos en el </w:t>
             </w:r>
             <w:proofErr w:type="gramStart"/>
             <w:r>
@@ -13656,49 +12230,7 @@
                 <w:sz w:val="22"/>
                 <w:szCs w:val="22"/>
               </w:rPr>
-              <w:t xml:space="preserve"> editar de la primera revisión,</w:t>
-            </w:r>
-            <w:r>
-              <w:rPr>
-                <w:sz w:val="22"/>
-                <w:szCs w:val="22"/>
-              </w:rPr>
-              <w:t xml:space="preserve"> </w:t>
-            </w:r>
-            <w:r>
-              <w:rPr>
-                <w:sz w:val="22"/>
-                <w:szCs w:val="22"/>
-              </w:rPr>
-              <w:t>n</w:t>
-            </w:r>
-            <w:r>
-              <w:rPr>
-                <w:sz w:val="22"/>
-                <w:szCs w:val="22"/>
-              </w:rPr>
-              <w:t>os mostrará un formulario que</w:t>
-            </w:r>
-            <w:r>
-              <w:rPr>
-                <w:sz w:val="22"/>
-                <w:szCs w:val="22"/>
-              </w:rPr>
-              <w:t xml:space="preserve"> tendrá debajo un botón eliminar. </w:t>
-            </w:r>
-            <w:r>
-              <w:rPr>
-                <w:sz w:val="22"/>
-                <w:szCs w:val="22"/>
-              </w:rPr>
-              <w:t xml:space="preserve">Pulsamos el botón </w:t>
-            </w:r>
-            <w:r>
-              <w:rPr>
-                <w:sz w:val="22"/>
-                <w:szCs w:val="22"/>
-              </w:rPr>
-              <w:t>Eliminar y aceptamos que estamos seguros</w:t>
+              <w:t xml:space="preserve"> editar de la primera revisión, nos mostrará un formulario que tendrá debajo un botón eliminar. Pulsamos el botón Eliminar y aceptamos que estamos seguros</w:t>
             </w:r>
             <w:r>
               <w:rPr>
@@ -13768,25 +12300,7 @@
                 <w:color w:val="000000"/>
                 <w:lang w:val="es-ES"/>
               </w:rPr>
-              <w:t xml:space="preserve">Nos redirige al listado de las revisiones del auditor1, donde se ha </w:t>
-            </w:r>
-            <w:r>
-              <w:rPr>
-                <w:rFonts w:cs="Comic Sans MS"/>
-                <w:iCs/>
-                <w:color w:val="000000"/>
-                <w:lang w:val="es-ES"/>
-              </w:rPr>
-              <w:t>borrado</w:t>
-            </w:r>
-            <w:r>
-              <w:rPr>
-                <w:rFonts w:cs="Comic Sans MS"/>
-                <w:iCs/>
-                <w:color w:val="000000"/>
-                <w:lang w:val="es-ES"/>
-              </w:rPr>
-              <w:t xml:space="preserve"> la revisión que hemos seleccionado.</w:t>
+              <w:t>Nos redirige al listado de las revisiones del auditor1, donde se ha borrado la revisión que hemos seleccionado.</w:t>
             </w:r>
           </w:p>
           <w:p>
@@ -13944,8 +12458,6 @@
               <w:pStyle w:val="Notes"/>
               <w:cnfStyle w:val="000000000000" w:firstRow="0" w:lastRow="0" w:firstColumn="0" w:lastColumn="0" w:oddVBand="0" w:evenVBand="0" w:oddHBand="0" w:evenHBand="0" w:firstRowFirstColumn="0" w:firstRowLastColumn="0" w:lastRowFirstColumn="0" w:lastRowLastColumn="0"/>
             </w:pPr>
-            <w:bookmarkStart w:id="4" w:name="_GoBack"/>
-            <w:bookmarkEnd w:id="4"/>
           </w:p>
         </w:tc>
       </w:tr>
@@ -15140,8 +13652,8 @@
         <w:tblLook w:val="04A0" w:firstRow="1" w:lastRow="0" w:firstColumn="1" w:lastColumn="0" w:noHBand="0" w:noVBand="1"/>
       </w:tblPr>
       <w:tblGrid>
-        <w:gridCol w:w="1517"/>
-        <w:gridCol w:w="7509"/>
+        <w:gridCol w:w="1109"/>
+        <w:gridCol w:w="7917"/>
       </w:tblGrid>
       <w:tr>
         <w:trPr>
@@ -15323,574 +13835,288 @@
                 <w:color w:val="000000"/>
                 <w:lang w:val="es-ES"/>
               </w:rPr>
-              <w:t xml:space="preserve">La media, el mínimo, el </w:t>
-            </w:r>
-            <w:proofErr w:type="spellStart"/>
+              <w:t xml:space="preserve">La media, el mínimo, el máximo y la desviación típica de </w:t>
+            </w:r>
+            <w:proofErr w:type="gramStart"/>
             <w:r>
               <w:rPr>
                 <w:rFonts w:ascii="Comic Sans MS" w:hAnsi="Comic Sans MS" w:cs="Comic Sans MS"/>
                 <w:color w:val="000000"/>
                 <w:lang w:val="es-ES"/>
               </w:rPr>
-              <w:t>máximo</w:t>
-            </w:r>
-            <w:proofErr w:type="spellEnd"/>
+              <w:t>las puntuación</w:t>
+            </w:r>
+            <w:proofErr w:type="gramEnd"/>
             <w:r>
               <w:rPr>
                 <w:rFonts w:ascii="Comic Sans MS" w:hAnsi="Comic Sans MS" w:cs="Comic Sans MS"/>
                 <w:color w:val="000000"/>
                 <w:lang w:val="es-ES"/>
               </w:rPr>
-              <w:t xml:space="preserve"> y la </w:t>
-            </w:r>
-            <w:proofErr w:type="spellStart"/>
+              <w:t xml:space="preserve"> de auditoría de las posiciones almacenadas en el sistema</w:t>
+            </w:r>
+            <w:r>
+              <w:rPr>
+                <w:rFonts w:ascii="Comic Sans MS" w:hAnsi="Comic Sans MS"/>
+                <w:iCs/>
+                <w:color w:val="4A442A" w:themeColor="background2" w:themeShade="40"/>
+              </w:rPr>
+              <w:t>.</w:t>
+            </w:r>
+          </w:p>
+          <w:p>
+            <w:pPr>
+              <w:pStyle w:val="Prrafodelista"/>
+              <w:ind w:left="0"/>
+              <w:cnfStyle w:val="000000000000" w:firstRow="0" w:lastRow="0" w:firstColumn="0" w:lastColumn="0" w:oddVBand="0" w:evenVBand="0" w:oddHBand="0" w:evenHBand="0" w:firstRowFirstColumn="0" w:firstRowLastColumn="0" w:lastRowFirstColumn="0" w:lastRowLastColumn="0"/>
+              <w:rPr>
+                <w:rFonts w:ascii="Comic Sans MS" w:hAnsi="Comic Sans MS" w:cs="Comic Sans MS"/>
+                <w:i/>
+                <w:iCs/>
+                <w:color w:val="000000"/>
+                <w:lang w:val="es-ES"/>
+              </w:rPr>
+            </w:pPr>
+            <w:r>
+              <w:rPr>
+                <w:rFonts w:ascii="Comic Sans MS" w:hAnsi="Comic Sans MS" w:cs="Comic Sans MS"/>
+                <w:i/>
+                <w:iCs/>
+                <w:noProof/>
+                <w:color w:val="000000"/>
+                <w:lang w:val="es-ES"/>
+              </w:rPr>
+              <w:lastRenderedPageBreak/>
+              <w:drawing>
+                <wp:inline distT="0" distB="0" distL="0" distR="0">
+                  <wp:extent cx="5724525" cy="866775"/>
+                  <wp:effectExtent l="0" t="0" r="9525" b="9525"/>
+                  <wp:docPr id="2" name="Imagen 2"/>
+                  <wp:cNvGraphicFramePr>
+                    <a:graphicFrameLocks xmlns:a="http://schemas.openxmlformats.org/drawingml/2006/main" noChangeAspect="1"/>
+                  </wp:cNvGraphicFramePr>
+                  <a:graphic xmlns:a="http://schemas.openxmlformats.org/drawingml/2006/main">
+                    <a:graphicData uri="http://schemas.openxmlformats.org/drawingml/2006/picture">
+                      <pic:pic xmlns:pic="http://schemas.openxmlformats.org/drawingml/2006/picture">
+                        <pic:nvPicPr>
+                          <pic:cNvPr id="0" name="Picture 1"/>
+                          <pic:cNvPicPr>
+                            <a:picLocks noChangeAspect="1" noChangeArrowheads="1"/>
+                          </pic:cNvPicPr>
+                        </pic:nvPicPr>
+                        <pic:blipFill>
+                          <a:blip r:embed="rId25">
+                            <a:extLst>
+                              <a:ext uri="{28A0092B-C50C-407E-A947-70E740481C1C}">
+                                <a14:useLocalDpi xmlns:a14="http://schemas.microsoft.com/office/drawing/2010/main" val="0"/>
+                              </a:ext>
+                            </a:extLst>
+                          </a:blip>
+                          <a:srcRect/>
+                          <a:stretch>
+                            <a:fillRect/>
+                          </a:stretch>
+                        </pic:blipFill>
+                        <pic:spPr bwMode="auto">
+                          <a:xfrm>
+                            <a:off x="0" y="0"/>
+                            <a:ext cx="5724525" cy="866775"/>
+                          </a:xfrm>
+                          <a:prstGeom prst="rect">
+                            <a:avLst/>
+                          </a:prstGeom>
+                          <a:noFill/>
+                          <a:ln>
+                            <a:noFill/>
+                          </a:ln>
+                        </pic:spPr>
+                      </pic:pic>
+                    </a:graphicData>
+                  </a:graphic>
+                </wp:inline>
+              </w:drawing>
+            </w:r>
+          </w:p>
+          <w:p>
+            <w:pPr>
+              <w:pStyle w:val="Prrafodelista"/>
+              <w:ind w:left="0"/>
+              <w:cnfStyle w:val="000000000000" w:firstRow="0" w:lastRow="0" w:firstColumn="0" w:lastColumn="0" w:oddVBand="0" w:evenVBand="0" w:oddHBand="0" w:evenHBand="0" w:firstRowFirstColumn="0" w:firstRowLastColumn="0" w:lastRowFirstColumn="0" w:lastRowLastColumn="0"/>
+              <w:rPr>
+                <w:rFonts w:ascii="Comic Sans MS" w:hAnsi="Comic Sans MS" w:cs="Comic Sans MS"/>
+                <w:i/>
+                <w:iCs/>
+                <w:color w:val="000000"/>
+                <w:lang w:val="es-ES"/>
+              </w:rPr>
+            </w:pPr>
+          </w:p>
+          <w:p>
+            <w:pPr>
+              <w:pStyle w:val="Prrafodelista"/>
+              <w:ind w:left="0"/>
+              <w:cnfStyle w:val="000000000000" w:firstRow="0" w:lastRow="0" w:firstColumn="0" w:lastColumn="0" w:oddVBand="0" w:evenVBand="0" w:oddHBand="0" w:evenHBand="0" w:firstRowFirstColumn="0" w:firstRowLastColumn="0" w:lastRowFirstColumn="0" w:lastRowLastColumn="0"/>
+              <w:rPr>
+                <w:rFonts w:ascii="Comic Sans MS" w:hAnsi="Comic Sans MS" w:cs="Comic Sans MS"/>
+                <w:i/>
+                <w:iCs/>
+                <w:color w:val="000000"/>
+                <w:lang w:val="es-ES"/>
+              </w:rPr>
+            </w:pPr>
             <w:r>
               <w:rPr>
                 <w:rFonts w:ascii="Comic Sans MS" w:hAnsi="Comic Sans MS" w:cs="Comic Sans MS"/>
                 <w:color w:val="000000"/>
                 <w:lang w:val="es-ES"/>
               </w:rPr>
-              <w:t>desviación</w:t>
-            </w:r>
-            <w:proofErr w:type="spellEnd"/>
+              <w:t xml:space="preserve">La media, el mínimo, el máximo y la desviación típica de </w:t>
+            </w:r>
+            <w:proofErr w:type="gramStart"/>
             <w:r>
               <w:rPr>
                 <w:rFonts w:ascii="Comic Sans MS" w:hAnsi="Comic Sans MS" w:cs="Comic Sans MS"/>
                 <w:color w:val="000000"/>
                 <w:lang w:val="es-ES"/>
               </w:rPr>
-              <w:t xml:space="preserve"> </w:t>
-            </w:r>
-            <w:proofErr w:type="spellStart"/>
+              <w:t>las puntuación</w:t>
+            </w:r>
+            <w:proofErr w:type="gramEnd"/>
             <w:r>
               <w:rPr>
                 <w:rFonts w:ascii="Comic Sans MS" w:hAnsi="Comic Sans MS" w:cs="Comic Sans MS"/>
                 <w:color w:val="000000"/>
                 <w:lang w:val="es-ES"/>
               </w:rPr>
-              <w:t>típica</w:t>
-            </w:r>
-            <w:proofErr w:type="spellEnd"/>
+              <w:t xml:space="preserve"> de auditoría de las empresas que están registradas en el sistema</w:t>
+            </w:r>
             <w:r>
               <w:rPr>
                 <w:rFonts w:ascii="Comic Sans MS" w:hAnsi="Comic Sans MS" w:cs="Comic Sans MS"/>
                 <w:color w:val="000000"/>
                 <w:lang w:val="es-ES"/>
               </w:rPr>
-              <w:t xml:space="preserve"> de </w:t>
-            </w:r>
-            <w:proofErr w:type="gramStart"/>
-            <w:r>
+              <w:t>.</w:t>
+            </w:r>
+          </w:p>
+          <w:p>
+            <w:pPr>
+              <w:pStyle w:val="Prrafodelista"/>
+              <w:ind w:left="0"/>
+              <w:cnfStyle w:val="000000000000" w:firstRow="0" w:lastRow="0" w:firstColumn="0" w:lastColumn="0" w:oddVBand="0" w:evenVBand="0" w:oddHBand="0" w:evenHBand="0" w:firstRowFirstColumn="0" w:firstRowLastColumn="0" w:lastRowFirstColumn="0" w:lastRowLastColumn="0"/>
+              <w:rPr>
+                <w:rFonts w:ascii="Comic Sans MS" w:hAnsi="Comic Sans MS" w:cs="Comic Sans MS"/>
+                <w:i/>
+                <w:iCs/>
+                <w:color w:val="000000"/>
+                <w:lang w:val="es-ES"/>
+              </w:rPr>
+            </w:pPr>
+          </w:p>
+          <w:p>
+            <w:pPr>
+              <w:pStyle w:val="Prrafodelista"/>
+              <w:ind w:left="0"/>
+              <w:cnfStyle w:val="000000000000" w:firstRow="0" w:lastRow="0" w:firstColumn="0" w:lastColumn="0" w:oddVBand="0" w:evenVBand="0" w:oddHBand="0" w:evenHBand="0" w:firstRowFirstColumn="0" w:firstRowLastColumn="0" w:lastRowFirstColumn="0" w:lastRowLastColumn="0"/>
+              <w:rPr>
+                <w:rFonts w:ascii="Comic Sans MS" w:hAnsi="Comic Sans MS" w:cs="Comic Sans MS"/>
+                <w:i/>
+                <w:iCs/>
+                <w:color w:val="000000"/>
+                <w:lang w:val="es-ES"/>
+              </w:rPr>
+            </w:pPr>
+            <w:r>
+              <w:rPr>
+                <w:rFonts w:ascii="Comic Sans MS" w:hAnsi="Comic Sans MS" w:cs="Comic Sans MS"/>
+                <w:i/>
+                <w:iCs/>
+                <w:noProof/>
+                <w:color w:val="000000"/>
+                <w:lang w:val="es-ES"/>
+              </w:rPr>
+              <w:drawing>
+                <wp:inline distT="0" distB="0" distL="0" distR="0">
+                  <wp:extent cx="5724525" cy="866775"/>
+                  <wp:effectExtent l="0" t="0" r="9525" b="9525"/>
+                  <wp:docPr id="5" name="Imagen 5"/>
+                  <wp:cNvGraphicFramePr>
+                    <a:graphicFrameLocks xmlns:a="http://schemas.openxmlformats.org/drawingml/2006/main" noChangeAspect="1"/>
+                  </wp:cNvGraphicFramePr>
+                  <a:graphic xmlns:a="http://schemas.openxmlformats.org/drawingml/2006/main">
+                    <a:graphicData uri="http://schemas.openxmlformats.org/drawingml/2006/picture">
+                      <pic:pic xmlns:pic="http://schemas.openxmlformats.org/drawingml/2006/picture">
+                        <pic:nvPicPr>
+                          <pic:cNvPr id="0" name="Picture 3"/>
+                          <pic:cNvPicPr>
+                            <a:picLocks noChangeAspect="1" noChangeArrowheads="1"/>
+                          </pic:cNvPicPr>
+                        </pic:nvPicPr>
+                        <pic:blipFill>
+                          <a:blip r:embed="rId26">
+                            <a:extLst>
+                              <a:ext uri="{28A0092B-C50C-407E-A947-70E740481C1C}">
+                                <a14:useLocalDpi xmlns:a14="http://schemas.microsoft.com/office/drawing/2010/main" val="0"/>
+                              </a:ext>
+                            </a:extLst>
+                          </a:blip>
+                          <a:srcRect/>
+                          <a:stretch>
+                            <a:fillRect/>
+                          </a:stretch>
+                        </pic:blipFill>
+                        <pic:spPr bwMode="auto">
+                          <a:xfrm>
+                            <a:off x="0" y="0"/>
+                            <a:ext cx="5724525" cy="866775"/>
+                          </a:xfrm>
+                          <a:prstGeom prst="rect">
+                            <a:avLst/>
+                          </a:prstGeom>
+                          <a:noFill/>
+                          <a:ln>
+                            <a:noFill/>
+                          </a:ln>
+                        </pic:spPr>
+                      </pic:pic>
+                    </a:graphicData>
+                  </a:graphic>
+                </wp:inline>
+              </w:drawing>
+            </w:r>
+          </w:p>
+          <w:p>
+            <w:pPr>
+              <w:pStyle w:val="Prrafodelista"/>
+              <w:ind w:left="0"/>
+              <w:cnfStyle w:val="000000000000" w:firstRow="0" w:lastRow="0" w:firstColumn="0" w:lastColumn="0" w:oddVBand="0" w:evenVBand="0" w:oddHBand="0" w:evenHBand="0" w:firstRowFirstColumn="0" w:firstRowLastColumn="0" w:lastRowFirstColumn="0" w:lastRowLastColumn="0"/>
+              <w:rPr>
+                <w:rFonts w:ascii="Comic Sans MS" w:hAnsi="Comic Sans MS" w:cs="Comic Sans MS"/>
+                <w:i/>
+                <w:iCs/>
+                <w:color w:val="000000"/>
+                <w:lang w:val="es-ES"/>
+              </w:rPr>
+            </w:pPr>
+          </w:p>
+          <w:p>
+            <w:pPr>
+              <w:pStyle w:val="Prrafodelista"/>
+              <w:ind w:left="0"/>
+              <w:cnfStyle w:val="000000000000" w:firstRow="0" w:lastRow="0" w:firstColumn="0" w:lastColumn="0" w:oddVBand="0" w:evenVBand="0" w:oddHBand="0" w:evenHBand="0" w:firstRowFirstColumn="0" w:firstRowLastColumn="0" w:lastRowFirstColumn="0" w:lastRowLastColumn="0"/>
               <w:rPr>
                 <w:rFonts w:ascii="Comic Sans MS" w:hAnsi="Comic Sans MS" w:cs="Comic Sans MS"/>
                 <w:color w:val="000000"/>
                 <w:lang w:val="es-ES"/>
               </w:rPr>
-              <w:t xml:space="preserve">las </w:t>
-            </w:r>
-            <w:proofErr w:type="spellStart"/>
+            </w:pPr>
             <w:r>
               <w:rPr>
                 <w:rFonts w:ascii="Comic Sans MS" w:hAnsi="Comic Sans MS" w:cs="Comic Sans MS"/>
                 <w:color w:val="000000"/>
                 <w:lang w:val="es-ES"/>
               </w:rPr>
-              <w:t>puntuación</w:t>
-            </w:r>
-            <w:proofErr w:type="spellEnd"/>
-            <w:proofErr w:type="gramEnd"/>
-            <w:r>
-              <w:rPr>
-                <w:rFonts w:ascii="Comic Sans MS" w:hAnsi="Comic Sans MS" w:cs="Comic Sans MS"/>
-                <w:color w:val="000000"/>
-                <w:lang w:val="es-ES"/>
-              </w:rPr>
-              <w:t xml:space="preserve"> de </w:t>
-            </w:r>
-            <w:proofErr w:type="spellStart"/>
-            <w:r>
-              <w:rPr>
-                <w:rFonts w:ascii="Comic Sans MS" w:hAnsi="Comic Sans MS" w:cs="Comic Sans MS"/>
-                <w:color w:val="000000"/>
-                <w:lang w:val="es-ES"/>
-              </w:rPr>
-              <w:t>auditoría</w:t>
-            </w:r>
-            <w:proofErr w:type="spellEnd"/>
-            <w:r>
-              <w:rPr>
-                <w:rFonts w:ascii="Comic Sans MS" w:hAnsi="Comic Sans MS" w:cs="Comic Sans MS"/>
-                <w:color w:val="000000"/>
-                <w:lang w:val="es-ES"/>
-              </w:rPr>
-              <w:t xml:space="preserve"> de las </w:t>
-            </w:r>
-            <w:proofErr w:type="spellStart"/>
-            <w:r>
-              <w:rPr>
-                <w:rFonts w:ascii="Comic Sans MS" w:hAnsi="Comic Sans MS" w:cs="Comic Sans MS"/>
-                <w:color w:val="000000"/>
-                <w:lang w:val="es-ES"/>
-              </w:rPr>
-              <w:t>posiciones</w:t>
-            </w:r>
-            <w:proofErr w:type="spellEnd"/>
-            <w:r>
-              <w:rPr>
-                <w:rFonts w:ascii="Comic Sans MS" w:hAnsi="Comic Sans MS" w:cs="Comic Sans MS"/>
-                <w:color w:val="000000"/>
-                <w:lang w:val="es-ES"/>
-              </w:rPr>
-              <w:t xml:space="preserve"> </w:t>
-            </w:r>
-            <w:proofErr w:type="spellStart"/>
-            <w:r>
-              <w:rPr>
-                <w:rFonts w:ascii="Comic Sans MS" w:hAnsi="Comic Sans MS" w:cs="Comic Sans MS"/>
-                <w:color w:val="000000"/>
-                <w:lang w:val="es-ES"/>
-              </w:rPr>
-              <w:t>almacenadas</w:t>
-            </w:r>
-            <w:proofErr w:type="spellEnd"/>
-            <w:r>
-              <w:rPr>
-                <w:rFonts w:ascii="Comic Sans MS" w:hAnsi="Comic Sans MS" w:cs="Comic Sans MS"/>
-                <w:color w:val="000000"/>
-                <w:lang w:val="es-ES"/>
-              </w:rPr>
-              <w:t xml:space="preserve"> </w:t>
-            </w:r>
-            <w:proofErr w:type="spellStart"/>
-            <w:r>
-              <w:rPr>
-                <w:rFonts w:ascii="Comic Sans MS" w:hAnsi="Comic Sans MS" w:cs="Comic Sans MS"/>
-                <w:color w:val="000000"/>
-                <w:lang w:val="es-ES"/>
-              </w:rPr>
-              <w:t>en</w:t>
-            </w:r>
-            <w:proofErr w:type="spellEnd"/>
-            <w:r>
-              <w:rPr>
-                <w:rFonts w:ascii="Comic Sans MS" w:hAnsi="Comic Sans MS" w:cs="Comic Sans MS"/>
-                <w:color w:val="000000"/>
-                <w:lang w:val="es-ES"/>
-              </w:rPr>
-              <w:t xml:space="preserve"> el </w:t>
-            </w:r>
-            <w:proofErr w:type="spellStart"/>
-            <w:r>
-              <w:rPr>
-                <w:rFonts w:ascii="Comic Sans MS" w:hAnsi="Comic Sans MS" w:cs="Comic Sans MS"/>
-                <w:color w:val="000000"/>
-                <w:lang w:val="es-ES"/>
-              </w:rPr>
-              <w:t>sistema</w:t>
-            </w:r>
-            <w:proofErr w:type="spellEnd"/>
-            <w:r>
-              <w:rPr>
-                <w:rFonts w:ascii="Comic Sans MS" w:hAnsi="Comic Sans MS"/>
-                <w:iCs/>
-                <w:color w:val="4A442A" w:themeColor="background2" w:themeShade="40"/>
-              </w:rPr>
-              <w:t>.</w:t>
-            </w:r>
-          </w:p>
-          <w:p>
-            <w:pPr>
-              <w:pStyle w:val="Prrafodelista"/>
-              <w:ind w:left="0"/>
-              <w:cnfStyle w:val="000000000000" w:firstRow="0" w:lastRow="0" w:firstColumn="0" w:lastColumn="0" w:oddVBand="0" w:evenVBand="0" w:oddHBand="0" w:evenHBand="0" w:firstRowFirstColumn="0" w:firstRowLastColumn="0" w:lastRowFirstColumn="0" w:lastRowLastColumn="0"/>
-              <w:rPr>
-                <w:rFonts w:ascii="Comic Sans MS" w:hAnsi="Comic Sans MS" w:cs="Comic Sans MS"/>
-                <w:i/>
-                <w:iCs/>
-                <w:color w:val="000000"/>
-                <w:lang w:val="es-ES"/>
-              </w:rPr>
-            </w:pPr>
-          </w:p>
-          <w:p>
-            <w:pPr>
-              <w:pStyle w:val="Prrafodelista"/>
-              <w:ind w:left="0"/>
-              <w:cnfStyle w:val="000000000000" w:firstRow="0" w:lastRow="0" w:firstColumn="0" w:lastColumn="0" w:oddVBand="0" w:evenVBand="0" w:oddHBand="0" w:evenHBand="0" w:firstRowFirstColumn="0" w:firstRowLastColumn="0" w:lastRowFirstColumn="0" w:lastRowLastColumn="0"/>
-              <w:rPr>
-                <w:rFonts w:ascii="Comic Sans MS" w:hAnsi="Comic Sans MS" w:cs="Comic Sans MS"/>
-                <w:i/>
-                <w:iCs/>
-                <w:color w:val="000000"/>
-                <w:lang w:val="es-ES"/>
-              </w:rPr>
-            </w:pPr>
-          </w:p>
-          <w:p>
-            <w:pPr>
-              <w:pStyle w:val="Prrafodelista"/>
-              <w:ind w:left="0"/>
-              <w:cnfStyle w:val="000000000000" w:firstRow="0" w:lastRow="0" w:firstColumn="0" w:lastColumn="0" w:oddVBand="0" w:evenVBand="0" w:oddHBand="0" w:evenHBand="0" w:firstRowFirstColumn="0" w:firstRowLastColumn="0" w:lastRowFirstColumn="0" w:lastRowLastColumn="0"/>
-              <w:rPr>
-                <w:rFonts w:ascii="Comic Sans MS" w:hAnsi="Comic Sans MS" w:cs="Comic Sans MS"/>
-                <w:i/>
-                <w:iCs/>
-                <w:color w:val="000000"/>
-                <w:lang w:val="es-ES"/>
-              </w:rPr>
-            </w:pPr>
-            <w:r>
-              <w:rPr>
-                <w:rFonts w:ascii="Comic Sans MS" w:hAnsi="Comic Sans MS" w:cs="Comic Sans MS"/>
-                <w:color w:val="000000"/>
-                <w:lang w:val="es-ES"/>
-              </w:rPr>
-              <w:lastRenderedPageBreak/>
-              <w:t xml:space="preserve">La media, el </w:t>
-            </w:r>
-            <w:proofErr w:type="spellStart"/>
-            <w:r>
-              <w:rPr>
-                <w:rFonts w:ascii="Comic Sans MS" w:hAnsi="Comic Sans MS" w:cs="Comic Sans MS"/>
-                <w:color w:val="000000"/>
-                <w:lang w:val="es-ES"/>
-              </w:rPr>
-              <w:t>mínimo</w:t>
-            </w:r>
-            <w:proofErr w:type="spellEnd"/>
-            <w:r>
-              <w:rPr>
-                <w:rFonts w:ascii="Comic Sans MS" w:hAnsi="Comic Sans MS" w:cs="Comic Sans MS"/>
-                <w:color w:val="000000"/>
-                <w:lang w:val="es-ES"/>
-              </w:rPr>
-              <w:t xml:space="preserve">, el </w:t>
-            </w:r>
-            <w:proofErr w:type="spellStart"/>
-            <w:r>
-              <w:rPr>
-                <w:rFonts w:ascii="Comic Sans MS" w:hAnsi="Comic Sans MS" w:cs="Comic Sans MS"/>
-                <w:color w:val="000000"/>
-                <w:lang w:val="es-ES"/>
-              </w:rPr>
-              <w:t>máximo</w:t>
-            </w:r>
-            <w:proofErr w:type="spellEnd"/>
-            <w:r>
-              <w:rPr>
-                <w:rFonts w:ascii="Comic Sans MS" w:hAnsi="Comic Sans MS" w:cs="Comic Sans MS"/>
-                <w:color w:val="000000"/>
-                <w:lang w:val="es-ES"/>
-              </w:rPr>
-              <w:t xml:space="preserve"> y la </w:t>
-            </w:r>
-            <w:proofErr w:type="spellStart"/>
-            <w:r>
-              <w:rPr>
-                <w:rFonts w:ascii="Comic Sans MS" w:hAnsi="Comic Sans MS" w:cs="Comic Sans MS"/>
-                <w:color w:val="000000"/>
-                <w:lang w:val="es-ES"/>
-              </w:rPr>
-              <w:t>desviación</w:t>
-            </w:r>
-            <w:proofErr w:type="spellEnd"/>
-            <w:r>
-              <w:rPr>
-                <w:rFonts w:ascii="Comic Sans MS" w:hAnsi="Comic Sans MS" w:cs="Comic Sans MS"/>
-                <w:color w:val="000000"/>
-                <w:lang w:val="es-ES"/>
-              </w:rPr>
-              <w:t xml:space="preserve"> </w:t>
-            </w:r>
-            <w:proofErr w:type="spellStart"/>
-            <w:r>
-              <w:rPr>
-                <w:rFonts w:ascii="Comic Sans MS" w:hAnsi="Comic Sans MS" w:cs="Comic Sans MS"/>
-                <w:color w:val="000000"/>
-                <w:lang w:val="es-ES"/>
-              </w:rPr>
-              <w:t>típica</w:t>
-            </w:r>
-            <w:proofErr w:type="spellEnd"/>
-            <w:r>
-              <w:rPr>
-                <w:rFonts w:ascii="Comic Sans MS" w:hAnsi="Comic Sans MS" w:cs="Comic Sans MS"/>
-                <w:color w:val="000000"/>
-                <w:lang w:val="es-ES"/>
-              </w:rPr>
-              <w:t xml:space="preserve"> de </w:t>
-            </w:r>
-            <w:proofErr w:type="gramStart"/>
-            <w:r>
-              <w:rPr>
-                <w:rFonts w:ascii="Comic Sans MS" w:hAnsi="Comic Sans MS" w:cs="Comic Sans MS"/>
-                <w:color w:val="000000"/>
-                <w:lang w:val="es-ES"/>
-              </w:rPr>
-              <w:t xml:space="preserve">las </w:t>
-            </w:r>
-            <w:proofErr w:type="spellStart"/>
-            <w:r>
-              <w:rPr>
-                <w:rFonts w:ascii="Comic Sans MS" w:hAnsi="Comic Sans MS" w:cs="Comic Sans MS"/>
-                <w:color w:val="000000"/>
-                <w:lang w:val="es-ES"/>
-              </w:rPr>
-              <w:t>puntuación</w:t>
-            </w:r>
-            <w:proofErr w:type="spellEnd"/>
-            <w:proofErr w:type="gramEnd"/>
-            <w:r>
-              <w:rPr>
-                <w:rFonts w:ascii="Comic Sans MS" w:hAnsi="Comic Sans MS" w:cs="Comic Sans MS"/>
-                <w:color w:val="000000"/>
-                <w:lang w:val="es-ES"/>
-              </w:rPr>
-              <w:t xml:space="preserve"> de </w:t>
-            </w:r>
-            <w:proofErr w:type="spellStart"/>
-            <w:r>
-              <w:rPr>
-                <w:rFonts w:ascii="Comic Sans MS" w:hAnsi="Comic Sans MS" w:cs="Comic Sans MS"/>
-                <w:color w:val="000000"/>
-                <w:lang w:val="es-ES"/>
-              </w:rPr>
-              <w:t>auditoría</w:t>
-            </w:r>
-            <w:proofErr w:type="spellEnd"/>
-            <w:r>
-              <w:rPr>
-                <w:rFonts w:ascii="Comic Sans MS" w:hAnsi="Comic Sans MS" w:cs="Comic Sans MS"/>
-                <w:color w:val="000000"/>
-                <w:lang w:val="es-ES"/>
-              </w:rPr>
-              <w:t xml:space="preserve"> de las </w:t>
-            </w:r>
-            <w:proofErr w:type="spellStart"/>
-            <w:r>
-              <w:rPr>
-                <w:rFonts w:ascii="Comic Sans MS" w:hAnsi="Comic Sans MS" w:cs="Comic Sans MS"/>
-                <w:color w:val="000000"/>
-                <w:lang w:val="es-ES"/>
-              </w:rPr>
-              <w:t>empresas</w:t>
-            </w:r>
-            <w:proofErr w:type="spellEnd"/>
-            <w:r>
-              <w:rPr>
-                <w:rFonts w:ascii="Comic Sans MS" w:hAnsi="Comic Sans MS" w:cs="Comic Sans MS"/>
-                <w:color w:val="000000"/>
-                <w:lang w:val="es-ES"/>
-              </w:rPr>
-              <w:t xml:space="preserve"> que </w:t>
-            </w:r>
-            <w:proofErr w:type="spellStart"/>
-            <w:r>
-              <w:rPr>
-                <w:rFonts w:ascii="Comic Sans MS" w:hAnsi="Comic Sans MS" w:cs="Comic Sans MS"/>
-                <w:color w:val="000000"/>
-                <w:lang w:val="es-ES"/>
-              </w:rPr>
-              <w:t>están</w:t>
-            </w:r>
-            <w:proofErr w:type="spellEnd"/>
-            <w:r>
-              <w:rPr>
-                <w:rFonts w:ascii="Comic Sans MS" w:hAnsi="Comic Sans MS" w:cs="Comic Sans MS"/>
-                <w:color w:val="000000"/>
-                <w:lang w:val="es-ES"/>
-              </w:rPr>
-              <w:t xml:space="preserve"> registradas en el sistema</w:t>
-            </w:r>
-            <w:r>
-              <w:rPr>
-                <w:rFonts w:ascii="Comic Sans MS" w:hAnsi="Comic Sans MS" w:cs="Comic Sans MS"/>
-                <w:color w:val="000000"/>
-                <w:lang w:val="es-ES"/>
-              </w:rPr>
-              <w:t>.</w:t>
-            </w:r>
-          </w:p>
-          <w:p>
-            <w:pPr>
-              <w:pStyle w:val="Prrafodelista"/>
-              <w:ind w:left="0"/>
-              <w:cnfStyle w:val="000000000000" w:firstRow="0" w:lastRow="0" w:firstColumn="0" w:lastColumn="0" w:oddVBand="0" w:evenVBand="0" w:oddHBand="0" w:evenHBand="0" w:firstRowFirstColumn="0" w:firstRowLastColumn="0" w:lastRowFirstColumn="0" w:lastRowLastColumn="0"/>
-              <w:rPr>
-                <w:rFonts w:ascii="Comic Sans MS" w:hAnsi="Comic Sans MS" w:cs="Comic Sans MS"/>
-                <w:i/>
-                <w:iCs/>
-                <w:color w:val="000000"/>
-                <w:lang w:val="es-ES"/>
-              </w:rPr>
-            </w:pPr>
-          </w:p>
-          <w:p>
-            <w:pPr>
-              <w:pStyle w:val="Prrafodelista"/>
-              <w:ind w:left="0"/>
-              <w:cnfStyle w:val="000000000000" w:firstRow="0" w:lastRow="0" w:firstColumn="0" w:lastColumn="0" w:oddVBand="0" w:evenVBand="0" w:oddHBand="0" w:evenHBand="0" w:firstRowFirstColumn="0" w:firstRowLastColumn="0" w:lastRowFirstColumn="0" w:lastRowLastColumn="0"/>
-              <w:rPr>
-                <w:rFonts w:ascii="Comic Sans MS" w:hAnsi="Comic Sans MS" w:cs="Comic Sans MS"/>
-                <w:i/>
-                <w:iCs/>
-                <w:color w:val="000000"/>
-                <w:lang w:val="es-ES"/>
-              </w:rPr>
-            </w:pPr>
-          </w:p>
-          <w:p>
-            <w:pPr>
-              <w:pStyle w:val="Prrafodelista"/>
-              <w:ind w:left="0"/>
-              <w:cnfStyle w:val="000000000000" w:firstRow="0" w:lastRow="0" w:firstColumn="0" w:lastColumn="0" w:oddVBand="0" w:evenVBand="0" w:oddHBand="0" w:evenHBand="0" w:firstRowFirstColumn="0" w:firstRowLastColumn="0" w:lastRowFirstColumn="0" w:lastRowLastColumn="0"/>
-              <w:rPr>
-                <w:rFonts w:ascii="Comic Sans MS" w:hAnsi="Comic Sans MS" w:cs="Comic Sans MS"/>
-                <w:i/>
-                <w:iCs/>
-                <w:color w:val="000000"/>
-                <w:lang w:val="es-ES"/>
-              </w:rPr>
-            </w:pPr>
-          </w:p>
-          <w:p>
-            <w:pPr>
-              <w:pStyle w:val="Prrafodelista"/>
-              <w:ind w:left="0"/>
-              <w:cnfStyle w:val="000000000000" w:firstRow="0" w:lastRow="0" w:firstColumn="0" w:lastColumn="0" w:oddVBand="0" w:evenVBand="0" w:oddHBand="0" w:evenHBand="0" w:firstRowFirstColumn="0" w:firstRowLastColumn="0" w:lastRowFirstColumn="0" w:lastRowLastColumn="0"/>
-              <w:rPr>
-                <w:rFonts w:ascii="Comic Sans MS" w:hAnsi="Comic Sans MS" w:cs="Comic Sans MS"/>
-                <w:i/>
-                <w:iCs/>
-                <w:color w:val="000000"/>
-                <w:lang w:val="es-ES"/>
-              </w:rPr>
-            </w:pPr>
-          </w:p>
-          <w:p>
-            <w:pPr>
-              <w:pStyle w:val="Prrafodelista"/>
-              <w:ind w:left="0"/>
-              <w:cnfStyle w:val="000000000000" w:firstRow="0" w:lastRow="0" w:firstColumn="0" w:lastColumn="0" w:oddVBand="0" w:evenVBand="0" w:oddHBand="0" w:evenHBand="0" w:firstRowFirstColumn="0" w:firstRowLastColumn="0" w:lastRowFirstColumn="0" w:lastRowLastColumn="0"/>
-              <w:rPr>
-                <w:rFonts w:ascii="Comic Sans MS" w:hAnsi="Comic Sans MS" w:cs="Comic Sans MS"/>
-                <w:i/>
-                <w:iCs/>
-                <w:color w:val="000000"/>
-                <w:lang w:val="es-ES"/>
-              </w:rPr>
-            </w:pPr>
-          </w:p>
-          <w:p>
-            <w:pPr>
-              <w:pStyle w:val="Prrafodelista"/>
-              <w:ind w:left="0"/>
-              <w:cnfStyle w:val="000000000000" w:firstRow="0" w:lastRow="0" w:firstColumn="0" w:lastColumn="0" w:oddVBand="0" w:evenVBand="0" w:oddHBand="0" w:evenHBand="0" w:firstRowFirstColumn="0" w:firstRowLastColumn="0" w:lastRowFirstColumn="0" w:lastRowLastColumn="0"/>
-              <w:rPr>
-                <w:rFonts w:ascii="Comic Sans MS" w:hAnsi="Comic Sans MS" w:cs="Comic Sans MS"/>
-                <w:i/>
-                <w:iCs/>
-                <w:color w:val="000000"/>
-                <w:lang w:val="es-ES"/>
-              </w:rPr>
-            </w:pPr>
-          </w:p>
-          <w:p>
-            <w:pPr>
-              <w:pStyle w:val="Prrafodelista"/>
-              <w:ind w:left="0"/>
-              <w:cnfStyle w:val="000000000000" w:firstRow="0" w:lastRow="0" w:firstColumn="0" w:lastColumn="0" w:oddVBand="0" w:evenVBand="0" w:oddHBand="0" w:evenHBand="0" w:firstRowFirstColumn="0" w:firstRowLastColumn="0" w:lastRowFirstColumn="0" w:lastRowLastColumn="0"/>
-              <w:rPr>
-                <w:rFonts w:ascii="Comic Sans MS" w:hAnsi="Comic Sans MS" w:cs="Comic Sans MS"/>
-                <w:i/>
-                <w:iCs/>
-                <w:color w:val="000000"/>
-                <w:lang w:val="es-ES"/>
-              </w:rPr>
-            </w:pPr>
-          </w:p>
-          <w:p>
-            <w:pPr>
-              <w:pStyle w:val="Prrafodelista"/>
-              <w:ind w:left="0"/>
-              <w:cnfStyle w:val="000000000000" w:firstRow="0" w:lastRow="0" w:firstColumn="0" w:lastColumn="0" w:oddVBand="0" w:evenVBand="0" w:oddHBand="0" w:evenHBand="0" w:firstRowFirstColumn="0" w:firstRowLastColumn="0" w:lastRowFirstColumn="0" w:lastRowLastColumn="0"/>
-              <w:rPr>
-                <w:rFonts w:ascii="Comic Sans MS" w:hAnsi="Comic Sans MS" w:cs="Comic Sans MS"/>
-                <w:i/>
-                <w:iCs/>
-                <w:color w:val="000000"/>
-                <w:lang w:val="es-ES"/>
-              </w:rPr>
-            </w:pPr>
-          </w:p>
-          <w:p>
-            <w:pPr>
-              <w:pStyle w:val="Prrafodelista"/>
-              <w:ind w:left="0"/>
-              <w:cnfStyle w:val="000000000000" w:firstRow="0" w:lastRow="0" w:firstColumn="0" w:lastColumn="0" w:oddVBand="0" w:evenVBand="0" w:oddHBand="0" w:evenHBand="0" w:firstRowFirstColumn="0" w:firstRowLastColumn="0" w:lastRowFirstColumn="0" w:lastRowLastColumn="0"/>
-              <w:rPr>
-                <w:rFonts w:ascii="Comic Sans MS" w:hAnsi="Comic Sans MS" w:cs="Comic Sans MS"/>
-                <w:i/>
-                <w:iCs/>
-                <w:color w:val="000000"/>
-                <w:lang w:val="es-ES"/>
-              </w:rPr>
-            </w:pPr>
-          </w:p>
-          <w:p>
-            <w:pPr>
-              <w:pStyle w:val="Prrafodelista"/>
-              <w:ind w:left="0"/>
-              <w:cnfStyle w:val="000000000000" w:firstRow="0" w:lastRow="0" w:firstColumn="0" w:lastColumn="0" w:oddVBand="0" w:evenVBand="0" w:oddHBand="0" w:evenHBand="0" w:firstRowFirstColumn="0" w:firstRowLastColumn="0" w:lastRowFirstColumn="0" w:lastRowLastColumn="0"/>
-              <w:rPr>
-                <w:rFonts w:ascii="Comic Sans MS" w:hAnsi="Comic Sans MS" w:cs="Comic Sans MS"/>
-                <w:color w:val="000000"/>
-                <w:lang w:val="es-ES"/>
-              </w:rPr>
-            </w:pPr>
-            <w:r>
-              <w:rPr>
-                <w:rFonts w:ascii="Comic Sans MS" w:hAnsi="Comic Sans MS" w:cs="Comic Sans MS"/>
-                <w:color w:val="000000"/>
-                <w:lang w:val="es-ES"/>
-              </w:rPr>
-              <w:t xml:space="preserve">Las empresas con mayor </w:t>
-            </w:r>
-            <w:proofErr w:type="spellStart"/>
-            <w:r>
-              <w:rPr>
-                <w:rFonts w:ascii="Comic Sans MS" w:hAnsi="Comic Sans MS" w:cs="Comic Sans MS"/>
-                <w:color w:val="000000"/>
-                <w:lang w:val="es-ES"/>
-              </w:rPr>
-              <w:t>puntuación</w:t>
-            </w:r>
-            <w:proofErr w:type="spellEnd"/>
-            <w:r>
-              <w:rPr>
-                <w:rFonts w:ascii="Comic Sans MS" w:hAnsi="Comic Sans MS" w:cs="Comic Sans MS"/>
-                <w:color w:val="000000"/>
-                <w:lang w:val="es-ES"/>
-              </w:rPr>
-              <w:t xml:space="preserve"> de </w:t>
-            </w:r>
-            <w:proofErr w:type="spellStart"/>
-            <w:r>
-              <w:rPr>
-                <w:rFonts w:ascii="Comic Sans MS" w:hAnsi="Comic Sans MS" w:cs="Comic Sans MS"/>
-                <w:color w:val="000000"/>
-                <w:lang w:val="es-ES"/>
-              </w:rPr>
-              <w:t>auditoría</w:t>
-            </w:r>
-            <w:proofErr w:type="spellEnd"/>
-            <w:r>
-              <w:rPr>
-                <w:rFonts w:ascii="Comic Sans MS" w:hAnsi="Comic Sans MS" w:cs="Comic Sans MS"/>
-                <w:color w:val="000000"/>
-                <w:lang w:val="es-ES"/>
-              </w:rPr>
-              <w:t>.</w:t>
+              <w:t>Las empresas con mayor puntuación de auditoría.</w:t>
             </w:r>
           </w:p>
           <w:p>
@@ -15904,6 +14130,63 @@
                 <w:szCs w:val="22"/>
               </w:rPr>
             </w:pPr>
+            <w:r>
+              <w:rPr>
+                <w:i/>
+                <w:iCs/>
+                <w:noProof/>
+                <w:sz w:val="22"/>
+                <w:szCs w:val="22"/>
+              </w:rPr>
+              <w:drawing>
+                <wp:inline distT="0" distB="0" distL="0" distR="0">
+                  <wp:extent cx="5715000" cy="933450"/>
+                  <wp:effectExtent l="0" t="0" r="0" b="0"/>
+                  <wp:docPr id="12" name="Imagen 12"/>
+                  <wp:cNvGraphicFramePr>
+                    <a:graphicFrameLocks xmlns:a="http://schemas.openxmlformats.org/drawingml/2006/main" noChangeAspect="1"/>
+                  </wp:cNvGraphicFramePr>
+                  <a:graphic xmlns:a="http://schemas.openxmlformats.org/drawingml/2006/main">
+                    <a:graphicData uri="http://schemas.openxmlformats.org/drawingml/2006/picture">
+                      <pic:pic xmlns:pic="http://schemas.openxmlformats.org/drawingml/2006/picture">
+                        <pic:nvPicPr>
+                          <pic:cNvPr id="0" name="Picture 4"/>
+                          <pic:cNvPicPr>
+                            <a:picLocks noChangeAspect="1" noChangeArrowheads="1"/>
+                          </pic:cNvPicPr>
+                        </pic:nvPicPr>
+                        <pic:blipFill>
+                          <a:blip r:embed="rId27">
+                            <a:extLst>
+                              <a:ext uri="{28A0092B-C50C-407E-A947-70E740481C1C}">
+                                <a14:useLocalDpi xmlns:a14="http://schemas.microsoft.com/office/drawing/2010/main" val="0"/>
+                              </a:ext>
+                            </a:extLst>
+                          </a:blip>
+                          <a:srcRect/>
+                          <a:stretch>
+                            <a:fillRect/>
+                          </a:stretch>
+                        </pic:blipFill>
+                        <pic:spPr bwMode="auto">
+                          <a:xfrm>
+                            <a:off x="0" y="0"/>
+                            <a:ext cx="5715000" cy="933450"/>
+                          </a:xfrm>
+                          <a:prstGeom prst="rect">
+                            <a:avLst/>
+                          </a:prstGeom>
+                          <a:noFill/>
+                          <a:ln>
+                            <a:noFill/>
+                          </a:ln>
+                        </pic:spPr>
+                      </pic:pic>
+                    </a:graphicData>
+                  </a:graphic>
+                </wp:inline>
+              </w:drawing>
+            </w:r>
           </w:p>
           <w:p>
             <w:pPr>
@@ -15935,9 +14218,8 @@
                 <w:color w:val="000000"/>
                 <w:lang w:val="es-ES"/>
               </w:rPr>
-              <w:t xml:space="preserve">El </w:t>
-            </w:r>
-            <w:proofErr w:type="spellStart"/>
+              <w:t>El salario medio ofrecido por los puestos que tienen más alta puntuación de auditoría que la media</w:t>
+            </w:r>
             <w:r>
               <w:rPr>
                 <w:rFonts w:cs="Comic Sans MS"/>
@@ -15945,159 +14227,79 @@
                 <w:color w:val="000000"/>
                 <w:lang w:val="es-ES"/>
               </w:rPr>
-              <w:t>salario</w:t>
-            </w:r>
-            <w:proofErr w:type="spellEnd"/>
-            <w:r>
+              <w:t>.</w:t>
+            </w:r>
+          </w:p>
+          <w:p>
+            <w:pPr>
+              <w:pStyle w:val="Notes"/>
+              <w:cnfStyle w:val="000000000000" w:firstRow="0" w:lastRow="0" w:firstColumn="0" w:lastColumn="0" w:oddVBand="0" w:evenVBand="0" w:oddHBand="0" w:evenHBand="0" w:firstRowFirstColumn="0" w:firstRowLastColumn="0" w:lastRowFirstColumn="0" w:lastRowLastColumn="0"/>
               <w:rPr>
                 <w:rFonts w:cs="Comic Sans MS"/>
-                <w:i w:val="0"/>
+                <w:iCs/>
                 <w:color w:val="000000"/>
                 <w:lang w:val="es-ES"/>
               </w:rPr>
-              <w:t xml:space="preserve"> medio </w:t>
-            </w:r>
-            <w:proofErr w:type="spellStart"/>
+            </w:pPr>
+            <w:bookmarkStart w:id="4" w:name="_GoBack"/>
+            <w:bookmarkEnd w:id="4"/>
             <w:r>
               <w:rPr>
                 <w:rFonts w:cs="Comic Sans MS"/>
-                <w:i w:val="0"/>
+                <w:iCs/>
+                <w:noProof/>
                 <w:color w:val="000000"/>
                 <w:lang w:val="es-ES"/>
               </w:rPr>
-              <w:t>ofrecido</w:t>
-            </w:r>
-            <w:proofErr w:type="spellEnd"/>
-            <w:r>
-              <w:rPr>
-                <w:rFonts w:cs="Comic Sans MS"/>
-                <w:i w:val="0"/>
-                <w:color w:val="000000"/>
-                <w:lang w:val="es-ES"/>
-              </w:rPr>
-              <w:t xml:space="preserve"> por los </w:t>
-            </w:r>
-            <w:proofErr w:type="spellStart"/>
-            <w:r>
-              <w:rPr>
-                <w:rFonts w:cs="Comic Sans MS"/>
-                <w:i w:val="0"/>
-                <w:color w:val="000000"/>
-                <w:lang w:val="es-ES"/>
-              </w:rPr>
-              <w:t>puestos</w:t>
-            </w:r>
-            <w:proofErr w:type="spellEnd"/>
-            <w:r>
-              <w:rPr>
-                <w:rFonts w:cs="Comic Sans MS"/>
-                <w:i w:val="0"/>
-                <w:color w:val="000000"/>
-                <w:lang w:val="es-ES"/>
-              </w:rPr>
-              <w:t xml:space="preserve"> que </w:t>
-            </w:r>
-            <w:proofErr w:type="spellStart"/>
-            <w:r>
-              <w:rPr>
-                <w:rFonts w:cs="Comic Sans MS"/>
-                <w:i w:val="0"/>
-                <w:color w:val="000000"/>
-                <w:lang w:val="es-ES"/>
-              </w:rPr>
-              <w:t>tienen</w:t>
-            </w:r>
-            <w:proofErr w:type="spellEnd"/>
-            <w:r>
-              <w:rPr>
-                <w:rFonts w:cs="Comic Sans MS"/>
-                <w:i w:val="0"/>
-                <w:color w:val="000000"/>
-                <w:lang w:val="es-ES"/>
-              </w:rPr>
-              <w:t xml:space="preserve"> </w:t>
-            </w:r>
-            <w:proofErr w:type="spellStart"/>
-            <w:r>
-              <w:rPr>
-                <w:rFonts w:cs="Comic Sans MS"/>
-                <w:i w:val="0"/>
-                <w:color w:val="000000"/>
-                <w:lang w:val="es-ES"/>
-              </w:rPr>
-              <w:t>más</w:t>
-            </w:r>
-            <w:proofErr w:type="spellEnd"/>
-            <w:r>
-              <w:rPr>
-                <w:rFonts w:cs="Comic Sans MS"/>
-                <w:i w:val="0"/>
-                <w:color w:val="000000"/>
-                <w:lang w:val="es-ES"/>
-              </w:rPr>
-              <w:t xml:space="preserve"> </w:t>
-            </w:r>
-            <w:proofErr w:type="spellStart"/>
-            <w:r>
-              <w:rPr>
-                <w:rFonts w:cs="Comic Sans MS"/>
-                <w:i w:val="0"/>
-                <w:color w:val="000000"/>
-                <w:lang w:val="es-ES"/>
-              </w:rPr>
-              <w:t>alta</w:t>
-            </w:r>
-            <w:proofErr w:type="spellEnd"/>
-            <w:r>
-              <w:rPr>
-                <w:rFonts w:cs="Comic Sans MS"/>
-                <w:i w:val="0"/>
-                <w:color w:val="000000"/>
-                <w:lang w:val="es-ES"/>
-              </w:rPr>
-              <w:t xml:space="preserve"> </w:t>
-            </w:r>
-            <w:proofErr w:type="spellStart"/>
-            <w:r>
-              <w:rPr>
-                <w:rFonts w:cs="Comic Sans MS"/>
-                <w:i w:val="0"/>
-                <w:color w:val="000000"/>
-                <w:lang w:val="es-ES"/>
-              </w:rPr>
-              <w:t>puntuación</w:t>
-            </w:r>
-            <w:proofErr w:type="spellEnd"/>
-            <w:r>
-              <w:rPr>
-                <w:rFonts w:cs="Comic Sans MS"/>
-                <w:i w:val="0"/>
-                <w:color w:val="000000"/>
-                <w:lang w:val="es-ES"/>
-              </w:rPr>
-              <w:t xml:space="preserve"> de auditoría que la media</w:t>
-            </w:r>
-            <w:r>
-              <w:rPr>
-                <w:rFonts w:cs="Comic Sans MS"/>
-                <w:i w:val="0"/>
-                <w:color w:val="000000"/>
-                <w:lang w:val="es-ES"/>
-              </w:rPr>
-              <w:t>.</w:t>
-            </w:r>
-          </w:p>
-          <w:p>
-            <w:pPr>
-              <w:pStyle w:val="Notes"/>
-              <w:cnfStyle w:val="000000000000" w:firstRow="0" w:lastRow="0" w:firstColumn="0" w:lastColumn="0" w:oddVBand="0" w:evenVBand="0" w:oddHBand="0" w:evenHBand="0" w:firstRowFirstColumn="0" w:firstRowLastColumn="0" w:lastRowFirstColumn="0" w:lastRowLastColumn="0"/>
-              <w:rPr>
-                <w:rFonts w:cs="Comic Sans MS"/>
-                <w:iCs/>
-                <w:color w:val="000000"/>
-                <w:lang w:val="es-ES"/>
-              </w:rPr>
-            </w:pPr>
+              <w:drawing>
+                <wp:inline distT="0" distB="0" distL="0" distR="0">
+                  <wp:extent cx="5724525" cy="352425"/>
+                  <wp:effectExtent l="0" t="0" r="9525" b="9525"/>
+                  <wp:docPr id="13" name="Imagen 13"/>
+                  <wp:cNvGraphicFramePr>
+                    <a:graphicFrameLocks xmlns:a="http://schemas.openxmlformats.org/drawingml/2006/main" noChangeAspect="1"/>
+                  </wp:cNvGraphicFramePr>
+                  <a:graphic xmlns:a="http://schemas.openxmlformats.org/drawingml/2006/main">
+                    <a:graphicData uri="http://schemas.openxmlformats.org/drawingml/2006/picture">
+                      <pic:pic xmlns:pic="http://schemas.openxmlformats.org/drawingml/2006/picture">
+                        <pic:nvPicPr>
+                          <pic:cNvPr id="0" name="Picture 5"/>
+                          <pic:cNvPicPr>
+                            <a:picLocks noChangeAspect="1" noChangeArrowheads="1"/>
+                          </pic:cNvPicPr>
+                        </pic:nvPicPr>
+                        <pic:blipFill>
+                          <a:blip r:embed="rId28">
+                            <a:extLst>
+                              <a:ext uri="{28A0092B-C50C-407E-A947-70E740481C1C}">
+                                <a14:useLocalDpi xmlns:a14="http://schemas.microsoft.com/office/drawing/2010/main" val="0"/>
+                              </a:ext>
+                            </a:extLst>
+                          </a:blip>
+                          <a:srcRect/>
+                          <a:stretch>
+                            <a:fillRect/>
+                          </a:stretch>
+                        </pic:blipFill>
+                        <pic:spPr bwMode="auto">
+                          <a:xfrm>
+                            <a:off x="0" y="0"/>
+                            <a:ext cx="5724525" cy="352425"/>
+                          </a:xfrm>
+                          <a:prstGeom prst="rect">
+                            <a:avLst/>
+                          </a:prstGeom>
+                          <a:noFill/>
+                          <a:ln>
+                            <a:noFill/>
+                          </a:ln>
+                        </pic:spPr>
+                      </pic:pic>
+                    </a:graphicData>
+                  </a:graphic>
+                </wp:inline>
+              </w:drawing>
+            </w:r>
           </w:p>
           <w:p>
             <w:pPr>
@@ -16197,7 +14399,6 @@
               <w:pStyle w:val="Notes"/>
               <w:cnfStyle w:val="000000000000" w:firstRow="0" w:lastRow="0" w:firstColumn="0" w:lastColumn="0" w:oddVBand="0" w:evenVBand="0" w:oddHBand="0" w:evenHBand="0" w:firstRowFirstColumn="0" w:firstRowLastColumn="0" w:lastRowFirstColumn="0" w:lastRowLastColumn="0"/>
             </w:pPr>
-            <w:proofErr w:type="spellStart"/>
             <w:r>
               <w:rPr>
                 <w:rFonts w:cs="Comic Sans MS"/>
@@ -16205,249 +14406,8 @@
                 <w:color w:val="000000"/>
                 <w:lang w:val="es-ES"/>
               </w:rPr>
-              <w:t>Estos</w:t>
-            </w:r>
-            <w:proofErr w:type="spellEnd"/>
-            <w:r>
-              <w:rPr>
-                <w:rFonts w:cs="Comic Sans MS"/>
-                <w:i w:val="0"/>
-                <w:color w:val="000000"/>
-                <w:lang w:val="es-ES"/>
-              </w:rPr>
-              <w:t xml:space="preserve"> </w:t>
-            </w:r>
-            <w:proofErr w:type="spellStart"/>
-            <w:r>
-              <w:rPr>
-                <w:rFonts w:cs="Comic Sans MS"/>
-                <w:i w:val="0"/>
-                <w:color w:val="000000"/>
-                <w:lang w:val="es-ES"/>
-              </w:rPr>
-              <w:t>resultados</w:t>
-            </w:r>
-            <w:proofErr w:type="spellEnd"/>
-            <w:r>
-              <w:rPr>
-                <w:rFonts w:cs="Comic Sans MS"/>
-                <w:i w:val="0"/>
-                <w:color w:val="000000"/>
-                <w:lang w:val="es-ES"/>
-              </w:rPr>
-              <w:t xml:space="preserve"> </w:t>
-            </w:r>
-            <w:proofErr w:type="spellStart"/>
-            <w:r>
-              <w:rPr>
-                <w:rFonts w:cs="Comic Sans MS"/>
-                <w:i w:val="0"/>
-                <w:color w:val="000000"/>
-                <w:lang w:val="es-ES"/>
-              </w:rPr>
-              <w:t>salen</w:t>
-            </w:r>
-            <w:proofErr w:type="spellEnd"/>
-            <w:r>
-              <w:rPr>
-                <w:rFonts w:cs="Comic Sans MS"/>
-                <w:i w:val="0"/>
-                <w:color w:val="000000"/>
-                <w:lang w:val="es-ES"/>
-              </w:rPr>
-              <w:t xml:space="preserve"> al </w:t>
-            </w:r>
-            <w:proofErr w:type="spellStart"/>
-            <w:r>
-              <w:rPr>
-                <w:rFonts w:cs="Comic Sans MS"/>
-                <w:i w:val="0"/>
-                <w:color w:val="000000"/>
-                <w:lang w:val="es-ES"/>
-              </w:rPr>
-              <w:t>iniciar</w:t>
-            </w:r>
-            <w:proofErr w:type="spellEnd"/>
-            <w:r>
-              <w:rPr>
-                <w:rFonts w:cs="Comic Sans MS"/>
-                <w:i w:val="0"/>
-                <w:color w:val="000000"/>
-                <w:lang w:val="es-ES"/>
-              </w:rPr>
-              <w:t xml:space="preserve"> la </w:t>
-            </w:r>
-            <w:proofErr w:type="spellStart"/>
-            <w:r>
-              <w:rPr>
-                <w:rFonts w:cs="Comic Sans MS"/>
-                <w:i w:val="0"/>
-                <w:color w:val="000000"/>
-                <w:lang w:val="es-ES"/>
-              </w:rPr>
-              <w:t>aplicación</w:t>
-            </w:r>
-            <w:proofErr w:type="spellEnd"/>
-            <w:r>
-              <w:rPr>
-                <w:rFonts w:cs="Comic Sans MS"/>
-                <w:i w:val="0"/>
-                <w:color w:val="000000"/>
-                <w:lang w:val="es-ES"/>
-              </w:rPr>
-              <w:t xml:space="preserve">, </w:t>
-            </w:r>
-            <w:proofErr w:type="spellStart"/>
-            <w:r>
-              <w:rPr>
-                <w:rFonts w:cs="Comic Sans MS"/>
-                <w:i w:val="0"/>
-                <w:color w:val="000000"/>
-                <w:lang w:val="es-ES"/>
-              </w:rPr>
-              <w:t>si</w:t>
-            </w:r>
-            <w:proofErr w:type="spellEnd"/>
-            <w:r>
-              <w:rPr>
-                <w:rFonts w:cs="Comic Sans MS"/>
-                <w:i w:val="0"/>
-                <w:color w:val="000000"/>
-                <w:lang w:val="es-ES"/>
-              </w:rPr>
-              <w:t xml:space="preserve"> se </w:t>
-            </w:r>
-            <w:proofErr w:type="spellStart"/>
-            <w:r>
-              <w:rPr>
-                <w:rFonts w:cs="Comic Sans MS"/>
-                <w:i w:val="0"/>
-                <w:color w:val="000000"/>
-                <w:lang w:val="es-ES"/>
-              </w:rPr>
-              <w:t>producen</w:t>
-            </w:r>
-            <w:proofErr w:type="spellEnd"/>
-            <w:r>
-              <w:rPr>
-                <w:rFonts w:cs="Comic Sans MS"/>
-                <w:i w:val="0"/>
-                <w:color w:val="000000"/>
-                <w:lang w:val="es-ES"/>
-              </w:rPr>
-              <w:t xml:space="preserve"> </w:t>
-            </w:r>
-            <w:proofErr w:type="spellStart"/>
-            <w:r>
-              <w:rPr>
-                <w:rFonts w:cs="Comic Sans MS"/>
-                <w:i w:val="0"/>
-                <w:color w:val="000000"/>
-                <w:lang w:val="es-ES"/>
-              </w:rPr>
-              <w:t>cambios</w:t>
-            </w:r>
-            <w:proofErr w:type="spellEnd"/>
-            <w:r>
-              <w:rPr>
-                <w:rFonts w:cs="Comic Sans MS"/>
-                <w:i w:val="0"/>
-                <w:color w:val="000000"/>
-                <w:lang w:val="es-ES"/>
-              </w:rPr>
-              <w:t xml:space="preserve"> </w:t>
-            </w:r>
-            <w:proofErr w:type="spellStart"/>
-            <w:r>
-              <w:rPr>
-                <w:rFonts w:cs="Comic Sans MS"/>
-                <w:i w:val="0"/>
-                <w:color w:val="000000"/>
-                <w:lang w:val="es-ES"/>
-              </w:rPr>
-              <w:t>posteriormente</w:t>
-            </w:r>
-            <w:proofErr w:type="spellEnd"/>
-            <w:r>
-              <w:rPr>
-                <w:rFonts w:cs="Comic Sans MS"/>
-                <w:i w:val="0"/>
-                <w:color w:val="000000"/>
-                <w:lang w:val="es-ES"/>
-              </w:rPr>
-              <w:t xml:space="preserve"> los </w:t>
-            </w:r>
-            <w:proofErr w:type="spellStart"/>
-            <w:r>
-              <w:rPr>
-                <w:rFonts w:cs="Comic Sans MS"/>
-                <w:i w:val="0"/>
-                <w:color w:val="000000"/>
-                <w:lang w:val="es-ES"/>
-              </w:rPr>
-              <w:t>resultados</w:t>
-            </w:r>
-            <w:proofErr w:type="spellEnd"/>
-            <w:r>
-              <w:rPr>
-                <w:rFonts w:cs="Comic Sans MS"/>
-                <w:i w:val="0"/>
-                <w:color w:val="000000"/>
-                <w:lang w:val="es-ES"/>
-              </w:rPr>
-              <w:t xml:space="preserve"> </w:t>
-            </w:r>
-            <w:proofErr w:type="spellStart"/>
-            <w:r>
-              <w:rPr>
-                <w:rFonts w:cs="Comic Sans MS"/>
-                <w:i w:val="0"/>
-                <w:color w:val="000000"/>
-                <w:lang w:val="es-ES"/>
-              </w:rPr>
-              <w:t>podrían</w:t>
-            </w:r>
-            <w:proofErr w:type="spellEnd"/>
-            <w:r>
-              <w:rPr>
-                <w:rFonts w:cs="Comic Sans MS"/>
-                <w:i w:val="0"/>
-                <w:color w:val="000000"/>
-                <w:lang w:val="es-ES"/>
-              </w:rPr>
-              <w:t xml:space="preserve"> ser </w:t>
-            </w:r>
-            <w:proofErr w:type="spellStart"/>
-            <w:r>
-              <w:rPr>
-                <w:rFonts w:cs="Comic Sans MS"/>
-                <w:i w:val="0"/>
-                <w:color w:val="000000"/>
-                <w:lang w:val="es-ES"/>
-              </w:rPr>
-              <w:t>diferentes</w:t>
-            </w:r>
-            <w:proofErr w:type="spellEnd"/>
-            <w:r>
-              <w:rPr>
-                <w:rFonts w:cs="Comic Sans MS"/>
-                <w:i w:val="0"/>
-                <w:color w:val="000000"/>
-                <w:lang w:val="es-ES"/>
-              </w:rPr>
-              <w:t xml:space="preserve"> a los </w:t>
-            </w:r>
-            <w:proofErr w:type="spellStart"/>
-            <w:r>
-              <w:rPr>
-                <w:rFonts w:cs="Comic Sans MS"/>
-                <w:i w:val="0"/>
-                <w:color w:val="000000"/>
-                <w:lang w:val="es-ES"/>
-              </w:rPr>
-              <w:t>mostrados</w:t>
-            </w:r>
-            <w:proofErr w:type="spellEnd"/>
+              <w:t>Estos resultados salen al iniciar la aplicación, si se producen cambios posteriormente los resultados podrían ser diferentes a los mostrados</w:t>
+            </w:r>
             <w:r>
               <w:t>.</w:t>
             </w:r>
@@ -16803,6 +14763,7 @@
           <w:iCs/>
           <w:color w:val="4A442A" w:themeColor="background2" w:themeShade="40"/>
         </w:rPr>
+        <w:lastRenderedPageBreak/>
         <w:t xml:space="preserve">Los </w:t>
       </w:r>
       <w:proofErr w:type="spellStart"/>
@@ -17247,7 +15208,6 @@
         <w:pStyle w:val="Subttulo"/>
       </w:pPr>
       <w:r>
-        <w:lastRenderedPageBreak/>
         <w:t>Tests</w:t>
       </w:r>
     </w:p>
@@ -17453,7 +15413,7 @@
                           </pic:cNvPicPr>
                         </pic:nvPicPr>
                         <pic:blipFill>
-                          <a:blip r:embed="rId25">
+                          <a:blip r:embed="rId29">
                             <a:extLst>
                               <a:ext uri="{28A0092B-C50C-407E-A947-70E740481C1C}">
                                 <a14:useLocalDpi xmlns:a14="http://schemas.microsoft.com/office/drawing/2010/main" val="0"/>
@@ -17561,7 +15521,7 @@
                           </pic:cNvPicPr>
                         </pic:nvPicPr>
                         <pic:blipFill>
-                          <a:blip r:embed="rId26">
+                          <a:blip r:embed="rId30">
                             <a:extLst>
                               <a:ext uri="{28A0092B-C50C-407E-A947-70E740481C1C}">
                                 <a14:useLocalDpi xmlns:a14="http://schemas.microsoft.com/office/drawing/2010/main" val="0"/>
@@ -17741,6 +15701,7 @@
           <w:iCs/>
           <w:color w:val="4A442A" w:themeColor="background2" w:themeShade="40"/>
         </w:rPr>
+        <w:lastRenderedPageBreak/>
         <w:t xml:space="preserve">Un actor que se </w:t>
       </w:r>
       <w:proofErr w:type="spellStart"/>
@@ -18405,7 +16366,6 @@
         <w:pStyle w:val="Subttulo"/>
       </w:pPr>
       <w:r>
-        <w:lastRenderedPageBreak/>
         <w:t>Access</w:t>
       </w:r>
     </w:p>
@@ -18864,118 +16824,26 @@
                 <w:color w:val="000000"/>
                 <w:lang w:val="es-ES"/>
               </w:rPr>
-              <w:t xml:space="preserve">La media, el mínimo, el </w:t>
-            </w:r>
-            <w:proofErr w:type="spellStart"/>
+              <w:t xml:space="preserve">La media, el mínimo, el máximo y la desviación típica </w:t>
+            </w:r>
+            <w:proofErr w:type="gramStart"/>
             <w:r>
               <w:rPr>
                 <w:rFonts w:ascii="Comic Sans MS" w:hAnsi="Comic Sans MS" w:cs="Comic Sans MS"/>
                 <w:color w:val="000000"/>
                 <w:lang w:val="es-ES"/>
               </w:rPr>
-              <w:t>máximo</w:t>
-            </w:r>
-            <w:proofErr w:type="spellEnd"/>
+              <w:t>de las número</w:t>
+            </w:r>
+            <w:proofErr w:type="gramEnd"/>
             <w:r>
               <w:rPr>
                 <w:rFonts w:ascii="Comic Sans MS" w:hAnsi="Comic Sans MS" w:cs="Comic Sans MS"/>
                 <w:color w:val="000000"/>
                 <w:lang w:val="es-ES"/>
               </w:rPr>
-              <w:t xml:space="preserve"> y la </w:t>
-            </w:r>
-            <w:proofErr w:type="spellStart"/>
-            <w:r>
-              <w:rPr>
-                <w:rFonts w:ascii="Comic Sans MS" w:hAnsi="Comic Sans MS" w:cs="Comic Sans MS"/>
-                <w:color w:val="000000"/>
-                <w:lang w:val="es-ES"/>
-              </w:rPr>
-              <w:t>desviación</w:t>
-            </w:r>
-            <w:proofErr w:type="spellEnd"/>
-            <w:r>
-              <w:rPr>
-                <w:rFonts w:ascii="Comic Sans MS" w:hAnsi="Comic Sans MS" w:cs="Comic Sans MS"/>
-                <w:color w:val="000000"/>
-                <w:lang w:val="es-ES"/>
-              </w:rPr>
-              <w:t xml:space="preserve"> </w:t>
-            </w:r>
-            <w:proofErr w:type="spellStart"/>
-            <w:r>
-              <w:rPr>
-                <w:rFonts w:ascii="Comic Sans MS" w:hAnsi="Comic Sans MS" w:cs="Comic Sans MS"/>
-                <w:color w:val="000000"/>
-                <w:lang w:val="es-ES"/>
-              </w:rPr>
-              <w:t>típica</w:t>
-            </w:r>
-            <w:proofErr w:type="spellEnd"/>
-            <w:r>
-              <w:rPr>
-                <w:rFonts w:ascii="Comic Sans MS" w:hAnsi="Comic Sans MS" w:cs="Comic Sans MS"/>
-                <w:color w:val="000000"/>
-                <w:lang w:val="es-ES"/>
-              </w:rPr>
-              <w:t xml:space="preserve"> </w:t>
-            </w:r>
-            <w:proofErr w:type="gramStart"/>
-            <w:r>
-              <w:rPr>
-                <w:rFonts w:ascii="Comic Sans MS" w:hAnsi="Comic Sans MS" w:cs="Comic Sans MS"/>
-                <w:color w:val="000000"/>
-                <w:lang w:val="es-ES"/>
-              </w:rPr>
-              <w:t xml:space="preserve">de las </w:t>
-            </w:r>
-            <w:proofErr w:type="spellStart"/>
-            <w:r>
-              <w:rPr>
-                <w:rFonts w:ascii="Comic Sans MS" w:hAnsi="Comic Sans MS" w:cs="Comic Sans MS"/>
-                <w:color w:val="000000"/>
-                <w:lang w:val="es-ES"/>
-              </w:rPr>
-              <w:t>número</w:t>
-            </w:r>
-            <w:proofErr w:type="spellEnd"/>
-            <w:proofErr w:type="gramEnd"/>
-            <w:r>
-              <w:rPr>
-                <w:rFonts w:ascii="Comic Sans MS" w:hAnsi="Comic Sans MS" w:cs="Comic Sans MS"/>
-                <w:color w:val="000000"/>
-                <w:lang w:val="es-ES"/>
-              </w:rPr>
-              <w:t xml:space="preserve"> de </w:t>
-            </w:r>
-            <w:proofErr w:type="spellStart"/>
-            <w:r>
-              <w:rPr>
-                <w:rFonts w:ascii="Comic Sans MS" w:hAnsi="Comic Sans MS" w:cs="Comic Sans MS"/>
-                <w:color w:val="000000"/>
-                <w:lang w:val="es-ES"/>
-              </w:rPr>
-              <w:t>patrocinios</w:t>
-            </w:r>
-            <w:proofErr w:type="spellEnd"/>
-            <w:r>
-              <w:rPr>
-                <w:rFonts w:ascii="Comic Sans MS" w:hAnsi="Comic Sans MS" w:cs="Comic Sans MS"/>
-                <w:color w:val="000000"/>
-                <w:lang w:val="es-ES"/>
-              </w:rPr>
-              <w:t xml:space="preserve"> por </w:t>
-            </w:r>
-            <w:proofErr w:type="spellStart"/>
-            <w:r>
-              <w:rPr>
-                <w:rFonts w:ascii="Comic Sans MS" w:hAnsi="Comic Sans MS" w:cs="Comic Sans MS"/>
-                <w:color w:val="000000"/>
-                <w:lang w:val="es-ES"/>
-              </w:rPr>
-              <w:t>proveedor</w:t>
-            </w:r>
-            <w:proofErr w:type="spellEnd"/>
+              <w:t xml:space="preserve"> de patrocinios por proveedor</w:t>
+            </w:r>
           </w:p>
           <w:p>
             <w:pPr>
@@ -19013,7 +16881,7 @@
                           </pic:cNvPicPr>
                         </pic:nvPicPr>
                         <pic:blipFill>
-                          <a:blip r:embed="rId27">
+                          <a:blip r:embed="rId31">
                             <a:extLst>
                               <a:ext uri="{28A0092B-C50C-407E-A947-70E740481C1C}">
                                 <a14:useLocalDpi xmlns:a14="http://schemas.microsoft.com/office/drawing/2010/main" val="0"/>
@@ -19074,133 +16942,7 @@
                 <w:color w:val="000000"/>
                 <w:lang w:val="es-ES"/>
               </w:rPr>
-              <w:t xml:space="preserve">La media, el </w:t>
-            </w:r>
-            <w:proofErr w:type="spellStart"/>
-            <w:r>
-              <w:rPr>
-                <w:rFonts w:ascii="Comic Sans MS" w:hAnsi="Comic Sans MS" w:cs="Comic Sans MS"/>
-                <w:color w:val="000000"/>
-                <w:lang w:val="es-ES"/>
-              </w:rPr>
-              <w:t>mínimo</w:t>
-            </w:r>
-            <w:proofErr w:type="spellEnd"/>
-            <w:r>
-              <w:rPr>
-                <w:rFonts w:ascii="Comic Sans MS" w:hAnsi="Comic Sans MS" w:cs="Comic Sans MS"/>
-                <w:color w:val="000000"/>
-                <w:lang w:val="es-ES"/>
-              </w:rPr>
-              <w:t xml:space="preserve">, el </w:t>
-            </w:r>
-            <w:proofErr w:type="spellStart"/>
-            <w:r>
-              <w:rPr>
-                <w:rFonts w:ascii="Comic Sans MS" w:hAnsi="Comic Sans MS" w:cs="Comic Sans MS"/>
-                <w:color w:val="000000"/>
-                <w:lang w:val="es-ES"/>
-              </w:rPr>
-              <w:t>máximo</w:t>
-            </w:r>
-            <w:proofErr w:type="spellEnd"/>
-            <w:r>
-              <w:rPr>
-                <w:rFonts w:ascii="Comic Sans MS" w:hAnsi="Comic Sans MS" w:cs="Comic Sans MS"/>
-                <w:color w:val="000000"/>
-                <w:lang w:val="es-ES"/>
-              </w:rPr>
-              <w:t xml:space="preserve"> y la </w:t>
-            </w:r>
-            <w:proofErr w:type="spellStart"/>
-            <w:r>
-              <w:rPr>
-                <w:rFonts w:ascii="Comic Sans MS" w:hAnsi="Comic Sans MS" w:cs="Comic Sans MS"/>
-                <w:color w:val="000000"/>
-                <w:lang w:val="es-ES"/>
-              </w:rPr>
-              <w:t>desviación</w:t>
-            </w:r>
-            <w:proofErr w:type="spellEnd"/>
-            <w:r>
-              <w:rPr>
-                <w:rFonts w:ascii="Comic Sans MS" w:hAnsi="Comic Sans MS" w:cs="Comic Sans MS"/>
-                <w:color w:val="000000"/>
-                <w:lang w:val="es-ES"/>
-              </w:rPr>
-              <w:t xml:space="preserve"> </w:t>
-            </w:r>
-            <w:proofErr w:type="spellStart"/>
-            <w:r>
-              <w:rPr>
-                <w:rFonts w:ascii="Comic Sans MS" w:hAnsi="Comic Sans MS" w:cs="Comic Sans MS"/>
-                <w:color w:val="000000"/>
-                <w:lang w:val="es-ES"/>
-              </w:rPr>
-              <w:t>típica</w:t>
-            </w:r>
-            <w:proofErr w:type="spellEnd"/>
-            <w:r>
-              <w:rPr>
-                <w:rFonts w:ascii="Comic Sans MS" w:hAnsi="Comic Sans MS" w:cs="Comic Sans MS"/>
-                <w:color w:val="000000"/>
-                <w:lang w:val="es-ES"/>
-              </w:rPr>
-              <w:t xml:space="preserve"> de las </w:t>
-            </w:r>
-            <w:proofErr w:type="spellStart"/>
-            <w:r>
-              <w:rPr>
-                <w:rFonts w:ascii="Comic Sans MS" w:hAnsi="Comic Sans MS" w:cs="Comic Sans MS"/>
-                <w:color w:val="000000"/>
-                <w:lang w:val="es-ES"/>
-              </w:rPr>
-              <w:t>número</w:t>
-            </w:r>
-            <w:proofErr w:type="spellEnd"/>
-            <w:r>
-              <w:rPr>
-                <w:rFonts w:ascii="Comic Sans MS" w:hAnsi="Comic Sans MS" w:cs="Comic Sans MS"/>
-                <w:color w:val="000000"/>
-                <w:lang w:val="es-ES"/>
-              </w:rPr>
-              <w:t xml:space="preserve"> de </w:t>
-            </w:r>
-            <w:proofErr w:type="spellStart"/>
-            <w:r>
-              <w:rPr>
-                <w:rFonts w:ascii="Comic Sans MS" w:hAnsi="Comic Sans MS" w:cs="Comic Sans MS"/>
-                <w:color w:val="000000"/>
-                <w:lang w:val="es-ES"/>
-              </w:rPr>
-              <w:t>patrocinios</w:t>
-            </w:r>
-            <w:proofErr w:type="spellEnd"/>
-            <w:r>
-              <w:rPr>
-                <w:rFonts w:ascii="Comic Sans MS" w:hAnsi="Comic Sans MS" w:cs="Comic Sans MS"/>
-                <w:color w:val="000000"/>
-                <w:lang w:val="es-ES"/>
-              </w:rPr>
-              <w:t xml:space="preserve"> por </w:t>
-            </w:r>
-            <w:proofErr w:type="spellStart"/>
-            <w:r>
-              <w:rPr>
-                <w:rFonts w:ascii="Comic Sans MS" w:hAnsi="Comic Sans MS" w:cs="Comic Sans MS"/>
-                <w:color w:val="000000"/>
-                <w:lang w:val="es-ES"/>
-              </w:rPr>
-              <w:t>puesto</w:t>
-            </w:r>
-            <w:proofErr w:type="spellEnd"/>
-            <w:r>
-              <w:rPr>
-                <w:rFonts w:ascii="Comic Sans MS" w:hAnsi="Comic Sans MS" w:cs="Comic Sans MS"/>
-                <w:color w:val="000000"/>
-                <w:lang w:val="es-ES"/>
-              </w:rPr>
-              <w:t>.</w:t>
+              <w:t>La media, el mínimo, el máximo y la desviación típica de las número de patrocinios por puesto.</w:t>
             </w:r>
           </w:p>
           <w:p>
@@ -19239,7 +16981,7 @@
                           </pic:cNvPicPr>
                         </pic:nvPicPr>
                         <pic:blipFill>
-                          <a:blip r:embed="rId28">
+                          <a:blip r:embed="rId32">
                             <a:extLst>
                               <a:ext uri="{28A0092B-C50C-407E-A947-70E740481C1C}">
                                 <a14:useLocalDpi xmlns:a14="http://schemas.microsoft.com/office/drawing/2010/main" val="0"/>
@@ -19288,162 +17030,8 @@
                 <w:color w:val="000000"/>
                 <w:lang w:val="es-ES"/>
               </w:rPr>
-              <w:t xml:space="preserve">Los </w:t>
-            </w:r>
-            <w:proofErr w:type="spellStart"/>
-            <w:r>
-              <w:rPr>
-                <w:rFonts w:ascii="Comic Sans MS" w:hAnsi="Comic Sans MS" w:cs="Comic Sans MS"/>
-                <w:color w:val="000000"/>
-                <w:lang w:val="es-ES"/>
-              </w:rPr>
-              <w:t>proveedores</w:t>
-            </w:r>
-            <w:proofErr w:type="spellEnd"/>
-            <w:r>
-              <w:rPr>
-                <w:rFonts w:ascii="Comic Sans MS" w:hAnsi="Comic Sans MS" w:cs="Comic Sans MS"/>
-                <w:color w:val="000000"/>
-                <w:lang w:val="es-ES"/>
-              </w:rPr>
-              <w:t xml:space="preserve"> que </w:t>
-            </w:r>
-            <w:proofErr w:type="spellStart"/>
-            <w:r>
-              <w:rPr>
-                <w:rFonts w:ascii="Comic Sans MS" w:hAnsi="Comic Sans MS" w:cs="Comic Sans MS"/>
-                <w:color w:val="000000"/>
-                <w:lang w:val="es-ES"/>
-              </w:rPr>
-              <w:t>tienen</w:t>
-            </w:r>
-            <w:proofErr w:type="spellEnd"/>
-            <w:r>
-              <w:rPr>
-                <w:rFonts w:ascii="Comic Sans MS" w:hAnsi="Comic Sans MS" w:cs="Comic Sans MS"/>
-                <w:color w:val="000000"/>
-                <w:lang w:val="es-ES"/>
-              </w:rPr>
-              <w:t xml:space="preserve"> un </w:t>
-            </w:r>
-            <w:proofErr w:type="spellStart"/>
-            <w:r>
-              <w:rPr>
-                <w:rFonts w:ascii="Comic Sans MS" w:hAnsi="Comic Sans MS" w:cs="Comic Sans MS"/>
-                <w:color w:val="000000"/>
-                <w:lang w:val="es-ES"/>
-              </w:rPr>
-              <w:t>número</w:t>
-            </w:r>
-            <w:proofErr w:type="spellEnd"/>
-            <w:r>
-              <w:rPr>
-                <w:rFonts w:ascii="Comic Sans MS" w:hAnsi="Comic Sans MS" w:cs="Comic Sans MS"/>
-                <w:color w:val="000000"/>
-                <w:lang w:val="es-ES"/>
-              </w:rPr>
-              <w:t xml:space="preserve"> de </w:t>
-            </w:r>
-            <w:proofErr w:type="spellStart"/>
-            <w:r>
-              <w:rPr>
-                <w:rFonts w:ascii="Comic Sans MS" w:hAnsi="Comic Sans MS" w:cs="Comic Sans MS"/>
-                <w:color w:val="000000"/>
-                <w:lang w:val="es-ES"/>
-              </w:rPr>
-              <w:t>patrocinios</w:t>
-            </w:r>
-            <w:proofErr w:type="spellEnd"/>
-            <w:r>
-              <w:rPr>
-                <w:rFonts w:ascii="Comic Sans MS" w:hAnsi="Comic Sans MS" w:cs="Comic Sans MS"/>
-                <w:color w:val="000000"/>
-                <w:lang w:val="es-ES"/>
-              </w:rPr>
-              <w:t xml:space="preserve"> que es por lo </w:t>
-            </w:r>
-            <w:proofErr w:type="spellStart"/>
-            <w:r>
-              <w:rPr>
-                <w:rFonts w:ascii="Comic Sans MS" w:hAnsi="Comic Sans MS" w:cs="Comic Sans MS"/>
-                <w:color w:val="000000"/>
-                <w:lang w:val="es-ES"/>
-              </w:rPr>
-              <w:t>menos</w:t>
-            </w:r>
-            <w:proofErr w:type="spellEnd"/>
-            <w:r>
-              <w:rPr>
-                <w:rFonts w:ascii="Comic Sans MS" w:hAnsi="Comic Sans MS" w:cs="Comic Sans MS"/>
-                <w:color w:val="000000"/>
-                <w:lang w:val="es-ES"/>
-              </w:rPr>
-              <w:t xml:space="preserve"> un 10% </w:t>
-            </w:r>
-            <w:proofErr w:type="spellStart"/>
-            <w:r>
-              <w:rPr>
-                <w:rFonts w:ascii="Comic Sans MS" w:hAnsi="Comic Sans MS" w:cs="Comic Sans MS"/>
-                <w:color w:val="000000"/>
-                <w:lang w:val="es-ES"/>
-              </w:rPr>
-              <w:t>más</w:t>
-            </w:r>
-            <w:proofErr w:type="spellEnd"/>
-            <w:r>
-              <w:rPr>
-                <w:rFonts w:ascii="Comic Sans MS" w:hAnsi="Comic Sans MS" w:cs="Comic Sans MS"/>
-                <w:color w:val="000000"/>
-                <w:lang w:val="es-ES"/>
-              </w:rPr>
-              <w:t xml:space="preserve"> alto el </w:t>
-            </w:r>
-            <w:proofErr w:type="spellStart"/>
-            <w:r>
-              <w:rPr>
-                <w:rFonts w:ascii="Comic Sans MS" w:hAnsi="Comic Sans MS" w:cs="Comic Sans MS"/>
-                <w:color w:val="000000"/>
-                <w:lang w:val="es-ES"/>
-              </w:rPr>
-              <w:t>número</w:t>
-            </w:r>
-            <w:proofErr w:type="spellEnd"/>
-            <w:r>
-              <w:rPr>
-                <w:rFonts w:ascii="Comic Sans MS" w:hAnsi="Comic Sans MS" w:cs="Comic Sans MS"/>
-                <w:color w:val="000000"/>
-                <w:lang w:val="es-ES"/>
-              </w:rPr>
-              <w:t xml:space="preserve"> medio de </w:t>
-            </w:r>
-            <w:proofErr w:type="spellStart"/>
-            <w:r>
-              <w:rPr>
-                <w:rFonts w:ascii="Comic Sans MS" w:hAnsi="Comic Sans MS" w:cs="Comic Sans MS"/>
-                <w:color w:val="000000"/>
-                <w:lang w:val="es-ES"/>
-              </w:rPr>
-              <w:t>patrocinios</w:t>
-            </w:r>
-            <w:proofErr w:type="spellEnd"/>
-            <w:r>
-              <w:rPr>
-                <w:rFonts w:ascii="Comic Sans MS" w:hAnsi="Comic Sans MS" w:cs="Comic Sans MS"/>
-                <w:color w:val="000000"/>
-                <w:lang w:val="es-ES"/>
-              </w:rPr>
-              <w:t xml:space="preserve"> por </w:t>
-            </w:r>
-            <w:proofErr w:type="spellStart"/>
-            <w:r>
-              <w:rPr>
-                <w:rFonts w:ascii="Comic Sans MS" w:hAnsi="Comic Sans MS" w:cs="Comic Sans MS"/>
-                <w:color w:val="000000"/>
-                <w:lang w:val="es-ES"/>
-              </w:rPr>
-              <w:t>proveedor</w:t>
-            </w:r>
-            <w:proofErr w:type="spellEnd"/>
+              <w:t>Los proveedores que tienen un número de patrocinios que es por lo menos un 10% más alto el número medio de patrocinios por proveedor</w:t>
+            </w:r>
           </w:p>
           <w:p>
             <w:pPr>
@@ -19463,6 +17051,7 @@
                 <w:color w:val="000000"/>
                 <w:lang w:val="es-ES"/>
               </w:rPr>
+              <w:lastRenderedPageBreak/>
               <w:drawing>
                 <wp:inline distT="0" distB="0" distL="0" distR="0">
                   <wp:extent cx="7459228" cy="1638300"/>
@@ -19481,7 +17070,7 @@
                           </pic:cNvPicPr>
                         </pic:nvPicPr>
                         <pic:blipFill>
-                          <a:blip r:embed="rId29">
+                          <a:blip r:embed="rId33">
                             <a:extLst>
                               <a:ext uri="{28A0092B-C50C-407E-A947-70E740481C1C}">
                                 <a14:useLocalDpi xmlns:a14="http://schemas.microsoft.com/office/drawing/2010/main" val="0"/>
@@ -19551,6 +17140,7 @@
               <w:rPr>
                 <w:rStyle w:val="Textoennegrita"/>
               </w:rPr>
+              <w:lastRenderedPageBreak/>
               <w:t>Outcome</w:t>
             </w:r>
           </w:p>
@@ -19631,7 +17221,6 @@
         <w:pStyle w:val="Ttulo1"/>
       </w:pPr>
       <w:r>
-        <w:lastRenderedPageBreak/>
         <w:t>Additional tests</w:t>
       </w:r>
     </w:p>
@@ -20179,7 +17768,7 @@
     <w:lsdException w:name="Table Web 2" w:semiHidden="1" w:unhideWhenUsed="1"/>
     <w:lsdException w:name="Table Web 3" w:semiHidden="1" w:unhideWhenUsed="1"/>
     <w:lsdException w:name="Balloon Text" w:semiHidden="1" w:unhideWhenUsed="1"/>
-    <w:lsdException w:name="Table Grid" w:semiHidden="1" w:uiPriority="59" w:unhideWhenUsed="1"/>
+    <w:lsdException w:name="Table Grid" w:uiPriority="59"/>
     <w:lsdException w:name="Table Theme" w:semiHidden="1" w:unhideWhenUsed="1"/>
     <w:lsdException w:name="Placeholder Text" w:semiHidden="1"/>
     <w:lsdException w:name="No Spacing" w:uiPriority="1" w:qFormat="1"/>
@@ -20482,6 +18071,7 @@
   <w:style w:type="character" w:default="1" w:styleId="Fuentedeprrafopredeter">
     <w:name w:val="Default Paragraph Font"/>
     <w:uiPriority w:val="1"/>
+    <w:semiHidden/>
     <w:unhideWhenUsed/>
   </w:style>
   <w:style w:type="table" w:default="1" w:styleId="Tablanormal">
@@ -22132,7 +19722,7 @@
 </file>
 
 <file path=customXml/itemProps1.xml><?xml version="1.0" encoding="utf-8"?>
-<ds:datastoreItem xmlns:ds="http://schemas.openxmlformats.org/officeDocument/2006/customXml" ds:itemID="{5517C840-0FCD-4F26-ADC4-02E65BDFB949}">
+<ds:datastoreItem xmlns:ds="http://schemas.openxmlformats.org/officeDocument/2006/customXml" ds:itemID="{57D9D1D4-3B18-46D2-BA31-6B5AFA1DFC9C}">
   <ds:schemaRefs>
     <ds:schemaRef ds:uri="http://schemas.openxmlformats.org/officeDocument/2006/bibliography"/>
   </ds:schemaRefs>

</xml_diff>

<commit_message>
Actualización de documento y aplicationHackerController
</commit_message>
<xml_diff>
--- a/Doc/Acceptance test.docx
+++ b/Doc/Acceptance test.docx
@@ -3292,8 +3292,6 @@
       <w:r>
         <w:t>1</w:t>
       </w:r>
-      <w:bookmarkStart w:id="2" w:name="_GoBack"/>
-      <w:bookmarkEnd w:id="2"/>
       <w:r>
         <w:t xml:space="preserve"> An actor who is authenticated as a company must be able to manage the applications to their positions.</w:t>
       </w:r>
@@ -3359,16 +3357,14 @@
         </w:rPr>
         <w:t xml:space="preserve"> </w:t>
       </w:r>
-      <w:proofErr w:type="spellStart"/>
-      <w:r>
-        <w:rPr>
-          <w:rFonts w:ascii="Comic Sans MS" w:hAnsi="Comic Sans MS"/>
-          <w:i/>
-          <w:color w:val="4A442A" w:themeColor="background2" w:themeShade="40"/>
-        </w:rPr>
-        <w:t>compañía</w:t>
-      </w:r>
-      <w:proofErr w:type="spellEnd"/>
+      <w:r>
+        <w:rPr>
+          <w:rFonts w:ascii="Comic Sans MS" w:hAnsi="Comic Sans MS"/>
+          <w:i/>
+          <w:color w:val="4A442A" w:themeColor="background2" w:themeShade="40"/>
+        </w:rPr>
+        <w:t>hacker</w:t>
+      </w:r>
       <w:r>
         <w:rPr>
           <w:rFonts w:ascii="Comic Sans MS" w:hAnsi="Comic Sans MS"/>
@@ -3433,7 +3429,7 @@
           <w:i/>
           <w:color w:val="4A442A" w:themeColor="background2" w:themeShade="40"/>
         </w:rPr>
-        <w:t xml:space="preserve"> las </w:t>
+        <w:t xml:space="preserve"> sus </w:t>
       </w:r>
       <w:proofErr w:type="spellStart"/>
       <w:r>
@@ -3451,50 +3447,34 @@
           <w:i/>
           <w:color w:val="4A442A" w:themeColor="background2" w:themeShade="40"/>
         </w:rPr>
+        <w:t xml:space="preserve">, lo que </w:t>
+      </w:r>
+      <w:proofErr w:type="spellStart"/>
+      <w:r>
+        <w:rPr>
+          <w:rFonts w:ascii="Comic Sans MS" w:hAnsi="Comic Sans MS"/>
+          <w:i/>
+          <w:color w:val="4A442A" w:themeColor="background2" w:themeShade="40"/>
+        </w:rPr>
+        <w:t>incluye</w:t>
+      </w:r>
+      <w:proofErr w:type="spellEnd"/>
+      <w:r>
+        <w:rPr>
+          <w:rFonts w:ascii="Comic Sans MS" w:hAnsi="Comic Sans MS"/>
+          <w:i/>
+          <w:color w:val="4A442A" w:themeColor="background2" w:themeShade="40"/>
+        </w:rPr>
         <w:t xml:space="preserve"> </w:t>
       </w:r>
-      <w:r>
-        <w:rPr>
-          <w:rFonts w:ascii="Comic Sans MS" w:hAnsi="Comic Sans MS"/>
-          <w:i/>
-          <w:color w:val="4A442A" w:themeColor="background2" w:themeShade="40"/>
-        </w:rPr>
-        <w:t>de</w:t>
-      </w:r>
-      <w:r>
-        <w:rPr>
-          <w:rFonts w:ascii="Comic Sans MS" w:hAnsi="Comic Sans MS"/>
-          <w:i/>
-          <w:color w:val="4A442A" w:themeColor="background2" w:themeShade="40"/>
-        </w:rPr>
-        <w:t xml:space="preserve"> sus </w:t>
-      </w:r>
-      <w:proofErr w:type="spellStart"/>
-      <w:r>
-        <w:rPr>
-          <w:rFonts w:ascii="Comic Sans MS" w:hAnsi="Comic Sans MS"/>
-          <w:i/>
-          <w:color w:val="4A442A" w:themeColor="background2" w:themeShade="40"/>
-        </w:rPr>
-        <w:t>posiciones</w:t>
-      </w:r>
-      <w:proofErr w:type="spellEnd"/>
-      <w:r>
-        <w:rPr>
-          <w:rFonts w:ascii="Comic Sans MS" w:hAnsi="Comic Sans MS"/>
-          <w:i/>
-          <w:color w:val="4A442A" w:themeColor="background2" w:themeShade="40"/>
-        </w:rPr>
-        <w:t xml:space="preserve">, lo que </w:t>
-      </w:r>
-      <w:proofErr w:type="spellStart"/>
-      <w:r>
-        <w:rPr>
-          <w:rFonts w:ascii="Comic Sans MS" w:hAnsi="Comic Sans MS"/>
-          <w:i/>
-          <w:color w:val="4A442A" w:themeColor="background2" w:themeShade="40"/>
-        </w:rPr>
-        <w:t>incluye</w:t>
+      <w:proofErr w:type="spellStart"/>
+      <w:r>
+        <w:rPr>
+          <w:rFonts w:ascii="Comic Sans MS" w:hAnsi="Comic Sans MS"/>
+          <w:i/>
+          <w:color w:val="4A442A" w:themeColor="background2" w:themeShade="40"/>
+        </w:rPr>
+        <w:t>listarlas</w:t>
       </w:r>
       <w:proofErr w:type="spellEnd"/>
       <w:r>
@@ -3512,7 +3492,223 @@
           <w:i/>
           <w:color w:val="4A442A" w:themeColor="background2" w:themeShade="40"/>
         </w:rPr>
-        <w:t>listarlas</w:t>
+        <w:t>agrupadas</w:t>
+      </w:r>
+      <w:proofErr w:type="spellEnd"/>
+      <w:r>
+        <w:rPr>
+          <w:rFonts w:ascii="Comic Sans MS" w:hAnsi="Comic Sans MS"/>
+          <w:i/>
+          <w:color w:val="4A442A" w:themeColor="background2" w:themeShade="40"/>
+        </w:rPr>
+        <w:t xml:space="preserve"> por </w:t>
+      </w:r>
+      <w:proofErr w:type="spellStart"/>
+      <w:r>
+        <w:rPr>
+          <w:rFonts w:ascii="Comic Sans MS" w:hAnsi="Comic Sans MS"/>
+          <w:i/>
+          <w:color w:val="4A442A" w:themeColor="background2" w:themeShade="40"/>
+        </w:rPr>
+        <w:t>estado</w:t>
+      </w:r>
+      <w:proofErr w:type="spellEnd"/>
+      <w:r>
+        <w:rPr>
+          <w:rFonts w:ascii="Comic Sans MS" w:hAnsi="Comic Sans MS"/>
+          <w:i/>
+          <w:color w:val="4A442A" w:themeColor="background2" w:themeShade="40"/>
+        </w:rPr>
+        <w:t xml:space="preserve">, </w:t>
+      </w:r>
+      <w:proofErr w:type="spellStart"/>
+      <w:r>
+        <w:rPr>
+          <w:rFonts w:ascii="Comic Sans MS" w:hAnsi="Comic Sans MS"/>
+          <w:i/>
+          <w:color w:val="4A442A" w:themeColor="background2" w:themeShade="40"/>
+        </w:rPr>
+        <w:t>mostrarlas</w:t>
+      </w:r>
+      <w:proofErr w:type="spellEnd"/>
+      <w:r>
+        <w:rPr>
+          <w:rFonts w:ascii="Comic Sans MS" w:hAnsi="Comic Sans MS"/>
+          <w:i/>
+          <w:color w:val="4A442A" w:themeColor="background2" w:themeShade="40"/>
+        </w:rPr>
+        <w:t xml:space="preserve">, </w:t>
+      </w:r>
+      <w:proofErr w:type="spellStart"/>
+      <w:r>
+        <w:rPr>
+          <w:rFonts w:ascii="Comic Sans MS" w:hAnsi="Comic Sans MS"/>
+          <w:i/>
+          <w:color w:val="4A442A" w:themeColor="background2" w:themeShade="40"/>
+        </w:rPr>
+        <w:t>crearlas</w:t>
+      </w:r>
+      <w:proofErr w:type="spellEnd"/>
+      <w:r>
+        <w:rPr>
+          <w:rFonts w:ascii="Comic Sans MS" w:hAnsi="Comic Sans MS"/>
+          <w:i/>
+          <w:color w:val="4A442A" w:themeColor="background2" w:themeShade="40"/>
+        </w:rPr>
+        <w:t xml:space="preserve"> y </w:t>
+      </w:r>
+      <w:proofErr w:type="spellStart"/>
+      <w:r>
+        <w:rPr>
+          <w:rFonts w:ascii="Comic Sans MS" w:hAnsi="Comic Sans MS"/>
+          <w:i/>
+          <w:color w:val="4A442A" w:themeColor="background2" w:themeShade="40"/>
+        </w:rPr>
+        <w:t>actualizarlas</w:t>
+      </w:r>
+      <w:proofErr w:type="spellEnd"/>
+      <w:r>
+        <w:rPr>
+          <w:rFonts w:ascii="Comic Sans MS" w:hAnsi="Comic Sans MS"/>
+          <w:i/>
+          <w:color w:val="4A442A" w:themeColor="background2" w:themeShade="40"/>
+        </w:rPr>
+        <w:t xml:space="preserve">. </w:t>
+      </w:r>
+      <w:proofErr w:type="spellStart"/>
+      <w:r>
+        <w:rPr>
+          <w:rFonts w:ascii="Comic Sans MS" w:hAnsi="Comic Sans MS"/>
+          <w:i/>
+          <w:color w:val="4A442A" w:themeColor="background2" w:themeShade="40"/>
+        </w:rPr>
+        <w:t>Cuando</w:t>
+      </w:r>
+      <w:proofErr w:type="spellEnd"/>
+      <w:r>
+        <w:rPr>
+          <w:rFonts w:ascii="Comic Sans MS" w:hAnsi="Comic Sans MS"/>
+          <w:i/>
+          <w:color w:val="4A442A" w:themeColor="background2" w:themeShade="40"/>
+        </w:rPr>
+        <w:t xml:space="preserve"> se </w:t>
+      </w:r>
+      <w:proofErr w:type="spellStart"/>
+      <w:r>
+        <w:rPr>
+          <w:rFonts w:ascii="Comic Sans MS" w:hAnsi="Comic Sans MS"/>
+          <w:i/>
+          <w:color w:val="4A442A" w:themeColor="background2" w:themeShade="40"/>
+        </w:rPr>
+        <w:t>crea</w:t>
+      </w:r>
+      <w:proofErr w:type="spellEnd"/>
+      <w:r>
+        <w:rPr>
+          <w:rFonts w:ascii="Comic Sans MS" w:hAnsi="Comic Sans MS"/>
+          <w:i/>
+          <w:color w:val="4A442A" w:themeColor="background2" w:themeShade="40"/>
+        </w:rPr>
+        <w:t xml:space="preserve"> una </w:t>
+      </w:r>
+      <w:proofErr w:type="spellStart"/>
+      <w:r>
+        <w:rPr>
+          <w:rFonts w:ascii="Comic Sans MS" w:hAnsi="Comic Sans MS"/>
+          <w:i/>
+          <w:color w:val="4A442A" w:themeColor="background2" w:themeShade="40"/>
+        </w:rPr>
+        <w:t>aplicación</w:t>
+      </w:r>
+      <w:proofErr w:type="spellEnd"/>
+      <w:r>
+        <w:rPr>
+          <w:rFonts w:ascii="Comic Sans MS" w:hAnsi="Comic Sans MS"/>
+          <w:i/>
+          <w:color w:val="4A442A" w:themeColor="background2" w:themeShade="40"/>
+        </w:rPr>
+        <w:t xml:space="preserve">, se </w:t>
+      </w:r>
+      <w:proofErr w:type="spellStart"/>
+      <w:r>
+        <w:rPr>
+          <w:rFonts w:ascii="Comic Sans MS" w:hAnsi="Comic Sans MS"/>
+          <w:i/>
+          <w:color w:val="4A442A" w:themeColor="background2" w:themeShade="40"/>
+        </w:rPr>
+        <w:t>abre</w:t>
+      </w:r>
+      <w:proofErr w:type="spellEnd"/>
+      <w:r>
+        <w:rPr>
+          <w:rFonts w:ascii="Comic Sans MS" w:hAnsi="Comic Sans MS"/>
+          <w:i/>
+          <w:color w:val="4A442A" w:themeColor="background2" w:themeShade="40"/>
+        </w:rPr>
+        <w:t xml:space="preserve"> la </w:t>
+      </w:r>
+      <w:proofErr w:type="spellStart"/>
+      <w:r>
+        <w:rPr>
+          <w:rFonts w:ascii="Comic Sans MS" w:hAnsi="Comic Sans MS"/>
+          <w:i/>
+          <w:color w:val="4A442A" w:themeColor="background2" w:themeShade="40"/>
+        </w:rPr>
+        <w:t>ventana</w:t>
+      </w:r>
+      <w:proofErr w:type="spellEnd"/>
+      <w:r>
+        <w:rPr>
+          <w:rFonts w:ascii="Comic Sans MS" w:hAnsi="Comic Sans MS"/>
+          <w:i/>
+          <w:color w:val="4A442A" w:themeColor="background2" w:themeShade="40"/>
+        </w:rPr>
+        <w:t xml:space="preserve"> de </w:t>
+      </w:r>
+      <w:proofErr w:type="spellStart"/>
+      <w:r>
+        <w:rPr>
+          <w:rFonts w:ascii="Comic Sans MS" w:hAnsi="Comic Sans MS"/>
+          <w:i/>
+          <w:color w:val="4A442A" w:themeColor="background2" w:themeShade="40"/>
+        </w:rPr>
+        <w:t>diálogo</w:t>
+      </w:r>
+      <w:proofErr w:type="spellEnd"/>
+      <w:r>
+        <w:rPr>
+          <w:rFonts w:ascii="Comic Sans MS" w:hAnsi="Comic Sans MS"/>
+          <w:i/>
+          <w:color w:val="4A442A" w:themeColor="background2" w:themeShade="40"/>
+        </w:rPr>
+        <w:t xml:space="preserve"> le </w:t>
+      </w:r>
+      <w:proofErr w:type="spellStart"/>
+      <w:r>
+        <w:rPr>
+          <w:rFonts w:ascii="Comic Sans MS" w:hAnsi="Comic Sans MS"/>
+          <w:i/>
+          <w:color w:val="4A442A" w:themeColor="background2" w:themeShade="40"/>
+        </w:rPr>
+        <w:t>asigna</w:t>
+      </w:r>
+      <w:proofErr w:type="spellEnd"/>
+      <w:r>
+        <w:rPr>
+          <w:rFonts w:ascii="Comic Sans MS" w:hAnsi="Comic Sans MS"/>
+          <w:i/>
+          <w:color w:val="4A442A" w:themeColor="background2" w:themeShade="40"/>
+        </w:rPr>
+        <w:t xml:space="preserve"> un </w:t>
+      </w:r>
+      <w:proofErr w:type="spellStart"/>
+      <w:r>
+        <w:rPr>
+          <w:rFonts w:ascii="Comic Sans MS" w:hAnsi="Comic Sans MS"/>
+          <w:i/>
+          <w:color w:val="4A442A" w:themeColor="background2" w:themeShade="40"/>
+        </w:rPr>
+        <w:t>problema</w:t>
       </w:r>
       <w:proofErr w:type="spellEnd"/>
       <w:r>
@@ -3530,16 +3726,430 @@
           <w:i/>
           <w:color w:val="4A442A" w:themeColor="background2" w:themeShade="40"/>
         </w:rPr>
-        <w:t>agrupadas</w:t>
-      </w:r>
-      <w:proofErr w:type="spellEnd"/>
-      <w:r>
-        <w:rPr>
-          <w:rFonts w:ascii="Comic Sans MS" w:hAnsi="Comic Sans MS"/>
-          <w:i/>
-          <w:color w:val="4A442A" w:themeColor="background2" w:themeShade="40"/>
-        </w:rPr>
-        <w:t xml:space="preserve"> por </w:t>
+        <w:t>arbitrario</w:t>
+      </w:r>
+      <w:proofErr w:type="spellEnd"/>
+      <w:r>
+        <w:rPr>
+          <w:rFonts w:ascii="Comic Sans MS" w:hAnsi="Comic Sans MS"/>
+          <w:i/>
+          <w:color w:val="4A442A" w:themeColor="background2" w:themeShade="40"/>
+        </w:rPr>
+        <w:t xml:space="preserve"> (a </w:t>
+      </w:r>
+      <w:proofErr w:type="spellStart"/>
+      <w:r>
+        <w:rPr>
+          <w:rFonts w:ascii="Comic Sans MS" w:hAnsi="Comic Sans MS"/>
+          <w:i/>
+          <w:color w:val="4A442A" w:themeColor="background2" w:themeShade="40"/>
+        </w:rPr>
+        <w:t>partir</w:t>
+      </w:r>
+      <w:proofErr w:type="spellEnd"/>
+      <w:r>
+        <w:rPr>
+          <w:rFonts w:ascii="Comic Sans MS" w:hAnsi="Comic Sans MS"/>
+          <w:i/>
+          <w:color w:val="4A442A" w:themeColor="background2" w:themeShade="40"/>
+        </w:rPr>
+        <w:t xml:space="preserve"> del conjunto de </w:t>
+      </w:r>
+      <w:proofErr w:type="spellStart"/>
+      <w:r>
+        <w:rPr>
+          <w:rFonts w:ascii="Comic Sans MS" w:hAnsi="Comic Sans MS"/>
+          <w:i/>
+          <w:color w:val="4A442A" w:themeColor="background2" w:themeShade="40"/>
+        </w:rPr>
+        <w:t>problemas</w:t>
+      </w:r>
+      <w:proofErr w:type="spellEnd"/>
+      <w:r>
+        <w:rPr>
+          <w:rFonts w:ascii="Comic Sans MS" w:hAnsi="Comic Sans MS"/>
+          <w:i/>
+          <w:color w:val="4A442A" w:themeColor="background2" w:themeShade="40"/>
+        </w:rPr>
+        <w:t xml:space="preserve"> que </w:t>
+      </w:r>
+      <w:proofErr w:type="spellStart"/>
+      <w:r>
+        <w:rPr>
+          <w:rFonts w:ascii="Comic Sans MS" w:hAnsi="Comic Sans MS"/>
+          <w:i/>
+          <w:color w:val="4A442A" w:themeColor="background2" w:themeShade="40"/>
+        </w:rPr>
+        <w:t>han</w:t>
+      </w:r>
+      <w:proofErr w:type="spellEnd"/>
+      <w:r>
+        <w:rPr>
+          <w:rFonts w:ascii="Comic Sans MS" w:hAnsi="Comic Sans MS"/>
+          <w:i/>
+          <w:color w:val="4A442A" w:themeColor="background2" w:themeShade="40"/>
+        </w:rPr>
+        <w:t xml:space="preserve"> </w:t>
+      </w:r>
+      <w:proofErr w:type="spellStart"/>
+      <w:r>
+        <w:rPr>
+          <w:rFonts w:ascii="Comic Sans MS" w:hAnsi="Comic Sans MS"/>
+          <w:i/>
+          <w:color w:val="4A442A" w:themeColor="background2" w:themeShade="40"/>
+        </w:rPr>
+        <w:t>sido</w:t>
+      </w:r>
+      <w:proofErr w:type="spellEnd"/>
+      <w:r>
+        <w:rPr>
+          <w:rFonts w:ascii="Comic Sans MS" w:hAnsi="Comic Sans MS"/>
+          <w:i/>
+          <w:color w:val="4A442A" w:themeColor="background2" w:themeShade="40"/>
+        </w:rPr>
+        <w:t xml:space="preserve"> </w:t>
+      </w:r>
+      <w:proofErr w:type="spellStart"/>
+      <w:r>
+        <w:rPr>
+          <w:rFonts w:ascii="Comic Sans MS" w:hAnsi="Comic Sans MS"/>
+          <w:i/>
+          <w:color w:val="4A442A" w:themeColor="background2" w:themeShade="40"/>
+        </w:rPr>
+        <w:t>registrado</w:t>
+      </w:r>
+      <w:proofErr w:type="spellEnd"/>
+      <w:r>
+        <w:rPr>
+          <w:rFonts w:ascii="Comic Sans MS" w:hAnsi="Comic Sans MS"/>
+          <w:i/>
+          <w:color w:val="4A442A" w:themeColor="background2" w:themeShade="40"/>
+        </w:rPr>
+        <w:t xml:space="preserve"> para la </w:t>
+      </w:r>
+      <w:proofErr w:type="spellStart"/>
+      <w:r>
+        <w:rPr>
+          <w:rFonts w:ascii="Comic Sans MS" w:hAnsi="Comic Sans MS"/>
+          <w:i/>
+          <w:color w:val="4A442A" w:themeColor="background2" w:themeShade="40"/>
+        </w:rPr>
+        <w:t>posición</w:t>
+      </w:r>
+      <w:proofErr w:type="spellEnd"/>
+      <w:r>
+        <w:rPr>
+          <w:rFonts w:ascii="Comic Sans MS" w:hAnsi="Comic Sans MS"/>
+          <w:i/>
+          <w:color w:val="4A442A" w:themeColor="background2" w:themeShade="40"/>
+        </w:rPr>
+        <w:t xml:space="preserve"> </w:t>
+      </w:r>
+      <w:proofErr w:type="spellStart"/>
+      <w:r>
+        <w:rPr>
+          <w:rFonts w:ascii="Comic Sans MS" w:hAnsi="Comic Sans MS"/>
+          <w:i/>
+          <w:color w:val="4A442A" w:themeColor="background2" w:themeShade="40"/>
+        </w:rPr>
+        <w:t>correspondiente</w:t>
+      </w:r>
+      <w:proofErr w:type="spellEnd"/>
+      <w:r>
+        <w:rPr>
+          <w:rFonts w:ascii="Comic Sans MS" w:hAnsi="Comic Sans MS"/>
+          <w:i/>
+          <w:color w:val="4A442A" w:themeColor="background2" w:themeShade="40"/>
+        </w:rPr>
+        <w:t xml:space="preserve">). La </w:t>
+      </w:r>
+      <w:proofErr w:type="spellStart"/>
+      <w:r>
+        <w:rPr>
+          <w:rFonts w:ascii="Comic Sans MS" w:hAnsi="Comic Sans MS"/>
+          <w:i/>
+          <w:color w:val="4A442A" w:themeColor="background2" w:themeShade="40"/>
+        </w:rPr>
+        <w:t>actualización</w:t>
+      </w:r>
+      <w:proofErr w:type="spellEnd"/>
+      <w:r>
+        <w:rPr>
+          <w:rFonts w:ascii="Comic Sans MS" w:hAnsi="Comic Sans MS"/>
+          <w:i/>
+          <w:color w:val="4A442A" w:themeColor="background2" w:themeShade="40"/>
+        </w:rPr>
+        <w:t xml:space="preserve"> de una </w:t>
+      </w:r>
+      <w:proofErr w:type="spellStart"/>
+      <w:r>
+        <w:rPr>
+          <w:rFonts w:ascii="Comic Sans MS" w:hAnsi="Comic Sans MS"/>
+          <w:i/>
+          <w:color w:val="4A442A" w:themeColor="background2" w:themeShade="40"/>
+        </w:rPr>
+        <w:t>aplicación</w:t>
+      </w:r>
+      <w:proofErr w:type="spellEnd"/>
+      <w:r>
+        <w:rPr>
+          <w:rFonts w:ascii="Comic Sans MS" w:hAnsi="Comic Sans MS"/>
+          <w:i/>
+          <w:color w:val="4A442A" w:themeColor="background2" w:themeShade="40"/>
+        </w:rPr>
+        <w:t xml:space="preserve"> </w:t>
+      </w:r>
+      <w:proofErr w:type="spellStart"/>
+      <w:r>
+        <w:rPr>
+          <w:rFonts w:ascii="Comic Sans MS" w:hAnsi="Comic Sans MS"/>
+          <w:i/>
+          <w:color w:val="4A442A" w:themeColor="background2" w:themeShade="40"/>
+        </w:rPr>
+        <w:t>consiste</w:t>
+      </w:r>
+      <w:proofErr w:type="spellEnd"/>
+      <w:r>
+        <w:rPr>
+          <w:rFonts w:ascii="Comic Sans MS" w:hAnsi="Comic Sans MS"/>
+          <w:i/>
+          <w:color w:val="4A442A" w:themeColor="background2" w:themeShade="40"/>
+        </w:rPr>
+        <w:t xml:space="preserve"> </w:t>
+      </w:r>
+      <w:proofErr w:type="spellStart"/>
+      <w:r>
+        <w:rPr>
+          <w:rFonts w:ascii="Comic Sans MS" w:hAnsi="Comic Sans MS"/>
+          <w:i/>
+          <w:color w:val="4A442A" w:themeColor="background2" w:themeShade="40"/>
+        </w:rPr>
+        <w:t>en</w:t>
+      </w:r>
+      <w:proofErr w:type="spellEnd"/>
+      <w:r>
+        <w:rPr>
+          <w:rFonts w:ascii="Comic Sans MS" w:hAnsi="Comic Sans MS"/>
+          <w:i/>
+          <w:color w:val="4A442A" w:themeColor="background2" w:themeShade="40"/>
+        </w:rPr>
+        <w:t xml:space="preserve"> </w:t>
+      </w:r>
+      <w:proofErr w:type="spellStart"/>
+      <w:r>
+        <w:rPr>
+          <w:rFonts w:ascii="Comic Sans MS" w:hAnsi="Comic Sans MS"/>
+          <w:i/>
+          <w:color w:val="4A442A" w:themeColor="background2" w:themeShade="40"/>
+        </w:rPr>
+        <w:t>presentar</w:t>
+      </w:r>
+      <w:proofErr w:type="spellEnd"/>
+      <w:r>
+        <w:rPr>
+          <w:rFonts w:ascii="Comic Sans MS" w:hAnsi="Comic Sans MS"/>
+          <w:i/>
+          <w:color w:val="4A442A" w:themeColor="background2" w:themeShade="40"/>
+        </w:rPr>
+        <w:t xml:space="preserve"> una </w:t>
+      </w:r>
+      <w:proofErr w:type="spellStart"/>
+      <w:r>
+        <w:rPr>
+          <w:rFonts w:ascii="Comic Sans MS" w:hAnsi="Comic Sans MS"/>
+          <w:i/>
+          <w:color w:val="4A442A" w:themeColor="background2" w:themeShade="40"/>
+        </w:rPr>
+        <w:t>solución</w:t>
+      </w:r>
+      <w:proofErr w:type="spellEnd"/>
+      <w:r>
+        <w:rPr>
+          <w:rFonts w:ascii="Comic Sans MS" w:hAnsi="Comic Sans MS"/>
+          <w:i/>
+          <w:color w:val="4A442A" w:themeColor="background2" w:themeShade="40"/>
+        </w:rPr>
+        <w:t xml:space="preserve"> al </w:t>
+      </w:r>
+      <w:proofErr w:type="spellStart"/>
+      <w:r>
+        <w:rPr>
+          <w:rFonts w:ascii="Comic Sans MS" w:hAnsi="Comic Sans MS"/>
+          <w:i/>
+          <w:color w:val="4A442A" w:themeColor="background2" w:themeShade="40"/>
+        </w:rPr>
+        <w:t>problema</w:t>
+      </w:r>
+      <w:proofErr w:type="spellEnd"/>
+      <w:r>
+        <w:rPr>
+          <w:rFonts w:ascii="Comic Sans MS" w:hAnsi="Comic Sans MS"/>
+          <w:i/>
+          <w:color w:val="4A442A" w:themeColor="background2" w:themeShade="40"/>
+        </w:rPr>
+        <w:t xml:space="preserve"> </w:t>
+      </w:r>
+      <w:proofErr w:type="spellStart"/>
+      <w:r>
+        <w:rPr>
+          <w:rFonts w:ascii="Comic Sans MS" w:hAnsi="Comic Sans MS"/>
+          <w:i/>
+          <w:color w:val="4A442A" w:themeColor="background2" w:themeShade="40"/>
+        </w:rPr>
+        <w:t>correspondiente</w:t>
+      </w:r>
+      <w:proofErr w:type="spellEnd"/>
+      <w:r>
+        <w:rPr>
+          <w:rFonts w:ascii="Comic Sans MS" w:hAnsi="Comic Sans MS"/>
+          <w:i/>
+          <w:color w:val="4A442A" w:themeColor="background2" w:themeShade="40"/>
+        </w:rPr>
+        <w:t xml:space="preserve"> (un </w:t>
+      </w:r>
+      <w:proofErr w:type="spellStart"/>
+      <w:r>
+        <w:rPr>
+          <w:rFonts w:ascii="Comic Sans MS" w:hAnsi="Comic Sans MS"/>
+          <w:i/>
+          <w:color w:val="4A442A" w:themeColor="background2" w:themeShade="40"/>
+        </w:rPr>
+        <w:t>fragmento</w:t>
+      </w:r>
+      <w:proofErr w:type="spellEnd"/>
+      <w:r>
+        <w:rPr>
+          <w:rFonts w:ascii="Comic Sans MS" w:hAnsi="Comic Sans MS"/>
+          <w:i/>
+          <w:color w:val="4A442A" w:themeColor="background2" w:themeShade="40"/>
+        </w:rPr>
+        <w:t xml:space="preserve"> de </w:t>
+      </w:r>
+      <w:proofErr w:type="spellStart"/>
+      <w:r>
+        <w:rPr>
+          <w:rFonts w:ascii="Comic Sans MS" w:hAnsi="Comic Sans MS"/>
+          <w:i/>
+          <w:color w:val="4A442A" w:themeColor="background2" w:themeShade="40"/>
+        </w:rPr>
+        <w:t>texto</w:t>
+      </w:r>
+      <w:proofErr w:type="spellEnd"/>
+      <w:r>
+        <w:rPr>
+          <w:rFonts w:ascii="Comic Sans MS" w:hAnsi="Comic Sans MS"/>
+          <w:i/>
+          <w:color w:val="4A442A" w:themeColor="background2" w:themeShade="40"/>
+        </w:rPr>
+        <w:t xml:space="preserve"> con </w:t>
+      </w:r>
+      <w:proofErr w:type="spellStart"/>
+      <w:r>
+        <w:rPr>
+          <w:rFonts w:ascii="Comic Sans MS" w:hAnsi="Comic Sans MS"/>
+          <w:i/>
+          <w:color w:val="4A442A" w:themeColor="background2" w:themeShade="40"/>
+        </w:rPr>
+        <w:t>explicaciones</w:t>
+      </w:r>
+      <w:proofErr w:type="spellEnd"/>
+      <w:r>
+        <w:rPr>
+          <w:rFonts w:ascii="Comic Sans MS" w:hAnsi="Comic Sans MS"/>
+          <w:i/>
+          <w:color w:val="4A442A" w:themeColor="background2" w:themeShade="40"/>
+        </w:rPr>
+        <w:t xml:space="preserve"> y un enlace al </w:t>
+      </w:r>
+      <w:proofErr w:type="spellStart"/>
+      <w:r>
+        <w:rPr>
+          <w:rFonts w:ascii="Comic Sans MS" w:hAnsi="Comic Sans MS"/>
+          <w:i/>
+          <w:color w:val="4A442A" w:themeColor="background2" w:themeShade="40"/>
+        </w:rPr>
+        <w:t>código</w:t>
+      </w:r>
+      <w:proofErr w:type="spellEnd"/>
+      <w:r>
+        <w:rPr>
+          <w:rFonts w:ascii="Comic Sans MS" w:hAnsi="Comic Sans MS"/>
+          <w:i/>
+          <w:color w:val="4A442A" w:themeColor="background2" w:themeShade="40"/>
+        </w:rPr>
+        <w:t xml:space="preserve">), </w:t>
+      </w:r>
+      <w:proofErr w:type="spellStart"/>
+      <w:r>
+        <w:rPr>
+          <w:rFonts w:ascii="Comic Sans MS" w:hAnsi="Comic Sans MS"/>
+          <w:i/>
+          <w:color w:val="4A442A" w:themeColor="background2" w:themeShade="40"/>
+        </w:rPr>
+        <w:t>registrando</w:t>
+      </w:r>
+      <w:proofErr w:type="spellEnd"/>
+      <w:r>
+        <w:rPr>
+          <w:rFonts w:ascii="Comic Sans MS" w:hAnsi="Comic Sans MS"/>
+          <w:i/>
+          <w:color w:val="4A442A" w:themeColor="background2" w:themeShade="40"/>
+        </w:rPr>
+        <w:t xml:space="preserve"> el </w:t>
+      </w:r>
+      <w:proofErr w:type="spellStart"/>
+      <w:r>
+        <w:rPr>
+          <w:rFonts w:ascii="Comic Sans MS" w:hAnsi="Comic Sans MS"/>
+          <w:i/>
+          <w:color w:val="4A442A" w:themeColor="background2" w:themeShade="40"/>
+        </w:rPr>
+        <w:t>momento</w:t>
+      </w:r>
+      <w:proofErr w:type="spellEnd"/>
+      <w:r>
+        <w:rPr>
+          <w:rFonts w:ascii="Comic Sans MS" w:hAnsi="Comic Sans MS"/>
+          <w:i/>
+          <w:color w:val="4A442A" w:themeColor="background2" w:themeShade="40"/>
+        </w:rPr>
+        <w:t xml:space="preserve"> de </w:t>
+      </w:r>
+      <w:proofErr w:type="spellStart"/>
+      <w:r>
+        <w:rPr>
+          <w:rFonts w:ascii="Comic Sans MS" w:hAnsi="Comic Sans MS"/>
+          <w:i/>
+          <w:color w:val="4A442A" w:themeColor="background2" w:themeShade="40"/>
+        </w:rPr>
+        <w:t>envío</w:t>
+      </w:r>
+      <w:proofErr w:type="spellEnd"/>
+      <w:r>
+        <w:rPr>
+          <w:rFonts w:ascii="Comic Sans MS" w:hAnsi="Comic Sans MS"/>
+          <w:i/>
+          <w:color w:val="4A442A" w:themeColor="background2" w:themeShade="40"/>
+        </w:rPr>
+        <w:t xml:space="preserve"> y </w:t>
+      </w:r>
+      <w:proofErr w:type="spellStart"/>
+      <w:r>
+        <w:rPr>
+          <w:rFonts w:ascii="Comic Sans MS" w:hAnsi="Comic Sans MS"/>
+          <w:i/>
+          <w:color w:val="4A442A" w:themeColor="background2" w:themeShade="40"/>
+        </w:rPr>
+        <w:t>cambiando</w:t>
+      </w:r>
+      <w:proofErr w:type="spellEnd"/>
+      <w:r>
+        <w:rPr>
+          <w:rFonts w:ascii="Comic Sans MS" w:hAnsi="Comic Sans MS"/>
+          <w:i/>
+          <w:color w:val="4A442A" w:themeColor="background2" w:themeShade="40"/>
+        </w:rPr>
+        <w:t xml:space="preserve"> el </w:t>
       </w:r>
       <w:proofErr w:type="spellStart"/>
       <w:r>
@@ -3557,224 +4167,8 @@
           <w:i/>
           <w:color w:val="4A442A" w:themeColor="background2" w:themeShade="40"/>
         </w:rPr>
-        <w:t xml:space="preserve">, </w:t>
-      </w:r>
-      <w:proofErr w:type="spellStart"/>
-      <w:r>
-        <w:rPr>
-          <w:rFonts w:ascii="Comic Sans MS" w:hAnsi="Comic Sans MS"/>
-          <w:i/>
-          <w:color w:val="4A442A" w:themeColor="background2" w:themeShade="40"/>
-        </w:rPr>
-        <w:t>mostrarlas</w:t>
-      </w:r>
-      <w:proofErr w:type="spellEnd"/>
-      <w:r>
-        <w:rPr>
-          <w:rFonts w:ascii="Comic Sans MS" w:hAnsi="Comic Sans MS"/>
-          <w:i/>
-          <w:color w:val="4A442A" w:themeColor="background2" w:themeShade="40"/>
-        </w:rPr>
-        <w:t xml:space="preserve"> y </w:t>
-      </w:r>
-      <w:proofErr w:type="spellStart"/>
-      <w:r>
-        <w:rPr>
-          <w:rFonts w:ascii="Comic Sans MS" w:hAnsi="Comic Sans MS"/>
-          <w:i/>
-          <w:color w:val="4A442A" w:themeColor="background2" w:themeShade="40"/>
-        </w:rPr>
-        <w:t>actualizarlas</w:t>
-      </w:r>
-      <w:proofErr w:type="spellEnd"/>
-      <w:r>
-        <w:rPr>
-          <w:rFonts w:ascii="Comic Sans MS" w:hAnsi="Comic Sans MS"/>
-          <w:i/>
-          <w:color w:val="4A442A" w:themeColor="background2" w:themeShade="40"/>
-        </w:rPr>
-        <w:t xml:space="preserve">. </w:t>
-      </w:r>
-      <w:proofErr w:type="spellStart"/>
-      <w:r>
-        <w:rPr>
-          <w:rFonts w:ascii="Comic Sans MS" w:hAnsi="Comic Sans MS"/>
-          <w:i/>
-          <w:color w:val="4A442A" w:themeColor="background2" w:themeShade="40"/>
-        </w:rPr>
-        <w:t>Actualizar</w:t>
-      </w:r>
-      <w:proofErr w:type="spellEnd"/>
-      <w:r>
-        <w:rPr>
-          <w:rFonts w:ascii="Comic Sans MS" w:hAnsi="Comic Sans MS"/>
-          <w:i/>
-          <w:color w:val="4A442A" w:themeColor="background2" w:themeShade="40"/>
-        </w:rPr>
-        <w:t xml:space="preserve"> una </w:t>
-      </w:r>
-      <w:proofErr w:type="spellStart"/>
-      <w:r>
-        <w:rPr>
-          <w:rFonts w:ascii="Comic Sans MS" w:hAnsi="Comic Sans MS"/>
-          <w:i/>
-          <w:color w:val="4A442A" w:themeColor="background2" w:themeShade="40"/>
-        </w:rPr>
-        <w:t>solicitud</w:t>
-      </w:r>
-      <w:proofErr w:type="spellEnd"/>
-      <w:r>
-        <w:rPr>
-          <w:rFonts w:ascii="Comic Sans MS" w:hAnsi="Comic Sans MS"/>
-          <w:i/>
-          <w:color w:val="4A442A" w:themeColor="background2" w:themeShade="40"/>
-        </w:rPr>
-        <w:t xml:space="preserve"> equivale a </w:t>
-      </w:r>
-      <w:proofErr w:type="spellStart"/>
-      <w:r>
-        <w:rPr>
-          <w:rFonts w:ascii="Comic Sans MS" w:hAnsi="Comic Sans MS"/>
-          <w:i/>
-          <w:color w:val="4A442A" w:themeColor="background2" w:themeShade="40"/>
-        </w:rPr>
-        <w:t>tomar</w:t>
-      </w:r>
-      <w:proofErr w:type="spellEnd"/>
-      <w:r>
-        <w:rPr>
-          <w:rFonts w:ascii="Comic Sans MS" w:hAnsi="Comic Sans MS"/>
-          <w:i/>
-          <w:color w:val="4A442A" w:themeColor="background2" w:themeShade="40"/>
-        </w:rPr>
-        <w:t xml:space="preserve"> una </w:t>
-      </w:r>
-      <w:proofErr w:type="spellStart"/>
-      <w:r>
-        <w:rPr>
-          <w:rFonts w:ascii="Comic Sans MS" w:hAnsi="Comic Sans MS"/>
-          <w:i/>
-          <w:color w:val="4A442A" w:themeColor="background2" w:themeShade="40"/>
-        </w:rPr>
-        <w:t>decisión</w:t>
-      </w:r>
-      <w:proofErr w:type="spellEnd"/>
-      <w:r>
-        <w:rPr>
-          <w:rFonts w:ascii="Comic Sans MS" w:hAnsi="Comic Sans MS"/>
-          <w:i/>
-          <w:color w:val="4A442A" w:themeColor="background2" w:themeShade="40"/>
-        </w:rPr>
-        <w:t xml:space="preserve"> al </w:t>
-      </w:r>
-      <w:proofErr w:type="spellStart"/>
-      <w:r>
-        <w:rPr>
-          <w:rFonts w:ascii="Comic Sans MS" w:hAnsi="Comic Sans MS"/>
-          <w:i/>
-          <w:color w:val="4A442A" w:themeColor="background2" w:themeShade="40"/>
-        </w:rPr>
-        <w:t>respecto</w:t>
-      </w:r>
-      <w:proofErr w:type="spellEnd"/>
-      <w:r>
-        <w:rPr>
-          <w:rFonts w:ascii="Comic Sans MS" w:hAnsi="Comic Sans MS"/>
-          <w:i/>
-          <w:color w:val="4A442A" w:themeColor="background2" w:themeShade="40"/>
-        </w:rPr>
-        <w:t xml:space="preserve">: una </w:t>
-      </w:r>
-      <w:proofErr w:type="spellStart"/>
-      <w:r>
-        <w:rPr>
-          <w:rFonts w:ascii="Comic Sans MS" w:hAnsi="Comic Sans MS"/>
-          <w:i/>
-          <w:color w:val="4A442A" w:themeColor="background2" w:themeShade="40"/>
-        </w:rPr>
-        <w:t>solicitud</w:t>
-      </w:r>
-      <w:proofErr w:type="spellEnd"/>
-      <w:r>
-        <w:rPr>
-          <w:rFonts w:ascii="Comic Sans MS" w:hAnsi="Comic Sans MS"/>
-          <w:i/>
-          <w:color w:val="4A442A" w:themeColor="background2" w:themeShade="40"/>
-        </w:rPr>
         <w:t xml:space="preserve"> </w:t>
       </w:r>
-      <w:proofErr w:type="spellStart"/>
-      <w:r>
-        <w:rPr>
-          <w:rFonts w:ascii="Comic Sans MS" w:hAnsi="Comic Sans MS"/>
-          <w:i/>
-          <w:color w:val="4A442A" w:themeColor="background2" w:themeShade="40"/>
-        </w:rPr>
-        <w:t>cuyo</w:t>
-      </w:r>
-      <w:proofErr w:type="spellEnd"/>
-      <w:r>
-        <w:rPr>
-          <w:rFonts w:ascii="Comic Sans MS" w:hAnsi="Comic Sans MS"/>
-          <w:i/>
-          <w:color w:val="4A442A" w:themeColor="background2" w:themeShade="40"/>
-        </w:rPr>
-        <w:t xml:space="preserve"> </w:t>
-      </w:r>
-      <w:proofErr w:type="spellStart"/>
-      <w:r>
-        <w:rPr>
-          <w:rFonts w:ascii="Comic Sans MS" w:hAnsi="Comic Sans MS"/>
-          <w:i/>
-          <w:color w:val="4A442A" w:themeColor="background2" w:themeShade="40"/>
-        </w:rPr>
-        <w:t>estado</w:t>
-      </w:r>
-      <w:proofErr w:type="spellEnd"/>
-      <w:r>
-        <w:rPr>
-          <w:rFonts w:ascii="Comic Sans MS" w:hAnsi="Comic Sans MS"/>
-          <w:i/>
-          <w:color w:val="4A442A" w:themeColor="background2" w:themeShade="40"/>
-        </w:rPr>
-        <w:t xml:space="preserve"> es ENVIADO </w:t>
-      </w:r>
-      <w:proofErr w:type="spellStart"/>
-      <w:r>
-        <w:rPr>
-          <w:rFonts w:ascii="Comic Sans MS" w:hAnsi="Comic Sans MS"/>
-          <w:i/>
-          <w:color w:val="4A442A" w:themeColor="background2" w:themeShade="40"/>
-        </w:rPr>
-        <w:t>puede</w:t>
-      </w:r>
-      <w:proofErr w:type="spellEnd"/>
-      <w:r>
-        <w:rPr>
-          <w:rFonts w:ascii="Comic Sans MS" w:hAnsi="Comic Sans MS"/>
-          <w:i/>
-          <w:color w:val="4A442A" w:themeColor="background2" w:themeShade="40"/>
-        </w:rPr>
-        <w:t xml:space="preserve"> </w:t>
-      </w:r>
-      <w:proofErr w:type="spellStart"/>
-      <w:r>
-        <w:rPr>
-          <w:rFonts w:ascii="Comic Sans MS" w:hAnsi="Comic Sans MS"/>
-          <w:i/>
-          <w:color w:val="4A442A" w:themeColor="background2" w:themeShade="40"/>
-        </w:rPr>
-        <w:t>cambiar</w:t>
-      </w:r>
-      <w:proofErr w:type="spellEnd"/>
-      <w:r>
-        <w:rPr>
-          <w:rFonts w:ascii="Comic Sans MS" w:hAnsi="Comic Sans MS"/>
-          <w:i/>
-          <w:color w:val="4A442A" w:themeColor="background2" w:themeShade="40"/>
-        </w:rPr>
-        <w:t xml:space="preserve"> </w:t>
-      </w:r>
       <w:proofErr w:type="gramStart"/>
       <w:r>
         <w:rPr>
@@ -3791,25 +4185,15 @@
           <w:i/>
           <w:color w:val="4A442A" w:themeColor="background2" w:themeShade="40"/>
         </w:rPr>
-        <w:t xml:space="preserve"> </w:t>
-      </w:r>
-      <w:proofErr w:type="spellStart"/>
-      <w:r>
-        <w:rPr>
-          <w:rFonts w:ascii="Comic Sans MS" w:hAnsi="Comic Sans MS"/>
-          <w:i/>
-          <w:color w:val="4A442A" w:themeColor="background2" w:themeShade="40"/>
-        </w:rPr>
-        <w:t>estado</w:t>
-      </w:r>
-      <w:proofErr w:type="spellEnd"/>
-      <w:r>
-        <w:rPr>
-          <w:rFonts w:ascii="Comic Sans MS" w:hAnsi="Comic Sans MS"/>
-          <w:i/>
-          <w:color w:val="4A442A" w:themeColor="background2" w:themeShade="40"/>
-        </w:rPr>
-        <w:t xml:space="preserve"> ACEPTADO o RECHAZADO.</w:t>
+        <w:t xml:space="preserve"> ENVIADO</w:t>
+      </w:r>
+      <w:r>
+        <w:rPr>
+          <w:rFonts w:ascii="Comic Sans MS" w:hAnsi="Comic Sans MS"/>
+          <w:i/>
+          <w:color w:val="4A442A" w:themeColor="background2" w:themeShade="40"/>
+        </w:rPr>
+        <w:t>.</w:t>
       </w:r>
     </w:p>
     <w:p>
@@ -3902,7 +4286,21 @@
           <w:i w:val="0"/>
           <w:iCs/>
         </w:rPr>
-        <w:t xml:space="preserve"> ‘company’, (</w:t>
+        <w:t xml:space="preserve"> ‘</w:t>
+      </w:r>
+      <w:r>
+        <w:rPr>
+          <w:i w:val="0"/>
+          <w:iCs/>
+        </w:rPr>
+        <w:t>hacker’</w:t>
+      </w:r>
+      <w:r>
+        <w:rPr>
+          <w:i w:val="0"/>
+          <w:iCs/>
+        </w:rPr>
+        <w:t>, (</w:t>
       </w:r>
       <w:proofErr w:type="spellStart"/>
       <w:r>
@@ -3918,7 +4316,21 @@
           <w:i w:val="0"/>
           <w:iCs/>
         </w:rPr>
-        <w:t xml:space="preserve"> = company1, </w:t>
+        <w:t xml:space="preserve"> =</w:t>
+      </w:r>
+      <w:r>
+        <w:rPr>
+          <w:i w:val="0"/>
+          <w:iCs/>
+        </w:rPr>
+        <w:t xml:space="preserve"> hacker2</w:t>
+      </w:r>
+      <w:r>
+        <w:rPr>
+          <w:i w:val="0"/>
+          <w:iCs/>
+        </w:rPr>
+        <w:t xml:space="preserve">, </w:t>
       </w:r>
       <w:proofErr w:type="spellStart"/>
       <w:r>
@@ -3956,7 +4368,7 @@
           <w:i w:val="0"/>
           <w:iCs/>
         </w:rPr>
-        <w:t>company</w:t>
+        <w:t>hacker</w:t>
       </w:r>
       <w:proofErr w:type="gramEnd"/>
       <w:r>
@@ -3964,7 +4376,14 @@
           <w:i w:val="0"/>
           <w:iCs/>
         </w:rPr>
-        <w:t xml:space="preserve">1). Pulsar </w:t>
+        <w:t>2</w:t>
+      </w:r>
+      <w:r>
+        <w:rPr>
+          <w:i w:val="0"/>
+          <w:iCs/>
+        </w:rPr>
+        <w:t xml:space="preserve">). Pulsar </w:t>
       </w:r>
       <w:proofErr w:type="spellStart"/>
       <w:r>
@@ -4012,33 +4431,15 @@
           <w:i w:val="0"/>
           <w:iCs/>
         </w:rPr>
-        <w:t xml:space="preserve"> de applications de </w:t>
-      </w:r>
-      <w:proofErr w:type="spellStart"/>
-      <w:r>
-        <w:rPr>
-          <w:i w:val="0"/>
-          <w:iCs/>
-        </w:rPr>
-        <w:t>esa</w:t>
-      </w:r>
-      <w:proofErr w:type="spellEnd"/>
-      <w:r>
-        <w:rPr>
-          <w:i w:val="0"/>
-          <w:iCs/>
-        </w:rPr>
-        <w:t xml:space="preserve"> </w:t>
-      </w:r>
-      <w:proofErr w:type="spellStart"/>
-      <w:r>
-        <w:rPr>
-          <w:i w:val="0"/>
-          <w:iCs/>
-        </w:rPr>
-        <w:t>compañía</w:t>
-      </w:r>
-      <w:proofErr w:type="spellEnd"/>
+        <w:t xml:space="preserve"> de applications de es</w:t>
+      </w:r>
+      <w:r>
+        <w:rPr>
+          <w:i w:val="0"/>
+          <w:iCs/>
+        </w:rPr>
+        <w:t>e hacker</w:t>
+      </w:r>
       <w:r>
         <w:rPr>
           <w:i w:val="0"/>
@@ -4091,6 +4492,7 @@
               <w:rPr>
                 <w:rStyle w:val="Textoennegrita"/>
               </w:rPr>
+              <w:lastRenderedPageBreak/>
               <w:t>Test</w:t>
             </w:r>
             <w:r>
@@ -4138,7 +4540,6 @@
               <w:rPr>
                 <w:rStyle w:val="Textoennegrita"/>
               </w:rPr>
-              <w:lastRenderedPageBreak/>
               <w:t>Description</w:t>
             </w:r>
           </w:p>
@@ -4180,6 +4581,46 @@
                 <w:sz w:val="22"/>
                 <w:szCs w:val="22"/>
               </w:rPr>
+              <w:t xml:space="preserve"> s</w:t>
+            </w:r>
+            <w:r>
+              <w:rPr>
+                <w:sz w:val="22"/>
+                <w:szCs w:val="22"/>
+              </w:rPr>
+              <w:t>o</w:t>
+            </w:r>
+            <w:r>
+              <w:rPr>
+                <w:sz w:val="22"/>
+                <w:szCs w:val="22"/>
+              </w:rPr>
+              <w:t>licitudes</w:t>
+            </w:r>
+            <w:r>
+              <w:t xml:space="preserve">. </w:t>
+            </w:r>
+            <w:r>
+              <w:rPr>
+                <w:sz w:val="22"/>
+                <w:szCs w:val="22"/>
+              </w:rPr>
+              <w:t>Al pulsar sobre ‘</w:t>
+            </w:r>
+            <w:proofErr w:type="spellStart"/>
+            <w:r>
+              <w:rPr>
+                <w:sz w:val="22"/>
+                <w:szCs w:val="22"/>
+              </w:rPr>
+              <w:t>My</w:t>
+            </w:r>
+            <w:proofErr w:type="spellEnd"/>
+            <w:r>
+              <w:rPr>
+                <w:sz w:val="22"/>
+                <w:szCs w:val="22"/>
+              </w:rPr>
               <w:t xml:space="preserve"> </w:t>
             </w:r>
             <w:proofErr w:type="spellStart"/>
@@ -4188,50 +4629,29 @@
                 <w:sz w:val="22"/>
                 <w:szCs w:val="22"/>
               </w:rPr>
-              <w:t>splicitudes</w:t>
+              <w:t>applications</w:t>
             </w:r>
             <w:proofErr w:type="spellEnd"/>
             <w:r>
-              <w:t xml:space="preserve">. </w:t>
-            </w:r>
-            <w:r>
-              <w:rPr>
-                <w:sz w:val="22"/>
-                <w:szCs w:val="22"/>
-              </w:rPr>
-              <w:t>Al pulsar sobre ‘</w:t>
-            </w:r>
-            <w:proofErr w:type="spellStart"/>
-            <w:r>
-              <w:rPr>
-                <w:sz w:val="22"/>
-                <w:szCs w:val="22"/>
-              </w:rPr>
-              <w:t>My</w:t>
-            </w:r>
-            <w:proofErr w:type="spellEnd"/>
-            <w:r>
-              <w:rPr>
-                <w:sz w:val="22"/>
-                <w:szCs w:val="22"/>
-              </w:rPr>
-              <w:t xml:space="preserve"> </w:t>
-            </w:r>
-            <w:proofErr w:type="spellStart"/>
-            <w:r>
-              <w:rPr>
-                <w:sz w:val="22"/>
-                <w:szCs w:val="22"/>
-              </w:rPr>
-              <w:t>applications</w:t>
-            </w:r>
-            <w:proofErr w:type="spellEnd"/>
-            <w:r>
-              <w:rPr>
-                <w:sz w:val="22"/>
-                <w:szCs w:val="22"/>
-              </w:rPr>
-              <w:t>’, nos mostrará un listado con todas las solicitudes de company1.</w:t>
+              <w:rPr>
+                <w:sz w:val="22"/>
+                <w:szCs w:val="22"/>
+              </w:rPr>
+              <w:t xml:space="preserve">’, nos mostrará un listado con todas las solicitudes de </w:t>
+            </w:r>
+            <w:r>
+              <w:rPr>
+                <w:sz w:val="22"/>
+                <w:szCs w:val="22"/>
+              </w:rPr>
+              <w:t>hacker2</w:t>
+            </w:r>
+            <w:r>
+              <w:rPr>
+                <w:sz w:val="22"/>
+                <w:szCs w:val="22"/>
+              </w:rPr>
+              <w:t>.</w:t>
             </w:r>
           </w:p>
         </w:tc>
@@ -4314,10 +4734,10 @@
                 <w:noProof/>
               </w:rPr>
               <w:drawing>
-                <wp:inline distT="0" distB="0" distL="0" distR="0" wp14:anchorId="25AF7124" wp14:editId="56942A6C">
-                  <wp:extent cx="4964401" cy="2108200"/>
-                  <wp:effectExtent l="0" t="0" r="8255" b="6350"/>
-                  <wp:docPr id="23" name="Imagen 23" descr="https://i.gyazo.com/5eabceb09a67217169582effa5505791.png"/>
+                <wp:inline distT="0" distB="0" distL="0" distR="0">
+                  <wp:extent cx="4963649" cy="2120900"/>
+                  <wp:effectExtent l="0" t="0" r="8890" b="0"/>
+                  <wp:docPr id="28" name="Imagen 28" descr="https://i.gyazo.com/efcb8bfafc9c95facce0bf01f14e978a.png"/>
                   <wp:cNvGraphicFramePr>
                     <a:graphicFrameLocks xmlns:a="http://schemas.openxmlformats.org/drawingml/2006/main" noChangeAspect="1"/>
                   </wp:cNvGraphicFramePr>
@@ -4325,28 +4745,26 @@
                     <a:graphicData uri="http://schemas.openxmlformats.org/drawingml/2006/picture">
                       <pic:pic xmlns:pic="http://schemas.openxmlformats.org/drawingml/2006/picture">
                         <pic:nvPicPr>
-                          <pic:cNvPr id="0" name="Picture 3" descr="https://i.gyazo.com/5eabceb09a67217169582effa5505791.png"/>
+                          <pic:cNvPr id="0" name="Picture 11" descr="https://i.gyazo.com/efcb8bfafc9c95facce0bf01f14e978a.png"/>
                           <pic:cNvPicPr>
                             <a:picLocks noChangeAspect="1" noChangeArrowheads="1"/>
                           </pic:cNvPicPr>
                         </pic:nvPicPr>
-                        <pic:blipFill>
-                          <a:blip r:embed="rId6" cstate="print">
+                        <pic:blipFill rotWithShape="1">
+                          <a:blip r:embed="rId10" cstate="print">
                             <a:extLst>
                               <a:ext uri="{28A0092B-C50C-407E-A947-70E740481C1C}">
                                 <a14:useLocalDpi xmlns:a14="http://schemas.microsoft.com/office/drawing/2010/main" val="0"/>
                               </a:ext>
                             </a:extLst>
                           </a:blip>
-                          <a:srcRect/>
-                          <a:stretch>
-                            <a:fillRect/>
-                          </a:stretch>
+                          <a:srcRect r="20066" b="7377"/>
+                          <a:stretch/>
                         </pic:blipFill>
                         <pic:spPr bwMode="auto">
                           <a:xfrm>
                             <a:off x="0" y="0"/>
-                            <a:ext cx="4985623" cy="2117212"/>
+                            <a:ext cx="4997069" cy="2135180"/>
                           </a:xfrm>
                           <a:prstGeom prst="rect">
                             <a:avLst/>
@@ -4355,6 +4773,11 @@
                           <a:ln>
                             <a:noFill/>
                           </a:ln>
+                          <a:extLst>
+                            <a:ext uri="{53640926-AAD7-44D8-BBD7-CCE9431645EC}">
+                              <a14:shadowObscured xmlns:a14="http://schemas.microsoft.com/office/drawing/2010/main"/>
+                            </a:ext>
+                          </a:extLst>
                         </pic:spPr>
                       </pic:pic>
                     </a:graphicData>
@@ -4459,7 +4882,6 @@
       </w:tr>
     </w:tbl>
     <w:p/>
-    <w:p/>
     <w:tbl>
       <w:tblPr>
         <w:tblStyle w:val="Cuadrculavistosa-nfasis1"/>
@@ -4468,7 +4890,7 @@
       </w:tblPr>
       <w:tblGrid>
         <w:gridCol w:w="1263"/>
-        <w:gridCol w:w="9006"/>
+        <w:gridCol w:w="7871"/>
       </w:tblGrid>
       <w:tr>
         <w:trPr>
@@ -4507,7 +4929,13 @@
               <w:rPr>
                 <w:rStyle w:val="Textoennegrita"/>
               </w:rPr>
-              <w:t>02</w:t>
+              <w:t>0</w:t>
+            </w:r>
+            <w:r>
+              <w:rPr>
+                <w:rStyle w:val="Textoennegrita"/>
+              </w:rPr>
+              <w:t>2</w:t>
             </w:r>
             <w:r>
               <w:rPr>
@@ -4572,9 +5000,8 @@
                 <w:sz w:val="22"/>
                 <w:szCs w:val="22"/>
               </w:rPr>
-              <w:t>Prueba editar solicitudes. Al editar una solicitud la ponemos en “</w:t>
-            </w:r>
-            <w:proofErr w:type="spellStart"/>
+              <w:t xml:space="preserve">Prueba editar solicitudes. </w:t>
+            </w:r>
             <w:r>
               <w:rPr>
                 <w:i/>
@@ -4582,37 +5009,7 @@
                 <w:sz w:val="22"/>
                 <w:szCs w:val="22"/>
               </w:rPr>
-              <w:t>Accepted</w:t>
-            </w:r>
-            <w:proofErr w:type="spellEnd"/>
-            <w:r>
-              <w:rPr>
-                <w:i/>
-                <w:iCs/>
-                <w:sz w:val="22"/>
-                <w:szCs w:val="22"/>
-              </w:rPr>
-              <w:t xml:space="preserve"> “ y le damos a </w:t>
-            </w:r>
-            <w:proofErr w:type="spellStart"/>
-            <w:r>
-              <w:rPr>
-                <w:i/>
-                <w:iCs/>
-                <w:sz w:val="22"/>
-                <w:szCs w:val="22"/>
-              </w:rPr>
-              <w:t>Save</w:t>
-            </w:r>
-            <w:proofErr w:type="spellEnd"/>
-            <w:r>
-              <w:rPr>
-                <w:i/>
-                <w:iCs/>
-                <w:sz w:val="22"/>
-                <w:szCs w:val="22"/>
-              </w:rPr>
-              <w:t>. Debe cambiarse en el listado.</w:t>
+              <w:t>Ponemos los datos por defecto en blanco e intentamos guardar.</w:t>
             </w:r>
           </w:p>
         </w:tc>
@@ -4725,7 +5122,6 @@
           <w:p>
             <w:pPr>
               <w:pStyle w:val="Default"/>
-              <w:ind w:left="708"/>
               <w:cnfStyle w:val="000000000000" w:firstRow="0" w:lastRow="0" w:firstColumn="0" w:lastColumn="0" w:oddVBand="0" w:evenVBand="0" w:oddHBand="0" w:evenHBand="0" w:firstRowFirstColumn="0" w:firstRowLastColumn="0" w:lastRowFirstColumn="0" w:lastRowLastColumn="0"/>
               <w:rPr>
                 <w:i/>
@@ -4739,10 +5135,10 @@
                 <w:noProof/>
               </w:rPr>
               <w:drawing>
-                <wp:inline distT="0" distB="0" distL="0" distR="0" wp14:anchorId="0D2C61DB" wp14:editId="7AB2C242">
-                  <wp:extent cx="2139950" cy="2468076"/>
-                  <wp:effectExtent l="0" t="0" r="0" b="8890"/>
-                  <wp:docPr id="24" name="Imagen 24" descr="https://i.gyazo.com/e87cfa7f535d558a86b672ef8fd58268.png"/>
+                <wp:inline distT="0" distB="0" distL="0" distR="0">
+                  <wp:extent cx="4419600" cy="3225800"/>
+                  <wp:effectExtent l="0" t="0" r="0" b="0"/>
+                  <wp:docPr id="46" name="Imagen 46" descr="https://i.gyazo.com/6108c6782c6ca93f8e599db8bb5cdfd6.png"/>
                   <wp:cNvGraphicFramePr>
                     <a:graphicFrameLocks xmlns:a="http://schemas.openxmlformats.org/drawingml/2006/main" noChangeAspect="1"/>
                   </wp:cNvGraphicFramePr>
@@ -4750,13 +5146,13 @@
                     <a:graphicData uri="http://schemas.openxmlformats.org/drawingml/2006/picture">
                       <pic:pic xmlns:pic="http://schemas.openxmlformats.org/drawingml/2006/picture">
                         <pic:nvPicPr>
-                          <pic:cNvPr id="0" name="Picture 5" descr="https://i.gyazo.com/e87cfa7f535d558a86b672ef8fd58268.png"/>
+                          <pic:cNvPr id="0" name="Picture 19" descr="https://i.gyazo.com/6108c6782c6ca93f8e599db8bb5cdfd6.png"/>
                           <pic:cNvPicPr>
                             <a:picLocks noChangeAspect="1" noChangeArrowheads="1"/>
                           </pic:cNvPicPr>
                         </pic:nvPicPr>
                         <pic:blipFill>
-                          <a:blip r:embed="rId7">
+                          <a:blip r:embed="rId11">
                             <a:extLst>
                               <a:ext uri="{28A0092B-C50C-407E-A947-70E740481C1C}">
                                 <a14:useLocalDpi xmlns:a14="http://schemas.microsoft.com/office/drawing/2010/main" val="0"/>
@@ -4771,7 +5167,7 @@
                         <pic:spPr bwMode="auto">
                           <a:xfrm>
                             <a:off x="0" y="0"/>
-                            <a:ext cx="2146527" cy="2475661"/>
+                            <a:ext cx="4419600" cy="3225800"/>
                           </a:xfrm>
                           <a:prstGeom prst="rect">
                             <a:avLst/>
@@ -4837,64 +5233,349 @@
               <w:pStyle w:val="Notes"/>
               <w:cnfStyle w:val="000000100000" w:firstRow="0" w:lastRow="0" w:firstColumn="0" w:lastColumn="0" w:oddVBand="0" w:evenVBand="0" w:oddHBand="1" w:evenHBand="0" w:firstRowFirstColumn="0" w:firstRowLastColumn="0" w:lastRowFirstColumn="0" w:lastRowLastColumn="0"/>
             </w:pPr>
-            <w:r>
-              <w:t xml:space="preserve">Y </w:t>
+          </w:p>
+        </w:tc>
+      </w:tr>
+      <w:tr>
+        <w:tc>
+          <w:tcPr>
+            <w:cnfStyle w:val="001000000000" w:firstRow="0" w:lastRow="0" w:firstColumn="1" w:lastColumn="0" w:oddVBand="0" w:evenVBand="0" w:oddHBand="0" w:evenHBand="0" w:firstRowFirstColumn="0" w:firstRowLastColumn="0" w:lastRowFirstColumn="0" w:lastRowLastColumn="0"/>
+            <w:tcW w:w="1255" w:type="dxa"/>
+            <w:tcBorders>
+              <w:top w:val="single" w:sz="4" w:space="0" w:color="FFFFFF" w:themeColor="background1"/>
+              <w:bottom w:val="nil"/>
+            </w:tcBorders>
+            <w:shd w:val="clear" w:color="auto" w:fill="1F497D" w:themeFill="text2"/>
+          </w:tcPr>
+          <w:p>
+            <w:pPr>
+              <w:rPr>
+                <w:rStyle w:val="Textoennegrita"/>
+              </w:rPr>
+            </w:pPr>
+            <w:r>
+              <w:rPr>
+                <w:rStyle w:val="Textoennegrita"/>
+              </w:rPr>
+              <w:t>Notes</w:t>
+            </w:r>
+          </w:p>
+        </w:tc>
+        <w:tc>
+          <w:tcPr>
+            <w:tcW w:w="7771" w:type="dxa"/>
+            <w:tcBorders>
+              <w:top w:val="single" w:sz="4" w:space="0" w:color="FFFFFF" w:themeColor="background1"/>
+              <w:bottom w:val="nil"/>
+            </w:tcBorders>
+          </w:tcPr>
+          <w:p>
+            <w:pPr>
+              <w:pStyle w:val="Notes"/>
+              <w:cnfStyle w:val="000000000000" w:firstRow="0" w:lastRow="0" w:firstColumn="0" w:lastColumn="0" w:oddVBand="0" w:evenVBand="0" w:oddHBand="0" w:evenHBand="0" w:firstRowFirstColumn="0" w:firstRowLastColumn="0" w:lastRowFirstColumn="0" w:lastRowLastColumn="0"/>
+            </w:pPr>
+          </w:p>
+        </w:tc>
+      </w:tr>
+    </w:tbl>
+    <w:p/>
+    <w:tbl>
+      <w:tblPr>
+        <w:tblStyle w:val="Cuadrculavistosa-nfasis1"/>
+        <w:tblW w:w="9134" w:type="dxa"/>
+        <w:tblLook w:val="04A0" w:firstRow="1" w:lastRow="0" w:firstColumn="1" w:lastColumn="0" w:noHBand="0" w:noVBand="1"/>
+      </w:tblPr>
+      <w:tblGrid>
+        <w:gridCol w:w="1263"/>
+        <w:gridCol w:w="9104"/>
+      </w:tblGrid>
+      <w:tr>
+        <w:trPr>
+          <w:cnfStyle w:val="100000000000" w:firstRow="1" w:lastRow="0" w:firstColumn="0" w:lastColumn="0" w:oddVBand="0" w:evenVBand="0" w:oddHBand="0" w:evenHBand="0" w:firstRowFirstColumn="0" w:firstRowLastColumn="0" w:lastRowFirstColumn="0" w:lastRowLastColumn="0"/>
+        </w:trPr>
+        <w:tc>
+          <w:tcPr>
+            <w:cnfStyle w:val="001000000000" w:firstRow="0" w:lastRow="0" w:firstColumn="1" w:lastColumn="0" w:oddVBand="0" w:evenVBand="0" w:oddHBand="0" w:evenHBand="0" w:firstRowFirstColumn="0" w:firstRowLastColumn="0" w:lastRowFirstColumn="0" w:lastRowLastColumn="0"/>
+            <w:tcW w:w="9026" w:type="dxa"/>
+            <w:gridSpan w:val="2"/>
+            <w:tcBorders>
+              <w:top w:val="nil"/>
+              <w:bottom w:val="single" w:sz="4" w:space="0" w:color="FFFFFF" w:themeColor="background1"/>
+            </w:tcBorders>
+            <w:shd w:val="clear" w:color="auto" w:fill="1F497D" w:themeFill="text2"/>
+          </w:tcPr>
+          <w:p>
+            <w:pPr>
+              <w:rPr>
+                <w:rStyle w:val="Textoennegrita"/>
+              </w:rPr>
+            </w:pPr>
+            <w:r>
+              <w:rPr>
+                <w:rStyle w:val="Textoennegrita"/>
+              </w:rPr>
+              <w:t>Test</w:t>
+            </w:r>
+            <w:r>
+              <w:rPr>
+                <w:rStyle w:val="Textoennegrita"/>
+              </w:rPr>
+              <w:t xml:space="preserve"> &lt;#</w:t>
+            </w:r>
+            <w:r>
+              <w:rPr>
+                <w:rStyle w:val="Textoennegrita"/>
+              </w:rPr>
+              <w:t>0</w:t>
+            </w:r>
+            <w:r>
+              <w:rPr>
+                <w:rStyle w:val="Textoennegrita"/>
+              </w:rPr>
+              <w:t>3</w:t>
+            </w:r>
+            <w:r>
+              <w:rPr>
+                <w:rStyle w:val="Textoennegrita"/>
+              </w:rPr>
+              <w:t xml:space="preserve">&gt; </w:t>
+            </w:r>
+          </w:p>
+        </w:tc>
+      </w:tr>
+      <w:tr>
+        <w:trPr>
+          <w:cnfStyle w:val="000000100000" w:firstRow="0" w:lastRow="0" w:firstColumn="0" w:lastColumn="0" w:oddVBand="0" w:evenVBand="0" w:oddHBand="1" w:evenHBand="0" w:firstRowFirstColumn="0" w:firstRowLastColumn="0" w:lastRowFirstColumn="0" w:lastRowLastColumn="0"/>
+        </w:trPr>
+        <w:tc>
+          <w:tcPr>
+            <w:cnfStyle w:val="001000000000" w:firstRow="0" w:lastRow="0" w:firstColumn="1" w:lastColumn="0" w:oddVBand="0" w:evenVBand="0" w:oddHBand="0" w:evenHBand="0" w:firstRowFirstColumn="0" w:firstRowLastColumn="0" w:lastRowFirstColumn="0" w:lastRowLastColumn="0"/>
+            <w:tcW w:w="1255" w:type="dxa"/>
+            <w:tcBorders>
+              <w:top w:val="single" w:sz="4" w:space="0" w:color="FFFFFF" w:themeColor="background1"/>
+              <w:bottom w:val="single" w:sz="4" w:space="0" w:color="FFFFFF" w:themeColor="background1"/>
+            </w:tcBorders>
+            <w:shd w:val="clear" w:color="auto" w:fill="1F497D" w:themeFill="text2"/>
+          </w:tcPr>
+          <w:p>
+            <w:pPr>
+              <w:rPr>
+                <w:rStyle w:val="Textoennegrita"/>
+              </w:rPr>
+            </w:pPr>
+            <w:r>
+              <w:rPr>
+                <w:rStyle w:val="Textoennegrita"/>
+              </w:rPr>
+              <w:t>Description</w:t>
+            </w:r>
+          </w:p>
+        </w:tc>
+        <w:tc>
+          <w:tcPr>
+            <w:tcW w:w="7879" w:type="dxa"/>
+            <w:tcBorders>
+              <w:top w:val="single" w:sz="4" w:space="0" w:color="FFFFFF" w:themeColor="background1"/>
+              <w:bottom w:val="single" w:sz="4" w:space="0" w:color="FFFFFF" w:themeColor="background1"/>
+            </w:tcBorders>
+          </w:tcPr>
+          <w:p>
+            <w:pPr>
+              <w:pStyle w:val="Default"/>
+              <w:cnfStyle w:val="000000100000" w:firstRow="0" w:lastRow="0" w:firstColumn="0" w:lastColumn="0" w:oddVBand="0" w:evenVBand="0" w:oddHBand="1" w:evenHBand="0" w:firstRowFirstColumn="0" w:firstRowLastColumn="0" w:lastRowFirstColumn="0" w:lastRowLastColumn="0"/>
+              <w:rPr>
+                <w:i/>
+                <w:iCs/>
+                <w:sz w:val="22"/>
+                <w:szCs w:val="22"/>
+              </w:rPr>
+            </w:pPr>
+            <w:r>
+              <w:rPr>
+                <w:i/>
+                <w:iCs/>
+                <w:sz w:val="22"/>
+                <w:szCs w:val="22"/>
+              </w:rPr>
+              <w:t>Prueba editar solicitudes. Al editar una solicitud la ponemos en “</w:t>
             </w:r>
             <w:proofErr w:type="spellStart"/>
             <w:r>
-              <w:t>así</w:t>
+              <w:rPr>
+                <w:i/>
+                <w:iCs/>
+                <w:sz w:val="22"/>
+                <w:szCs w:val="22"/>
+              </w:rPr>
+              <w:t>Submitted</w:t>
             </w:r>
             <w:proofErr w:type="spellEnd"/>
             <w:r>
-              <w:t xml:space="preserve"> debe </w:t>
+              <w:rPr>
+                <w:i/>
+                <w:iCs/>
+                <w:sz w:val="22"/>
+                <w:szCs w:val="22"/>
+              </w:rPr>
+              <w:t xml:space="preserve"> “ y le damos a </w:t>
             </w:r>
             <w:proofErr w:type="spellStart"/>
             <w:r>
-              <w:t>quedar</w:t>
+              <w:rPr>
+                <w:i/>
+                <w:iCs/>
+                <w:sz w:val="22"/>
+                <w:szCs w:val="22"/>
+              </w:rPr>
+              <w:t>Save</w:t>
             </w:r>
             <w:proofErr w:type="spellEnd"/>
             <w:r>
-              <w:t xml:space="preserve"> la </w:t>
+              <w:rPr>
+                <w:i/>
+                <w:iCs/>
+                <w:sz w:val="22"/>
+                <w:szCs w:val="22"/>
+              </w:rPr>
+              <w:t>. Debe cambiarse en el listado.</w:t>
+            </w:r>
+            <w:r>
+              <w:rPr>
+                <w:i/>
+                <w:iCs/>
+                <w:sz w:val="22"/>
+                <w:szCs w:val="22"/>
+              </w:rPr>
+              <w:t xml:space="preserve"> En esta prueba vamos a dejarle los mismos datos que ya tiene por defecto.</w:t>
+            </w:r>
+          </w:p>
+        </w:tc>
+      </w:tr>
+      <w:tr>
+        <w:tc>
+          <w:tcPr>
+            <w:cnfStyle w:val="001000000000" w:firstRow="0" w:lastRow="0" w:firstColumn="1" w:lastColumn="0" w:oddVBand="0" w:evenVBand="0" w:oddHBand="0" w:evenHBand="0" w:firstRowFirstColumn="0" w:firstRowLastColumn="0" w:lastRowFirstColumn="0" w:lastRowLastColumn="0"/>
+            <w:tcW w:w="1255" w:type="dxa"/>
+            <w:tcBorders>
+              <w:top w:val="single" w:sz="4" w:space="0" w:color="FFFFFF" w:themeColor="background1"/>
+              <w:bottom w:val="single" w:sz="4" w:space="0" w:color="FFFFFF" w:themeColor="background1"/>
+            </w:tcBorders>
+            <w:shd w:val="clear" w:color="auto" w:fill="1F497D" w:themeFill="text2"/>
+          </w:tcPr>
+          <w:p>
+            <w:pPr>
+              <w:rPr>
+                <w:rStyle w:val="Textoennegrita"/>
+              </w:rPr>
+            </w:pPr>
+            <w:r>
+              <w:rPr>
+                <w:rStyle w:val="Textoennegrita"/>
+              </w:rPr>
+              <w:t>Expected</w:t>
+            </w:r>
+          </w:p>
+        </w:tc>
+        <w:tc>
+          <w:tcPr>
+            <w:tcW w:w="7771" w:type="dxa"/>
+            <w:tcBorders>
+              <w:top w:val="single" w:sz="4" w:space="0" w:color="FFFFFF" w:themeColor="background1"/>
+              <w:bottom w:val="single" w:sz="4" w:space="0" w:color="FFFFFF" w:themeColor="background1"/>
+            </w:tcBorders>
+          </w:tcPr>
+          <w:p>
+            <w:pPr>
+              <w:pStyle w:val="Default"/>
+              <w:cnfStyle w:val="000000000000" w:firstRow="0" w:lastRow="0" w:firstColumn="0" w:lastColumn="0" w:oddVBand="0" w:evenVBand="0" w:oddHBand="0" w:evenHBand="0" w:firstRowFirstColumn="0" w:firstRowLastColumn="0" w:lastRowFirstColumn="0" w:lastRowLastColumn="0"/>
+              <w:rPr>
+                <w:i/>
+                <w:iCs/>
+                <w:sz w:val="22"/>
+                <w:szCs w:val="22"/>
+              </w:rPr>
+            </w:pPr>
+            <w:r>
+              <w:rPr>
+                <w:i/>
+                <w:iCs/>
+                <w:sz w:val="22"/>
+                <w:szCs w:val="22"/>
+              </w:rPr>
+              <w:t>Así es el “</w:t>
             </w:r>
             <w:proofErr w:type="spellStart"/>
             <w:r>
-              <w:t>lista</w:t>
+              <w:rPr>
+                <w:i/>
+                <w:iCs/>
+                <w:sz w:val="22"/>
+                <w:szCs w:val="22"/>
+              </w:rPr>
+              <w:t>edit</w:t>
             </w:r>
             <w:proofErr w:type="spellEnd"/>
             <w:r>
-              <w:t xml:space="preserve"> </w:t>
+              <w:rPr>
+                <w:i/>
+                <w:iCs/>
+                <w:sz w:val="22"/>
+                <w:szCs w:val="22"/>
+              </w:rPr>
+              <w:t>” de “</w:t>
             </w:r>
             <w:proofErr w:type="spellStart"/>
             <w:r>
-              <w:t>después</w:t>
+              <w:rPr>
+                <w:i/>
+                <w:iCs/>
+                <w:sz w:val="22"/>
+                <w:szCs w:val="22"/>
+              </w:rPr>
+              <w:t>application</w:t>
             </w:r>
             <w:proofErr w:type="spellEnd"/>
             <w:r>
-              <w:t xml:space="preserve"> de </w:t>
-            </w:r>
-            <w:proofErr w:type="spellStart"/>
-            <w:r>
-              <w:t>aceptarlo</w:t>
-            </w:r>
-            <w:proofErr w:type="spellEnd"/>
-            <w:r>
-              <w:t>:</w:t>
-            </w:r>
-          </w:p>
-          <w:p>
-            <w:pPr>
-              <w:pStyle w:val="Notes"/>
-              <w:cnfStyle w:val="000000100000" w:firstRow="0" w:lastRow="0" w:firstColumn="0" w:lastColumn="0" w:oddVBand="0" w:evenVBand="0" w:oddHBand="1" w:evenHBand="0" w:firstRowFirstColumn="0" w:firstRowLastColumn="0" w:lastRowFirstColumn="0" w:lastRowLastColumn="0"/>
+              <w:rPr>
+                <w:i/>
+                <w:iCs/>
+                <w:sz w:val="22"/>
+                <w:szCs w:val="22"/>
+              </w:rPr>
+              <w:t>”.</w:t>
+            </w:r>
+          </w:p>
+          <w:p>
+            <w:pPr>
+              <w:pStyle w:val="Default"/>
+              <w:ind w:left="708"/>
+              <w:cnfStyle w:val="000000000000" w:firstRow="0" w:lastRow="0" w:firstColumn="0" w:lastColumn="0" w:oddVBand="0" w:evenVBand="0" w:oddHBand="0" w:evenHBand="0" w:firstRowFirstColumn="0" w:firstRowLastColumn="0" w:lastRowFirstColumn="0" w:lastRowLastColumn="0"/>
+              <w:rPr>
+                <w:i/>
+                <w:iCs/>
+              </w:rPr>
+            </w:pPr>
+          </w:p>
+          <w:p>
+            <w:pPr>
+              <w:pStyle w:val="Default"/>
+              <w:cnfStyle w:val="000000000000" w:firstRow="0" w:lastRow="0" w:firstColumn="0" w:lastColumn="0" w:oddVBand="0" w:evenVBand="0" w:oddHBand="0" w:evenHBand="0" w:firstRowFirstColumn="0" w:firstRowLastColumn="0" w:lastRowFirstColumn="0" w:lastRowLastColumn="0"/>
+              <w:rPr>
+                <w:i/>
+                <w:iCs/>
+                <w:sz w:val="22"/>
+                <w:szCs w:val="22"/>
+              </w:rPr>
             </w:pPr>
             <w:r>
               <w:rPr>
                 <w:noProof/>
               </w:rPr>
               <w:drawing>
-                <wp:inline distT="0" distB="0" distL="0" distR="0" wp14:anchorId="36D3448E" wp14:editId="61F9C8AF">
-                  <wp:extent cx="5574413" cy="850900"/>
-                  <wp:effectExtent l="0" t="0" r="7620" b="6350"/>
-                  <wp:docPr id="25" name="Imagen 25" descr="https://i.gyazo.com/7df878ea2b6834a563d331376e646869.png"/>
+                <wp:inline distT="0" distB="0" distL="0" distR="0">
+                  <wp:extent cx="4216400" cy="2952750"/>
+                  <wp:effectExtent l="0" t="0" r="0" b="0"/>
+                  <wp:docPr id="32" name="Imagen 32" descr="https://i.gyazo.com/7fc5d95066ae48411e48170d3ba573ad.png"/>
                   <wp:cNvGraphicFramePr>
                     <a:graphicFrameLocks xmlns:a="http://schemas.openxmlformats.org/drawingml/2006/main" noChangeAspect="1"/>
                   </wp:cNvGraphicFramePr>
@@ -4902,13 +5583,13 @@
                     <a:graphicData uri="http://schemas.openxmlformats.org/drawingml/2006/picture">
                       <pic:pic xmlns:pic="http://schemas.openxmlformats.org/drawingml/2006/picture">
                         <pic:nvPicPr>
-                          <pic:cNvPr id="0" name="Picture 7" descr="https://i.gyazo.com/7df878ea2b6834a563d331376e646869.png"/>
+                          <pic:cNvPr id="0" name="Picture 17" descr="https://i.gyazo.com/7fc5d95066ae48411e48170d3ba573ad.png"/>
                           <pic:cNvPicPr>
                             <a:picLocks noChangeAspect="1" noChangeArrowheads="1"/>
                           </pic:cNvPicPr>
                         </pic:nvPicPr>
                         <pic:blipFill>
-                          <a:blip r:embed="rId8" cstate="print">
+                          <a:blip r:embed="rId12">
                             <a:extLst>
                               <a:ext uri="{28A0092B-C50C-407E-A947-70E740481C1C}">
                                 <a14:useLocalDpi xmlns:a14="http://schemas.microsoft.com/office/drawing/2010/main" val="0"/>
@@ -4923,7 +5604,7 @@
                         <pic:spPr bwMode="auto">
                           <a:xfrm>
                             <a:off x="0" y="0"/>
-                            <a:ext cx="5811900" cy="887151"/>
+                            <a:ext cx="4216400" cy="2952750"/>
                           </a:xfrm>
                           <a:prstGeom prst="rect">
                             <a:avLst/>
@@ -4940,6 +5621,169 @@
               </w:drawing>
             </w:r>
           </w:p>
+          <w:p>
+            <w:pPr>
+              <w:pStyle w:val="Notes"/>
+              <w:cnfStyle w:val="000000000000" w:firstRow="0" w:lastRow="0" w:firstColumn="0" w:lastColumn="0" w:oddVBand="0" w:evenVBand="0" w:oddHBand="0" w:evenHBand="0" w:firstRowFirstColumn="0" w:firstRowLastColumn="0" w:lastRowFirstColumn="0" w:lastRowLastColumn="0"/>
+            </w:pPr>
+          </w:p>
+        </w:tc>
+      </w:tr>
+      <w:tr>
+        <w:trPr>
+          <w:cnfStyle w:val="000000100000" w:firstRow="0" w:lastRow="0" w:firstColumn="0" w:lastColumn="0" w:oddVBand="0" w:evenVBand="0" w:oddHBand="1" w:evenHBand="0" w:firstRowFirstColumn="0" w:firstRowLastColumn="0" w:lastRowFirstColumn="0" w:lastRowLastColumn="0"/>
+        </w:trPr>
+        <w:tc>
+          <w:tcPr>
+            <w:cnfStyle w:val="001000000000" w:firstRow="0" w:lastRow="0" w:firstColumn="1" w:lastColumn="0" w:oddVBand="0" w:evenVBand="0" w:oddHBand="0" w:evenHBand="0" w:firstRowFirstColumn="0" w:firstRowLastColumn="0" w:lastRowFirstColumn="0" w:lastRowLastColumn="0"/>
+            <w:tcW w:w="1255" w:type="dxa"/>
+            <w:tcBorders>
+              <w:top w:val="single" w:sz="4" w:space="0" w:color="FFFFFF" w:themeColor="background1"/>
+              <w:bottom w:val="single" w:sz="4" w:space="0" w:color="FFFFFF" w:themeColor="background1"/>
+            </w:tcBorders>
+            <w:shd w:val="clear" w:color="auto" w:fill="1F497D" w:themeFill="text2"/>
+          </w:tcPr>
+          <w:p>
+            <w:pPr>
+              <w:rPr>
+                <w:rStyle w:val="Textoennegrita"/>
+              </w:rPr>
+            </w:pPr>
+            <w:r>
+              <w:rPr>
+                <w:rStyle w:val="Textoennegrita"/>
+              </w:rPr>
+              <w:t>Outcome</w:t>
+            </w:r>
+          </w:p>
+        </w:tc>
+        <w:tc>
+          <w:tcPr>
+            <w:tcW w:w="7771" w:type="dxa"/>
+            <w:tcBorders>
+              <w:top w:val="single" w:sz="4" w:space="0" w:color="FFFFFF" w:themeColor="background1"/>
+              <w:bottom w:val="single" w:sz="4" w:space="0" w:color="FFFFFF" w:themeColor="background1"/>
+            </w:tcBorders>
+          </w:tcPr>
+          <w:p>
+            <w:pPr>
+              <w:pStyle w:val="Notes"/>
+              <w:cnfStyle w:val="000000100000" w:firstRow="0" w:lastRow="0" w:firstColumn="0" w:lastColumn="0" w:oddVBand="0" w:evenVBand="0" w:oddHBand="1" w:evenHBand="0" w:firstRowFirstColumn="0" w:firstRowLastColumn="0" w:lastRowFirstColumn="0" w:lastRowLastColumn="0"/>
+            </w:pPr>
+            <w:r>
+              <w:t xml:space="preserve">Y </w:t>
+            </w:r>
+            <w:proofErr w:type="spellStart"/>
+            <w:r>
+              <w:t>así</w:t>
+            </w:r>
+            <w:proofErr w:type="spellEnd"/>
+            <w:r>
+              <w:t xml:space="preserve"> debe </w:t>
+            </w:r>
+            <w:proofErr w:type="spellStart"/>
+            <w:r>
+              <w:t>quedar</w:t>
+            </w:r>
+            <w:proofErr w:type="spellEnd"/>
+            <w:r>
+              <w:t xml:space="preserve"> la </w:t>
+            </w:r>
+            <w:proofErr w:type="spellStart"/>
+            <w:r>
+              <w:t>lista</w:t>
+            </w:r>
+            <w:proofErr w:type="spellEnd"/>
+            <w:r>
+              <w:t xml:space="preserve"> </w:t>
+            </w:r>
+            <w:proofErr w:type="spellStart"/>
+            <w:r>
+              <w:t>después</w:t>
+            </w:r>
+            <w:proofErr w:type="spellEnd"/>
+            <w:r>
+              <w:t xml:space="preserve"> de </w:t>
+            </w:r>
+            <w:proofErr w:type="spellStart"/>
+            <w:r>
+              <w:t>ponerlo</w:t>
+            </w:r>
+            <w:proofErr w:type="spellEnd"/>
+            <w:r>
+              <w:t xml:space="preserve"> </w:t>
+            </w:r>
+            <w:proofErr w:type="spellStart"/>
+            <w:r>
+              <w:t>en</w:t>
+            </w:r>
+            <w:proofErr w:type="spellEnd"/>
+            <w:r>
+              <w:t xml:space="preserve"> submitted</w:t>
+            </w:r>
+            <w:r>
+              <w:t>:</w:t>
+            </w:r>
+          </w:p>
+          <w:p>
+            <w:pPr>
+              <w:pStyle w:val="Notes"/>
+              <w:cnfStyle w:val="000000100000" w:firstRow="0" w:lastRow="0" w:firstColumn="0" w:lastColumn="0" w:oddVBand="0" w:evenVBand="0" w:oddHBand="1" w:evenHBand="0" w:firstRowFirstColumn="0" w:firstRowLastColumn="0" w:lastRowFirstColumn="0" w:lastRowLastColumn="0"/>
+            </w:pPr>
+            <w:r>
+              <w:rPr>
+                <w:noProof/>
+              </w:rPr>
+              <w:drawing>
+                <wp:inline distT="0" distB="0" distL="0" distR="0">
+                  <wp:extent cx="5644354" cy="998654"/>
+                  <wp:effectExtent l="0" t="0" r="0" b="0"/>
+                  <wp:docPr id="30" name="Imagen 30" descr="https://i.gyazo.com/188d54a2c8755bd98f7dc310499f9605.png"/>
+                  <wp:cNvGraphicFramePr>
+                    <a:graphicFrameLocks xmlns:a="http://schemas.openxmlformats.org/drawingml/2006/main" noChangeAspect="1"/>
+                  </wp:cNvGraphicFramePr>
+                  <a:graphic xmlns:a="http://schemas.openxmlformats.org/drawingml/2006/main">
+                    <a:graphicData uri="http://schemas.openxmlformats.org/drawingml/2006/picture">
+                      <pic:pic xmlns:pic="http://schemas.openxmlformats.org/drawingml/2006/picture">
+                        <pic:nvPicPr>
+                          <pic:cNvPr id="0" name="Picture 15" descr="https://i.gyazo.com/188d54a2c8755bd98f7dc310499f9605.png"/>
+                          <pic:cNvPicPr>
+                            <a:picLocks noChangeAspect="1" noChangeArrowheads="1"/>
+                          </pic:cNvPicPr>
+                        </pic:nvPicPr>
+                        <pic:blipFill>
+                          <a:blip r:embed="rId13" cstate="print">
+                            <a:extLst>
+                              <a:ext uri="{28A0092B-C50C-407E-A947-70E740481C1C}">
+                                <a14:useLocalDpi xmlns:a14="http://schemas.microsoft.com/office/drawing/2010/main" val="0"/>
+                              </a:ext>
+                            </a:extLst>
+                          </a:blip>
+                          <a:srcRect/>
+                          <a:stretch>
+                            <a:fillRect/>
+                          </a:stretch>
+                        </pic:blipFill>
+                        <pic:spPr bwMode="auto">
+                          <a:xfrm>
+                            <a:off x="0" y="0"/>
+                            <a:ext cx="5863689" cy="1037461"/>
+                          </a:xfrm>
+                          <a:prstGeom prst="rect">
+                            <a:avLst/>
+                          </a:prstGeom>
+                          <a:noFill/>
+                          <a:ln>
+                            <a:noFill/>
+                          </a:ln>
+                        </pic:spPr>
+                      </pic:pic>
+                    </a:graphicData>
+                  </a:graphic>
+                </wp:inline>
+              </w:drawing>
+            </w:r>
+          </w:p>
         </w:tc>
       </w:tr>
       <w:tr>
@@ -4963,7 +5807,6 @@
               <w:rPr>
                 <w:rStyle w:val="Textoennegrita"/>
               </w:rPr>
-              <w:lastRenderedPageBreak/>
               <w:t>Notes</w:t>
             </w:r>
           </w:p>
@@ -4993,8 +5836,8 @@
         <w:tblLook w:val="04A0" w:firstRow="1" w:lastRow="0" w:firstColumn="1" w:lastColumn="0" w:noHBand="0" w:noVBand="1"/>
       </w:tblPr>
       <w:tblGrid>
-        <w:gridCol w:w="1509"/>
-        <w:gridCol w:w="7517"/>
+        <w:gridCol w:w="1483"/>
+        <w:gridCol w:w="7543"/>
       </w:tblGrid>
       <w:tr>
         <w:trPr>
@@ -5033,7 +5876,13 @@
               <w:rPr>
                 <w:rStyle w:val="Textoennegrita"/>
               </w:rPr>
-              <w:t>03</w:t>
+              <w:t>0</w:t>
+            </w:r>
+            <w:r>
+              <w:rPr>
+                <w:rStyle w:val="Textoennegrita"/>
+              </w:rPr>
+              <w:t>4</w:t>
             </w:r>
             <w:r>
               <w:rPr>
@@ -5154,7 +6003,25 @@
                 <w:sz w:val="22"/>
                 <w:szCs w:val="22"/>
               </w:rPr>
-              <w:t>El sistema nos debe mostrar los datos de la solicitud cuyo Hacker es Julián, sale así:</w:t>
+              <w:t>El sistema nos debe mostrar los datos de la solicitud cuy</w:t>
+            </w:r>
+            <w:r>
+              <w:rPr>
+                <w:i/>
+                <w:iCs/>
+                <w:sz w:val="22"/>
+                <w:szCs w:val="22"/>
+              </w:rPr>
+              <w:t>a position es “Auxiliar de sistemas”</w:t>
+            </w:r>
+            <w:r>
+              <w:rPr>
+                <w:i/>
+                <w:iCs/>
+                <w:sz w:val="22"/>
+                <w:szCs w:val="22"/>
+              </w:rPr>
+              <w:t>, sale así:</w:t>
             </w:r>
           </w:p>
           <w:p>
@@ -5184,11 +6051,12 @@
               <w:rPr>
                 <w:noProof/>
               </w:rPr>
+              <w:lastRenderedPageBreak/>
               <w:drawing>
-                <wp:inline distT="0" distB="0" distL="0" distR="0" wp14:anchorId="4694DE41" wp14:editId="581F470B">
-                  <wp:extent cx="2802224" cy="3403559"/>
-                  <wp:effectExtent l="0" t="0" r="0" b="6985"/>
-                  <wp:docPr id="27" name="Imagen 27" descr="https://i.gyazo.com/d08a7ac983cabf96de2bc1accde344b0.png"/>
+                <wp:inline distT="0" distB="0" distL="0" distR="0">
+                  <wp:extent cx="4095750" cy="5581650"/>
+                  <wp:effectExtent l="0" t="0" r="0" b="0"/>
+                  <wp:docPr id="29" name="Imagen 29" descr="https://i.gyazo.com/6042fb137b9ff529016260c277264101.png"/>
                   <wp:cNvGraphicFramePr>
                     <a:graphicFrameLocks xmlns:a="http://schemas.openxmlformats.org/drawingml/2006/main" noChangeAspect="1"/>
                   </wp:cNvGraphicFramePr>
@@ -5196,13 +6064,13 @@
                     <a:graphicData uri="http://schemas.openxmlformats.org/drawingml/2006/picture">
                       <pic:pic xmlns:pic="http://schemas.openxmlformats.org/drawingml/2006/picture">
                         <pic:nvPicPr>
-                          <pic:cNvPr id="0" name="Picture 9" descr="https://i.gyazo.com/d08a7ac983cabf96de2bc1accde344b0.png"/>
+                          <pic:cNvPr id="0" name="Picture 13" descr="https://i.gyazo.com/6042fb137b9ff529016260c277264101.png"/>
                           <pic:cNvPicPr>
                             <a:picLocks noChangeAspect="1" noChangeArrowheads="1"/>
                           </pic:cNvPicPr>
                         </pic:nvPicPr>
                         <pic:blipFill>
-                          <a:blip r:embed="rId9">
+                          <a:blip r:embed="rId14">
                             <a:extLst>
                               <a:ext uri="{28A0092B-C50C-407E-A947-70E740481C1C}">
                                 <a14:useLocalDpi xmlns:a14="http://schemas.microsoft.com/office/drawing/2010/main" val="0"/>
@@ -5217,7 +6085,7 @@
                         <pic:spPr bwMode="auto">
                           <a:xfrm>
                             <a:off x="0" y="0"/>
-                            <a:ext cx="2827215" cy="3433913"/>
+                            <a:ext cx="4095750" cy="5581650"/>
                           </a:xfrm>
                           <a:prstGeom prst="rect">
                             <a:avLst/>
@@ -5269,6 +6137,7 @@
               <w:rPr>
                 <w:rStyle w:val="Textoennegrita"/>
               </w:rPr>
+              <w:lastRenderedPageBreak/>
               <w:t>Outcome</w:t>
             </w:r>
           </w:p>
@@ -5332,6 +6201,612 @@
       </w:tr>
     </w:tbl>
     <w:p/>
+    <w:tbl>
+      <w:tblPr>
+        <w:tblStyle w:val="Cuadrculavistosa-nfasis1"/>
+        <w:tblW w:w="0" w:type="auto"/>
+        <w:tblLook w:val="04A0" w:firstRow="1" w:lastRow="0" w:firstColumn="1" w:lastColumn="0" w:noHBand="0" w:noVBand="1"/>
+      </w:tblPr>
+      <w:tblGrid>
+        <w:gridCol w:w="1517"/>
+        <w:gridCol w:w="7509"/>
+      </w:tblGrid>
+      <w:tr>
+        <w:trPr>
+          <w:cnfStyle w:val="100000000000" w:firstRow="1" w:lastRow="0" w:firstColumn="0" w:lastColumn="0" w:oddVBand="0" w:evenVBand="0" w:oddHBand="0" w:evenHBand="0" w:firstRowFirstColumn="0" w:firstRowLastColumn="0" w:lastRowFirstColumn="0" w:lastRowLastColumn="0"/>
+        </w:trPr>
+        <w:tc>
+          <w:tcPr>
+            <w:cnfStyle w:val="001000000000" w:firstRow="0" w:lastRow="0" w:firstColumn="1" w:lastColumn="0" w:oddVBand="0" w:evenVBand="0" w:oddHBand="0" w:evenHBand="0" w:firstRowFirstColumn="0" w:firstRowLastColumn="0" w:lastRowFirstColumn="0" w:lastRowLastColumn="0"/>
+            <w:tcW w:w="9242" w:type="dxa"/>
+            <w:gridSpan w:val="2"/>
+            <w:tcBorders>
+              <w:top w:val="nil"/>
+              <w:bottom w:val="single" w:sz="4" w:space="0" w:color="FFFFFF" w:themeColor="background1"/>
+            </w:tcBorders>
+            <w:shd w:val="clear" w:color="auto" w:fill="1F497D" w:themeFill="text2"/>
+          </w:tcPr>
+          <w:p>
+            <w:pPr>
+              <w:rPr>
+                <w:rStyle w:val="Textoennegrita"/>
+              </w:rPr>
+            </w:pPr>
+            <w:r>
+              <w:rPr>
+                <w:rStyle w:val="Textoennegrita"/>
+              </w:rPr>
+              <w:t>Test</w:t>
+            </w:r>
+            <w:r>
+              <w:rPr>
+                <w:rStyle w:val="Textoennegrita"/>
+              </w:rPr>
+              <w:t xml:space="preserve"> &lt;#</w:t>
+            </w:r>
+            <w:r>
+              <w:rPr>
+                <w:rStyle w:val="Textoennegrita"/>
+              </w:rPr>
+              <w:t>04</w:t>
+            </w:r>
+            <w:r>
+              <w:rPr>
+                <w:rStyle w:val="Textoennegrita"/>
+              </w:rPr>
+              <w:t xml:space="preserve">&gt; </w:t>
+            </w:r>
+          </w:p>
+        </w:tc>
+      </w:tr>
+      <w:tr>
+        <w:trPr>
+          <w:cnfStyle w:val="000000100000" w:firstRow="0" w:lastRow="0" w:firstColumn="0" w:lastColumn="0" w:oddVBand="0" w:evenVBand="0" w:oddHBand="1" w:evenHBand="0" w:firstRowFirstColumn="0" w:firstRowLastColumn="0" w:lastRowFirstColumn="0" w:lastRowLastColumn="0"/>
+        </w:trPr>
+        <w:tc>
+          <w:tcPr>
+            <w:cnfStyle w:val="001000000000" w:firstRow="0" w:lastRow="0" w:firstColumn="1" w:lastColumn="0" w:oddVBand="0" w:evenVBand="0" w:oddHBand="0" w:evenHBand="0" w:firstRowFirstColumn="0" w:firstRowLastColumn="0" w:lastRowFirstColumn="0" w:lastRowLastColumn="0"/>
+            <w:tcW w:w="1526" w:type="dxa"/>
+            <w:tcBorders>
+              <w:top w:val="single" w:sz="4" w:space="0" w:color="FFFFFF" w:themeColor="background1"/>
+              <w:bottom w:val="single" w:sz="4" w:space="0" w:color="FFFFFF" w:themeColor="background1"/>
+            </w:tcBorders>
+            <w:shd w:val="clear" w:color="auto" w:fill="1F497D" w:themeFill="text2"/>
+          </w:tcPr>
+          <w:p>
+            <w:pPr>
+              <w:rPr>
+                <w:rStyle w:val="Textoennegrita"/>
+              </w:rPr>
+            </w:pPr>
+            <w:r>
+              <w:rPr>
+                <w:rStyle w:val="Textoennegrita"/>
+              </w:rPr>
+              <w:t>Description</w:t>
+            </w:r>
+          </w:p>
+        </w:tc>
+        <w:tc>
+          <w:tcPr>
+            <w:tcW w:w="7716" w:type="dxa"/>
+            <w:tcBorders>
+              <w:top w:val="single" w:sz="4" w:space="0" w:color="FFFFFF" w:themeColor="background1"/>
+              <w:bottom w:val="single" w:sz="4" w:space="0" w:color="FFFFFF" w:themeColor="background1"/>
+            </w:tcBorders>
+          </w:tcPr>
+          <w:p>
+            <w:pPr>
+              <w:pStyle w:val="Default"/>
+              <w:cnfStyle w:val="000000100000" w:firstRow="0" w:lastRow="0" w:firstColumn="0" w:lastColumn="0" w:oddVBand="0" w:evenVBand="0" w:oddHBand="1" w:evenHBand="0" w:firstRowFirstColumn="0" w:firstRowLastColumn="0" w:lastRowFirstColumn="0" w:lastRowLastColumn="0"/>
+              <w:rPr>
+                <w:i/>
+                <w:iCs/>
+                <w:sz w:val="22"/>
+                <w:szCs w:val="22"/>
+              </w:rPr>
+            </w:pPr>
+            <w:r>
+              <w:rPr>
+                <w:i/>
+                <w:iCs/>
+                <w:sz w:val="22"/>
+                <w:szCs w:val="22"/>
+              </w:rPr>
+              <w:t xml:space="preserve">Prueba de </w:t>
+            </w:r>
+            <w:r>
+              <w:rPr>
+                <w:i/>
+                <w:iCs/>
+                <w:sz w:val="22"/>
+                <w:szCs w:val="22"/>
+              </w:rPr>
+              <w:t>crear</w:t>
+            </w:r>
+            <w:r>
+              <w:rPr>
+                <w:i/>
+                <w:iCs/>
+                <w:sz w:val="22"/>
+                <w:szCs w:val="22"/>
+              </w:rPr>
+              <w:t xml:space="preserve"> solicitudes. </w:t>
+            </w:r>
+            <w:bookmarkStart w:id="2" w:name="_GoBack"/>
+            <w:bookmarkEnd w:id="2"/>
+          </w:p>
+        </w:tc>
+      </w:tr>
+      <w:tr>
+        <w:tc>
+          <w:tcPr>
+            <w:cnfStyle w:val="001000000000" w:firstRow="0" w:lastRow="0" w:firstColumn="1" w:lastColumn="0" w:oddVBand="0" w:evenVBand="0" w:oddHBand="0" w:evenHBand="0" w:firstRowFirstColumn="0" w:firstRowLastColumn="0" w:lastRowFirstColumn="0" w:lastRowLastColumn="0"/>
+            <w:tcW w:w="1526" w:type="dxa"/>
+            <w:tcBorders>
+              <w:top w:val="single" w:sz="4" w:space="0" w:color="FFFFFF" w:themeColor="background1"/>
+              <w:bottom w:val="single" w:sz="4" w:space="0" w:color="FFFFFF" w:themeColor="background1"/>
+            </w:tcBorders>
+            <w:shd w:val="clear" w:color="auto" w:fill="1F497D" w:themeFill="text2"/>
+          </w:tcPr>
+          <w:p>
+            <w:pPr>
+              <w:rPr>
+                <w:rStyle w:val="Textoennegrita"/>
+              </w:rPr>
+            </w:pPr>
+            <w:r>
+              <w:rPr>
+                <w:rStyle w:val="Textoennegrita"/>
+              </w:rPr>
+              <w:t>Expected</w:t>
+            </w:r>
+          </w:p>
+        </w:tc>
+        <w:tc>
+          <w:tcPr>
+            <w:tcW w:w="7716" w:type="dxa"/>
+            <w:tcBorders>
+              <w:top w:val="single" w:sz="4" w:space="0" w:color="FFFFFF" w:themeColor="background1"/>
+              <w:bottom w:val="single" w:sz="4" w:space="0" w:color="FFFFFF" w:themeColor="background1"/>
+            </w:tcBorders>
+          </w:tcPr>
+          <w:p>
+            <w:pPr>
+              <w:pStyle w:val="Default"/>
+              <w:cnfStyle w:val="000000000000" w:firstRow="0" w:lastRow="0" w:firstColumn="0" w:lastColumn="0" w:oddVBand="0" w:evenVBand="0" w:oddHBand="0" w:evenHBand="0" w:firstRowFirstColumn="0" w:firstRowLastColumn="0" w:lastRowFirstColumn="0" w:lastRowLastColumn="0"/>
+              <w:rPr>
+                <w:i/>
+                <w:iCs/>
+                <w:sz w:val="22"/>
+                <w:szCs w:val="22"/>
+              </w:rPr>
+            </w:pPr>
+            <w:r>
+              <w:rPr>
+                <w:i/>
+                <w:iCs/>
+                <w:sz w:val="22"/>
+                <w:szCs w:val="22"/>
+              </w:rPr>
+              <w:t>El sistema nos debe mostrar los datos de la solicitud cuya position es “Auxiliar de sistemas”, sale así:</w:t>
+            </w:r>
+          </w:p>
+          <w:p>
+            <w:pPr>
+              <w:pStyle w:val="Default"/>
+              <w:cnfStyle w:val="000000000000" w:firstRow="0" w:lastRow="0" w:firstColumn="0" w:lastColumn="0" w:oddVBand="0" w:evenVBand="0" w:oddHBand="0" w:evenHBand="0" w:firstRowFirstColumn="0" w:firstRowLastColumn="0" w:lastRowFirstColumn="0" w:lastRowLastColumn="0"/>
+              <w:rPr>
+                <w:i/>
+                <w:iCs/>
+                <w:sz w:val="22"/>
+                <w:szCs w:val="22"/>
+              </w:rPr>
+            </w:pPr>
+          </w:p>
+          <w:p>
+            <w:pPr>
+              <w:pStyle w:val="Default"/>
+              <w:cnfStyle w:val="000000000000" w:firstRow="0" w:lastRow="0" w:firstColumn="0" w:lastColumn="0" w:oddVBand="0" w:evenVBand="0" w:oddHBand="0" w:evenHBand="0" w:firstRowFirstColumn="0" w:firstRowLastColumn="0" w:lastRowFirstColumn="0" w:lastRowLastColumn="0"/>
+              <w:rPr>
+                <w:i/>
+                <w:iCs/>
+                <w:sz w:val="22"/>
+                <w:szCs w:val="22"/>
+              </w:rPr>
+            </w:pPr>
+            <w:r>
+              <w:rPr>
+                <w:i/>
+                <w:iCs/>
+                <w:sz w:val="22"/>
+                <w:szCs w:val="22"/>
+              </w:rPr>
+              <w:t xml:space="preserve"> </w:t>
+            </w:r>
+          </w:p>
+        </w:tc>
+      </w:tr>
+      <w:tr>
+        <w:trPr>
+          <w:cnfStyle w:val="000000100000" w:firstRow="0" w:lastRow="0" w:firstColumn="0" w:lastColumn="0" w:oddVBand="0" w:evenVBand="0" w:oddHBand="1" w:evenHBand="0" w:firstRowFirstColumn="0" w:firstRowLastColumn="0" w:lastRowFirstColumn="0" w:lastRowLastColumn="0"/>
+        </w:trPr>
+        <w:tc>
+          <w:tcPr>
+            <w:cnfStyle w:val="001000000000" w:firstRow="0" w:lastRow="0" w:firstColumn="1" w:lastColumn="0" w:oddVBand="0" w:evenVBand="0" w:oddHBand="0" w:evenHBand="0" w:firstRowFirstColumn="0" w:firstRowLastColumn="0" w:lastRowFirstColumn="0" w:lastRowLastColumn="0"/>
+            <w:tcW w:w="1526" w:type="dxa"/>
+            <w:tcBorders>
+              <w:top w:val="single" w:sz="4" w:space="0" w:color="FFFFFF" w:themeColor="background1"/>
+              <w:bottom w:val="single" w:sz="4" w:space="0" w:color="FFFFFF" w:themeColor="background1"/>
+            </w:tcBorders>
+            <w:shd w:val="clear" w:color="auto" w:fill="1F497D" w:themeFill="text2"/>
+          </w:tcPr>
+          <w:p>
+            <w:pPr>
+              <w:rPr>
+                <w:rStyle w:val="Textoennegrita"/>
+              </w:rPr>
+            </w:pPr>
+            <w:r>
+              <w:rPr>
+                <w:rStyle w:val="Textoennegrita"/>
+              </w:rPr>
+              <w:t>Outcome</w:t>
+            </w:r>
+          </w:p>
+        </w:tc>
+        <w:tc>
+          <w:tcPr>
+            <w:tcW w:w="7716" w:type="dxa"/>
+            <w:tcBorders>
+              <w:top w:val="single" w:sz="4" w:space="0" w:color="FFFFFF" w:themeColor="background1"/>
+              <w:bottom w:val="single" w:sz="4" w:space="0" w:color="FFFFFF" w:themeColor="background1"/>
+            </w:tcBorders>
+          </w:tcPr>
+          <w:p>
+            <w:pPr>
+              <w:pStyle w:val="Notes"/>
+              <w:cnfStyle w:val="000000100000" w:firstRow="0" w:lastRow="0" w:firstColumn="0" w:lastColumn="0" w:oddVBand="0" w:evenVBand="0" w:oddHBand="1" w:evenHBand="0" w:firstRowFirstColumn="0" w:firstRowLastColumn="0" w:lastRowFirstColumn="0" w:lastRowLastColumn="0"/>
+            </w:pPr>
+          </w:p>
+        </w:tc>
+      </w:tr>
+      <w:tr>
+        <w:tc>
+          <w:tcPr>
+            <w:cnfStyle w:val="001000000000" w:firstRow="0" w:lastRow="0" w:firstColumn="1" w:lastColumn="0" w:oddVBand="0" w:evenVBand="0" w:oddHBand="0" w:evenHBand="0" w:firstRowFirstColumn="0" w:firstRowLastColumn="0" w:lastRowFirstColumn="0" w:lastRowLastColumn="0"/>
+            <w:tcW w:w="1526" w:type="dxa"/>
+            <w:tcBorders>
+              <w:top w:val="single" w:sz="4" w:space="0" w:color="FFFFFF" w:themeColor="background1"/>
+              <w:bottom w:val="nil"/>
+            </w:tcBorders>
+            <w:shd w:val="clear" w:color="auto" w:fill="1F497D" w:themeFill="text2"/>
+          </w:tcPr>
+          <w:p>
+            <w:pPr>
+              <w:rPr>
+                <w:rStyle w:val="Textoennegrita"/>
+              </w:rPr>
+            </w:pPr>
+            <w:r>
+              <w:rPr>
+                <w:rStyle w:val="Textoennegrita"/>
+              </w:rPr>
+              <w:t>Notes</w:t>
+            </w:r>
+          </w:p>
+        </w:tc>
+        <w:tc>
+          <w:tcPr>
+            <w:tcW w:w="7716" w:type="dxa"/>
+            <w:tcBorders>
+              <w:top w:val="single" w:sz="4" w:space="0" w:color="FFFFFF" w:themeColor="background1"/>
+              <w:bottom w:val="nil"/>
+            </w:tcBorders>
+          </w:tcPr>
+          <w:p>
+            <w:pPr>
+              <w:pStyle w:val="Notes"/>
+              <w:cnfStyle w:val="000000000000" w:firstRow="0" w:lastRow="0" w:firstColumn="0" w:lastColumn="0" w:oddVBand="0" w:evenVBand="0" w:oddHBand="0" w:evenHBand="0" w:firstRowFirstColumn="0" w:firstRowLastColumn="0" w:lastRowFirstColumn="0" w:lastRowLastColumn="0"/>
+            </w:pPr>
+          </w:p>
+        </w:tc>
+      </w:tr>
+    </w:tbl>
+    <w:p/>
+    <w:tbl>
+      <w:tblPr>
+        <w:tblStyle w:val="Cuadrculavistosa-nfasis1"/>
+        <w:tblW w:w="0" w:type="auto"/>
+        <w:tblLook w:val="04A0" w:firstRow="1" w:lastRow="0" w:firstColumn="1" w:lastColumn="0" w:noHBand="0" w:noVBand="1"/>
+      </w:tblPr>
+      <w:tblGrid>
+        <w:gridCol w:w="1517"/>
+        <w:gridCol w:w="7509"/>
+      </w:tblGrid>
+      <w:tr>
+        <w:trPr>
+          <w:cnfStyle w:val="100000000000" w:firstRow="1" w:lastRow="0" w:firstColumn="0" w:lastColumn="0" w:oddVBand="0" w:evenVBand="0" w:oddHBand="0" w:evenHBand="0" w:firstRowFirstColumn="0" w:firstRowLastColumn="0" w:lastRowFirstColumn="0" w:lastRowLastColumn="0"/>
+        </w:trPr>
+        <w:tc>
+          <w:tcPr>
+            <w:cnfStyle w:val="001000000000" w:firstRow="0" w:lastRow="0" w:firstColumn="1" w:lastColumn="0" w:oddVBand="0" w:evenVBand="0" w:oddHBand="0" w:evenHBand="0" w:firstRowFirstColumn="0" w:firstRowLastColumn="0" w:lastRowFirstColumn="0" w:lastRowLastColumn="0"/>
+            <w:tcW w:w="9242" w:type="dxa"/>
+            <w:gridSpan w:val="2"/>
+            <w:tcBorders>
+              <w:top w:val="nil"/>
+              <w:bottom w:val="single" w:sz="4" w:space="0" w:color="FFFFFF" w:themeColor="background1"/>
+            </w:tcBorders>
+            <w:shd w:val="clear" w:color="auto" w:fill="1F497D" w:themeFill="text2"/>
+          </w:tcPr>
+          <w:p>
+            <w:pPr>
+              <w:rPr>
+                <w:rStyle w:val="Textoennegrita"/>
+              </w:rPr>
+            </w:pPr>
+            <w:r>
+              <w:rPr>
+                <w:rStyle w:val="Textoennegrita"/>
+              </w:rPr>
+              <w:t>Test</w:t>
+            </w:r>
+            <w:r>
+              <w:rPr>
+                <w:rStyle w:val="Textoennegrita"/>
+              </w:rPr>
+              <w:t xml:space="preserve"> &lt;#</w:t>
+            </w:r>
+            <w:r>
+              <w:rPr>
+                <w:rStyle w:val="Textoennegrita"/>
+              </w:rPr>
+              <w:t>04</w:t>
+            </w:r>
+            <w:r>
+              <w:rPr>
+                <w:rStyle w:val="Textoennegrita"/>
+              </w:rPr>
+              <w:t xml:space="preserve">&gt; </w:t>
+            </w:r>
+          </w:p>
+        </w:tc>
+      </w:tr>
+      <w:tr>
+        <w:trPr>
+          <w:cnfStyle w:val="000000100000" w:firstRow="0" w:lastRow="0" w:firstColumn="0" w:lastColumn="0" w:oddVBand="0" w:evenVBand="0" w:oddHBand="1" w:evenHBand="0" w:firstRowFirstColumn="0" w:firstRowLastColumn="0" w:lastRowFirstColumn="0" w:lastRowLastColumn="0"/>
+        </w:trPr>
+        <w:tc>
+          <w:tcPr>
+            <w:cnfStyle w:val="001000000000" w:firstRow="0" w:lastRow="0" w:firstColumn="1" w:lastColumn="0" w:oddVBand="0" w:evenVBand="0" w:oddHBand="0" w:evenHBand="0" w:firstRowFirstColumn="0" w:firstRowLastColumn="0" w:lastRowFirstColumn="0" w:lastRowLastColumn="0"/>
+            <w:tcW w:w="1526" w:type="dxa"/>
+            <w:tcBorders>
+              <w:top w:val="single" w:sz="4" w:space="0" w:color="FFFFFF" w:themeColor="background1"/>
+              <w:bottom w:val="single" w:sz="4" w:space="0" w:color="FFFFFF" w:themeColor="background1"/>
+            </w:tcBorders>
+            <w:shd w:val="clear" w:color="auto" w:fill="1F497D" w:themeFill="text2"/>
+          </w:tcPr>
+          <w:p>
+            <w:pPr>
+              <w:rPr>
+                <w:rStyle w:val="Textoennegrita"/>
+              </w:rPr>
+            </w:pPr>
+            <w:r>
+              <w:rPr>
+                <w:rStyle w:val="Textoennegrita"/>
+              </w:rPr>
+              <w:t>Description</w:t>
+            </w:r>
+          </w:p>
+        </w:tc>
+        <w:tc>
+          <w:tcPr>
+            <w:tcW w:w="7716" w:type="dxa"/>
+            <w:tcBorders>
+              <w:top w:val="single" w:sz="4" w:space="0" w:color="FFFFFF" w:themeColor="background1"/>
+              <w:bottom w:val="single" w:sz="4" w:space="0" w:color="FFFFFF" w:themeColor="background1"/>
+            </w:tcBorders>
+          </w:tcPr>
+          <w:p>
+            <w:pPr>
+              <w:pStyle w:val="Default"/>
+              <w:cnfStyle w:val="000000100000" w:firstRow="0" w:lastRow="0" w:firstColumn="0" w:lastColumn="0" w:oddVBand="0" w:evenVBand="0" w:oddHBand="1" w:evenHBand="0" w:firstRowFirstColumn="0" w:firstRowLastColumn="0" w:lastRowFirstColumn="0" w:lastRowLastColumn="0"/>
+              <w:rPr>
+                <w:i/>
+                <w:iCs/>
+                <w:sz w:val="22"/>
+                <w:szCs w:val="22"/>
+              </w:rPr>
+            </w:pPr>
+            <w:r>
+              <w:rPr>
+                <w:i/>
+                <w:iCs/>
+                <w:sz w:val="22"/>
+                <w:szCs w:val="22"/>
+              </w:rPr>
+              <w:t>Prueba de mostrar solicitudes. Mostrando la segunda solicitud.</w:t>
+            </w:r>
+          </w:p>
+        </w:tc>
+      </w:tr>
+      <w:tr>
+        <w:tc>
+          <w:tcPr>
+            <w:cnfStyle w:val="001000000000" w:firstRow="0" w:lastRow="0" w:firstColumn="1" w:lastColumn="0" w:oddVBand="0" w:evenVBand="0" w:oddHBand="0" w:evenHBand="0" w:firstRowFirstColumn="0" w:firstRowLastColumn="0" w:lastRowFirstColumn="0" w:lastRowLastColumn="0"/>
+            <w:tcW w:w="1526" w:type="dxa"/>
+            <w:tcBorders>
+              <w:top w:val="single" w:sz="4" w:space="0" w:color="FFFFFF" w:themeColor="background1"/>
+              <w:bottom w:val="single" w:sz="4" w:space="0" w:color="FFFFFF" w:themeColor="background1"/>
+            </w:tcBorders>
+            <w:shd w:val="clear" w:color="auto" w:fill="1F497D" w:themeFill="text2"/>
+          </w:tcPr>
+          <w:p>
+            <w:pPr>
+              <w:rPr>
+                <w:rStyle w:val="Textoennegrita"/>
+              </w:rPr>
+            </w:pPr>
+            <w:r>
+              <w:rPr>
+                <w:rStyle w:val="Textoennegrita"/>
+              </w:rPr>
+              <w:lastRenderedPageBreak/>
+              <w:t>Expected</w:t>
+            </w:r>
+          </w:p>
+        </w:tc>
+        <w:tc>
+          <w:tcPr>
+            <w:tcW w:w="7716" w:type="dxa"/>
+            <w:tcBorders>
+              <w:top w:val="single" w:sz="4" w:space="0" w:color="FFFFFF" w:themeColor="background1"/>
+              <w:bottom w:val="single" w:sz="4" w:space="0" w:color="FFFFFF" w:themeColor="background1"/>
+            </w:tcBorders>
+          </w:tcPr>
+          <w:p>
+            <w:pPr>
+              <w:pStyle w:val="Default"/>
+              <w:cnfStyle w:val="000000000000" w:firstRow="0" w:lastRow="0" w:firstColumn="0" w:lastColumn="0" w:oddVBand="0" w:evenVBand="0" w:oddHBand="0" w:evenHBand="0" w:firstRowFirstColumn="0" w:firstRowLastColumn="0" w:lastRowFirstColumn="0" w:lastRowLastColumn="0"/>
+              <w:rPr>
+                <w:i/>
+                <w:iCs/>
+                <w:sz w:val="22"/>
+                <w:szCs w:val="22"/>
+              </w:rPr>
+            </w:pPr>
+            <w:r>
+              <w:rPr>
+                <w:i/>
+                <w:iCs/>
+                <w:sz w:val="22"/>
+                <w:szCs w:val="22"/>
+              </w:rPr>
+              <w:t>El sistema nos debe mostrar los datos de la solicitud cuya position es “Auxiliar de sistemas”, sale así:</w:t>
+            </w:r>
+          </w:p>
+          <w:p>
+            <w:pPr>
+              <w:pStyle w:val="Default"/>
+              <w:cnfStyle w:val="000000000000" w:firstRow="0" w:lastRow="0" w:firstColumn="0" w:lastColumn="0" w:oddVBand="0" w:evenVBand="0" w:oddHBand="0" w:evenHBand="0" w:firstRowFirstColumn="0" w:firstRowLastColumn="0" w:lastRowFirstColumn="0" w:lastRowLastColumn="0"/>
+              <w:rPr>
+                <w:i/>
+                <w:iCs/>
+                <w:sz w:val="22"/>
+                <w:szCs w:val="22"/>
+              </w:rPr>
+            </w:pPr>
+          </w:p>
+          <w:p>
+            <w:pPr>
+              <w:pStyle w:val="Default"/>
+              <w:cnfStyle w:val="000000000000" w:firstRow="0" w:lastRow="0" w:firstColumn="0" w:lastColumn="0" w:oddVBand="0" w:evenVBand="0" w:oddHBand="0" w:evenHBand="0" w:firstRowFirstColumn="0" w:firstRowLastColumn="0" w:lastRowFirstColumn="0" w:lastRowLastColumn="0"/>
+              <w:rPr>
+                <w:i/>
+                <w:iCs/>
+                <w:sz w:val="22"/>
+                <w:szCs w:val="22"/>
+              </w:rPr>
+            </w:pPr>
+            <w:r>
+              <w:rPr>
+                <w:i/>
+                <w:iCs/>
+                <w:sz w:val="22"/>
+                <w:szCs w:val="22"/>
+              </w:rPr>
+              <w:t xml:space="preserve"> </w:t>
+            </w:r>
+          </w:p>
+        </w:tc>
+      </w:tr>
+      <w:tr>
+        <w:trPr>
+          <w:cnfStyle w:val="000000100000" w:firstRow="0" w:lastRow="0" w:firstColumn="0" w:lastColumn="0" w:oddVBand="0" w:evenVBand="0" w:oddHBand="1" w:evenHBand="0" w:firstRowFirstColumn="0" w:firstRowLastColumn="0" w:lastRowFirstColumn="0" w:lastRowLastColumn="0"/>
+        </w:trPr>
+        <w:tc>
+          <w:tcPr>
+            <w:cnfStyle w:val="001000000000" w:firstRow="0" w:lastRow="0" w:firstColumn="1" w:lastColumn="0" w:oddVBand="0" w:evenVBand="0" w:oddHBand="0" w:evenHBand="0" w:firstRowFirstColumn="0" w:firstRowLastColumn="0" w:lastRowFirstColumn="0" w:lastRowLastColumn="0"/>
+            <w:tcW w:w="1526" w:type="dxa"/>
+            <w:tcBorders>
+              <w:top w:val="single" w:sz="4" w:space="0" w:color="FFFFFF" w:themeColor="background1"/>
+              <w:bottom w:val="single" w:sz="4" w:space="0" w:color="FFFFFF" w:themeColor="background1"/>
+            </w:tcBorders>
+            <w:shd w:val="clear" w:color="auto" w:fill="1F497D" w:themeFill="text2"/>
+          </w:tcPr>
+          <w:p>
+            <w:pPr>
+              <w:rPr>
+                <w:rStyle w:val="Textoennegrita"/>
+              </w:rPr>
+            </w:pPr>
+            <w:r>
+              <w:rPr>
+                <w:rStyle w:val="Textoennegrita"/>
+              </w:rPr>
+              <w:t>Outcome</w:t>
+            </w:r>
+          </w:p>
+        </w:tc>
+        <w:tc>
+          <w:tcPr>
+            <w:tcW w:w="7716" w:type="dxa"/>
+            <w:tcBorders>
+              <w:top w:val="single" w:sz="4" w:space="0" w:color="FFFFFF" w:themeColor="background1"/>
+              <w:bottom w:val="single" w:sz="4" w:space="0" w:color="FFFFFF" w:themeColor="background1"/>
+            </w:tcBorders>
+          </w:tcPr>
+          <w:p>
+            <w:pPr>
+              <w:pStyle w:val="Notes"/>
+              <w:cnfStyle w:val="000000100000" w:firstRow="0" w:lastRow="0" w:firstColumn="0" w:lastColumn="0" w:oddVBand="0" w:evenVBand="0" w:oddHBand="1" w:evenHBand="0" w:firstRowFirstColumn="0" w:firstRowLastColumn="0" w:lastRowFirstColumn="0" w:lastRowLastColumn="0"/>
+            </w:pPr>
+          </w:p>
+        </w:tc>
+      </w:tr>
+      <w:tr>
+        <w:tc>
+          <w:tcPr>
+            <w:cnfStyle w:val="001000000000" w:firstRow="0" w:lastRow="0" w:firstColumn="1" w:lastColumn="0" w:oddVBand="0" w:evenVBand="0" w:oddHBand="0" w:evenHBand="0" w:firstRowFirstColumn="0" w:firstRowLastColumn="0" w:lastRowFirstColumn="0" w:lastRowLastColumn="0"/>
+            <w:tcW w:w="1526" w:type="dxa"/>
+            <w:tcBorders>
+              <w:top w:val="single" w:sz="4" w:space="0" w:color="FFFFFF" w:themeColor="background1"/>
+              <w:bottom w:val="nil"/>
+            </w:tcBorders>
+            <w:shd w:val="clear" w:color="auto" w:fill="1F497D" w:themeFill="text2"/>
+          </w:tcPr>
+          <w:p>
+            <w:pPr>
+              <w:rPr>
+                <w:rStyle w:val="Textoennegrita"/>
+              </w:rPr>
+            </w:pPr>
+            <w:r>
+              <w:rPr>
+                <w:rStyle w:val="Textoennegrita"/>
+              </w:rPr>
+              <w:t>Notes</w:t>
+            </w:r>
+          </w:p>
+        </w:tc>
+        <w:tc>
+          <w:tcPr>
+            <w:tcW w:w="7716" w:type="dxa"/>
+            <w:tcBorders>
+              <w:top w:val="single" w:sz="4" w:space="0" w:color="FFFFFF" w:themeColor="background1"/>
+              <w:bottom w:val="nil"/>
+            </w:tcBorders>
+          </w:tcPr>
+          <w:p>
+            <w:pPr>
+              <w:pStyle w:val="Notes"/>
+              <w:cnfStyle w:val="000000000000" w:firstRow="0" w:lastRow="0" w:firstColumn="0" w:lastColumn="0" w:oddVBand="0" w:evenVBand="0" w:oddHBand="0" w:evenHBand="0" w:firstRowFirstColumn="0" w:firstRowLastColumn="0" w:lastRowFirstColumn="0" w:lastRowLastColumn="0"/>
+            </w:pPr>
+          </w:p>
+        </w:tc>
+      </w:tr>
+    </w:tbl>
     <w:p/>
     <w:p>
       <w:pPr>
@@ -5909,7 +7384,6 @@
         <w:pStyle w:val="Subttulo"/>
       </w:pPr>
       <w:r>
-        <w:lastRenderedPageBreak/>
         <w:t>Tests</w:t>
       </w:r>
     </w:p>
@@ -6329,6 +7803,7 @@
                 <w:iCs/>
                 <w:noProof/>
               </w:rPr>
+              <w:lastRenderedPageBreak/>
               <w:drawing>
                 <wp:inline distT="0" distB="0" distL="0" distR="0">
                   <wp:extent cx="5324475" cy="5353050"/>
@@ -6347,7 +7822,7 @@
                           </pic:cNvPicPr>
                         </pic:nvPicPr>
                         <pic:blipFill>
-                          <a:blip r:embed="rId10">
+                          <a:blip r:embed="rId15">
                             <a:extLst>
                               <a:ext uri="{28A0092B-C50C-407E-A947-70E740481C1C}">
                                 <a14:useLocalDpi xmlns:a14="http://schemas.microsoft.com/office/drawing/2010/main" val="0"/>
@@ -6518,6 +7993,7 @@
               <w:rPr>
                 <w:rStyle w:val="Textoennegrita"/>
               </w:rPr>
+              <w:lastRenderedPageBreak/>
               <w:t>Test</w:t>
             </w:r>
             <w:r>
@@ -7214,7 +8690,6 @@
                 <w:iCs/>
                 <w:noProof/>
               </w:rPr>
-              <w:lastRenderedPageBreak/>
               <w:drawing>
                 <wp:inline distT="0" distB="0" distL="0" distR="0">
                   <wp:extent cx="4383193" cy="4029075"/>
@@ -7233,7 +8708,7 @@
                           </pic:cNvPicPr>
                         </pic:nvPicPr>
                         <pic:blipFill>
-                          <a:blip r:embed="rId11">
+                          <a:blip r:embed="rId16">
                             <a:extLst>
                               <a:ext uri="{28A0092B-C50C-407E-A947-70E740481C1C}">
                                 <a14:useLocalDpi xmlns:a14="http://schemas.microsoft.com/office/drawing/2010/main" val="0"/>
@@ -7949,7 +9424,6 @@
               <w:rPr>
                 <w:rStyle w:val="Textoennegrita"/>
               </w:rPr>
-              <w:lastRenderedPageBreak/>
               <w:t>Expected</w:t>
             </w:r>
           </w:p>
@@ -9617,7 +11091,7 @@
                           </pic:cNvPicPr>
                         </pic:nvPicPr>
                         <pic:blipFill>
-                          <a:blip r:embed="rId12">
+                          <a:blip r:embed="rId17">
                             <a:extLst>
                               <a:ext uri="{28A0092B-C50C-407E-A947-70E740481C1C}">
                                 <a14:useLocalDpi xmlns:a14="http://schemas.microsoft.com/office/drawing/2010/main" val="0"/>
@@ -9728,7 +11202,7 @@
                           </pic:cNvPicPr>
                         </pic:nvPicPr>
                         <pic:blipFill>
-                          <a:blip r:embed="rId13">
+                          <a:blip r:embed="rId18">
                             <a:extLst>
                               <a:ext uri="{28A0092B-C50C-407E-A947-70E740481C1C}">
                                 <a14:useLocalDpi xmlns:a14="http://schemas.microsoft.com/office/drawing/2010/main" val="0"/>
@@ -9806,7 +11280,7 @@
                           </pic:cNvPicPr>
                         </pic:nvPicPr>
                         <pic:blipFill>
-                          <a:blip r:embed="rId14">
+                          <a:blip r:embed="rId19">
                             <a:extLst>
                               <a:ext uri="{28A0092B-C50C-407E-A947-70E740481C1C}">
                                 <a14:useLocalDpi xmlns:a14="http://schemas.microsoft.com/office/drawing/2010/main" val="0"/>
@@ -9896,7 +11370,7 @@
                           </pic:cNvPicPr>
                         </pic:nvPicPr>
                         <pic:blipFill>
-                          <a:blip r:embed="rId15">
+                          <a:blip r:embed="rId20">
                             <a:extLst>
                               <a:ext uri="{28A0092B-C50C-407E-A947-70E740481C1C}">
                                 <a14:useLocalDpi xmlns:a14="http://schemas.microsoft.com/office/drawing/2010/main" val="0"/>
@@ -9986,7 +11460,7 @@
                           </pic:cNvPicPr>
                         </pic:nvPicPr>
                         <pic:blipFill>
-                          <a:blip r:embed="rId16">
+                          <a:blip r:embed="rId21">
                             <a:extLst>
                               <a:ext uri="{28A0092B-C50C-407E-A947-70E740481C1C}">
                                 <a14:useLocalDpi xmlns:a14="http://schemas.microsoft.com/office/drawing/2010/main" val="0"/>
@@ -10076,7 +11550,7 @@
                           </pic:cNvPicPr>
                         </pic:nvPicPr>
                         <pic:blipFill>
-                          <a:blip r:embed="rId17">
+                          <a:blip r:embed="rId22">
                             <a:extLst>
                               <a:ext uri="{28A0092B-C50C-407E-A947-70E740481C1C}">
                                 <a14:useLocalDpi xmlns:a14="http://schemas.microsoft.com/office/drawing/2010/main" val="0"/>
@@ -10134,7 +11608,6 @@
               <w:rPr>
                 <w:rStyle w:val="Textoennegrita"/>
               </w:rPr>
-              <w:lastRenderedPageBreak/>
               <w:t>Outcome</w:t>
             </w:r>
           </w:p>
@@ -11450,7 +12923,7 @@
                           </pic:cNvPicPr>
                         </pic:nvPicPr>
                         <pic:blipFill>
-                          <a:blip r:embed="rId18">
+                          <a:blip r:embed="rId23">
                             <a:extLst>
                               <a:ext uri="{28A0092B-C50C-407E-A947-70E740481C1C}">
                                 <a14:useLocalDpi xmlns:a14="http://schemas.microsoft.com/office/drawing/2010/main" val="0"/>
@@ -11538,7 +13011,7 @@
                           </pic:cNvPicPr>
                         </pic:nvPicPr>
                         <pic:blipFill>
-                          <a:blip r:embed="rId19">
+                          <a:blip r:embed="rId24">
                             <a:extLst>
                               <a:ext uri="{28A0092B-C50C-407E-A947-70E740481C1C}">
                                 <a14:useLocalDpi xmlns:a14="http://schemas.microsoft.com/office/drawing/2010/main" val="0"/>
@@ -11620,7 +13093,7 @@
                           </pic:cNvPicPr>
                         </pic:nvPicPr>
                         <pic:blipFill>
-                          <a:blip r:embed="rId20">
+                          <a:blip r:embed="rId25">
                             <a:extLst>
                               <a:ext uri="{28A0092B-C50C-407E-A947-70E740481C1C}">
                                 <a14:useLocalDpi xmlns:a14="http://schemas.microsoft.com/office/drawing/2010/main" val="0"/>
@@ -12681,7 +14154,7 @@
                           </pic:cNvPicPr>
                         </pic:nvPicPr>
                         <pic:blipFill>
-                          <a:blip r:embed="rId21">
+                          <a:blip r:embed="rId26">
                             <a:extLst>
                               <a:ext uri="{28A0092B-C50C-407E-A947-70E740481C1C}">
                                 <a14:useLocalDpi xmlns:a14="http://schemas.microsoft.com/office/drawing/2010/main" val="0"/>
@@ -13216,7 +14689,7 @@
                           </pic:cNvPicPr>
                         </pic:nvPicPr>
                         <pic:blipFill>
-                          <a:blip r:embed="rId22">
+                          <a:blip r:embed="rId27">
                             <a:extLst>
                               <a:ext uri="{28A0092B-C50C-407E-A947-70E740481C1C}">
                                 <a14:useLocalDpi xmlns:a14="http://schemas.microsoft.com/office/drawing/2010/main" val="0"/>
@@ -14282,7 +15755,7 @@
                           </pic:cNvPicPr>
                         </pic:nvPicPr>
                         <pic:blipFill>
-                          <a:blip r:embed="rId23" cstate="print">
+                          <a:blip r:embed="rId28" cstate="print">
                             <a:extLst>
                               <a:ext uri="{28A0092B-C50C-407E-A947-70E740481C1C}">
                                 <a14:useLocalDpi xmlns:a14="http://schemas.microsoft.com/office/drawing/2010/main" val="0"/>
@@ -14586,7 +16059,6 @@
               <w:rPr>
                 <w:rStyle w:val="Textoennegrita"/>
               </w:rPr>
-              <w:lastRenderedPageBreak/>
               <w:t>Expected</w:t>
             </w:r>
           </w:p>
@@ -14657,7 +16129,7 @@
                           </pic:cNvPicPr>
                         </pic:nvPicPr>
                         <pic:blipFill>
-                          <a:blip r:embed="rId24">
+                          <a:blip r:embed="rId29">
                             <a:extLst>
                               <a:ext uri="{28A0092B-C50C-407E-A947-70E740481C1C}">
                                 <a14:useLocalDpi xmlns:a14="http://schemas.microsoft.com/office/drawing/2010/main" val="0"/>
@@ -15100,7 +16572,7 @@
                           </pic:cNvPicPr>
                         </pic:nvPicPr>
                         <pic:blipFill>
-                          <a:blip r:embed="rId25">
+                          <a:blip r:embed="rId30">
                             <a:extLst>
                               <a:ext uri="{28A0092B-C50C-407E-A947-70E740481C1C}">
                                 <a14:useLocalDpi xmlns:a14="http://schemas.microsoft.com/office/drawing/2010/main" val="0"/>
@@ -15158,7 +16630,6 @@
               <w:rPr>
                 <w:rStyle w:val="Textoennegrita"/>
               </w:rPr>
-              <w:lastRenderedPageBreak/>
               <w:t>Outcome</w:t>
             </w:r>
           </w:p>
@@ -15510,7 +16981,7 @@
                           </pic:cNvPicPr>
                         </pic:nvPicPr>
                         <pic:blipFill>
-                          <a:blip r:embed="rId26">
+                          <a:blip r:embed="rId31">
                             <a:extLst>
                               <a:ext uri="{28A0092B-C50C-407E-A947-70E740481C1C}">
                                 <a14:useLocalDpi xmlns:a14="http://schemas.microsoft.com/office/drawing/2010/main" val="0"/>
@@ -15990,7 +17461,7 @@
                           </pic:cNvPicPr>
                         </pic:nvPicPr>
                         <pic:blipFill>
-                          <a:blip r:embed="rId27">
+                          <a:blip r:embed="rId32">
                             <a:extLst>
                               <a:ext uri="{28A0092B-C50C-407E-A947-70E740481C1C}">
                                 <a14:useLocalDpi xmlns:a14="http://schemas.microsoft.com/office/drawing/2010/main" val="0"/>
@@ -16413,7 +17884,7 @@
                           </pic:cNvPicPr>
                         </pic:nvPicPr>
                         <pic:blipFill>
-                          <a:blip r:embed="rId28">
+                          <a:blip r:embed="rId33">
                             <a:extLst>
                               <a:ext uri="{28A0092B-C50C-407E-A947-70E740481C1C}">
                                 <a14:useLocalDpi xmlns:a14="http://schemas.microsoft.com/office/drawing/2010/main" val="0"/>
@@ -16471,7 +17942,6 @@
               <w:rPr>
                 <w:rStyle w:val="Textoennegrita"/>
               </w:rPr>
-              <w:lastRenderedPageBreak/>
               <w:t>Outcome</w:t>
             </w:r>
           </w:p>
@@ -17977,7 +19447,7 @@
                           </pic:cNvPicPr>
                         </pic:nvPicPr>
                         <pic:blipFill>
-                          <a:blip r:embed="rId29">
+                          <a:blip r:embed="rId34">
                             <a:extLst>
                               <a:ext uri="{28A0092B-C50C-407E-A947-70E740481C1C}">
                                 <a14:useLocalDpi xmlns:a14="http://schemas.microsoft.com/office/drawing/2010/main" val="0"/>
@@ -18125,7 +19595,7 @@
                           </pic:cNvPicPr>
                         </pic:nvPicPr>
                         <pic:blipFill>
-                          <a:blip r:embed="rId30">
+                          <a:blip r:embed="rId35">
                             <a:extLst>
                               <a:ext uri="{28A0092B-C50C-407E-A947-70E740481C1C}">
                                 <a14:useLocalDpi xmlns:a14="http://schemas.microsoft.com/office/drawing/2010/main" val="0"/>
@@ -18228,7 +19698,7 @@
                           </pic:cNvPicPr>
                         </pic:nvPicPr>
                         <pic:blipFill>
-                          <a:blip r:embed="rId31">
+                          <a:blip r:embed="rId36">
                             <a:extLst>
                               <a:ext uri="{28A0092B-C50C-407E-A947-70E740481C1C}">
                                 <a14:useLocalDpi xmlns:a14="http://schemas.microsoft.com/office/drawing/2010/main" val="0"/>
@@ -18339,7 +19809,7 @@
                           </pic:cNvPicPr>
                         </pic:nvPicPr>
                         <pic:blipFill>
-                          <a:blip r:embed="rId32">
+                          <a:blip r:embed="rId37">
                             <a:extLst>
                               <a:ext uri="{28A0092B-C50C-407E-A947-70E740481C1C}">
                                 <a14:useLocalDpi xmlns:a14="http://schemas.microsoft.com/office/drawing/2010/main" val="0"/>
@@ -18409,7 +19879,6 @@
               <w:rPr>
                 <w:rStyle w:val="Textoennegrita"/>
               </w:rPr>
-              <w:lastRenderedPageBreak/>
               <w:t>Outcome</w:t>
             </w:r>
           </w:p>
@@ -19483,7 +20952,7 @@
                           </pic:cNvPicPr>
                         </pic:nvPicPr>
                         <pic:blipFill>
-                          <a:blip r:embed="rId33">
+                          <a:blip r:embed="rId38">
                             <a:extLst>
                               <a:ext uri="{28A0092B-C50C-407E-A947-70E740481C1C}">
                                 <a14:useLocalDpi xmlns:a14="http://schemas.microsoft.com/office/drawing/2010/main" val="0"/>
@@ -19591,7 +21060,7 @@
                           </pic:cNvPicPr>
                         </pic:nvPicPr>
                         <pic:blipFill>
-                          <a:blip r:embed="rId34">
+                          <a:blip r:embed="rId39">
                             <a:extLst>
                               <a:ext uri="{28A0092B-C50C-407E-A947-70E740481C1C}">
                                 <a14:useLocalDpi xmlns:a14="http://schemas.microsoft.com/office/drawing/2010/main" val="0"/>
@@ -20951,7 +22420,7 @@
                           </pic:cNvPicPr>
                         </pic:nvPicPr>
                         <pic:blipFill>
-                          <a:blip r:embed="rId35">
+                          <a:blip r:embed="rId40">
                             <a:extLst>
                               <a:ext uri="{28A0092B-C50C-407E-A947-70E740481C1C}">
                                 <a14:useLocalDpi xmlns:a14="http://schemas.microsoft.com/office/drawing/2010/main" val="0"/>
@@ -21051,7 +22520,7 @@
                           </pic:cNvPicPr>
                         </pic:nvPicPr>
                         <pic:blipFill>
-                          <a:blip r:embed="rId36">
+                          <a:blip r:embed="rId41">
                             <a:extLst>
                               <a:ext uri="{28A0092B-C50C-407E-A947-70E740481C1C}">
                                 <a14:useLocalDpi xmlns:a14="http://schemas.microsoft.com/office/drawing/2010/main" val="0"/>
@@ -21140,7 +22609,7 @@
                           </pic:cNvPicPr>
                         </pic:nvPicPr>
                         <pic:blipFill>
-                          <a:blip r:embed="rId37">
+                          <a:blip r:embed="rId42">
                             <a:extLst>
                               <a:ext uri="{28A0092B-C50C-407E-A947-70E740481C1C}">
                                 <a14:useLocalDpi xmlns:a14="http://schemas.microsoft.com/office/drawing/2010/main" val="0"/>
@@ -21210,7 +22679,6 @@
               <w:rPr>
                 <w:rStyle w:val="Textoennegrita"/>
               </w:rPr>
-              <w:lastRenderedPageBreak/>
               <w:t>Outcome</w:t>
             </w:r>
           </w:p>
@@ -23906,7 +25374,7 @@
 </file>
 
 <file path=customXml/itemProps1.xml><?xml version="1.0" encoding="utf-8"?>
-<ds:datastoreItem xmlns:ds="http://schemas.openxmlformats.org/officeDocument/2006/customXml" ds:itemID="{6F717927-E9DE-46EC-A833-DF860B34FFB6}">
+<ds:datastoreItem xmlns:ds="http://schemas.openxmlformats.org/officeDocument/2006/customXml" ds:itemID="{80A295AB-EC63-454E-B893-8F2BBBC334F3}">
   <ds:schemaRefs>
     <ds:schemaRef ds:uri="http://schemas.openxmlformats.org/officeDocument/2006/bibliography"/>
   </ds:schemaRefs>

</xml_diff>